<commit_message>
Fixed some bugs and added some things
</commit_message>
<xml_diff>
--- a/Отчёты/Кочев_курсовая_эффективность.docx
+++ b/Отчёты/Кочев_курсовая_эффективность.docx
@@ -349,12 +349,21 @@
           <w:szCs w:val="28"/>
         </w:rPr>
       </w:pPr>
+      <w:proofErr w:type="spellStart"/>
       <w:r>
         <w:rPr>
           <w:iCs/>
           <w:szCs w:val="28"/>
         </w:rPr>
-        <w:t>Буславский Александр Андреевич</w:t>
+        <w:t>Буславский</w:t>
+      </w:r>
+      <w:proofErr w:type="spellEnd"/>
+      <w:r>
+        <w:rPr>
+          <w:iCs/>
+          <w:szCs w:val="28"/>
+        </w:rPr>
+        <w:t xml:space="preserve"> Александр Андреевич</w:t>
       </w:r>
     </w:p>
     <w:p>
@@ -1838,7 +1847,7 @@
                 <w:noProof/>
                 <w:webHidden/>
               </w:rPr>
-              <w:t>14</w:t>
+              <w:t>15</w:t>
             </w:r>
             <w:r>
               <w:rPr>
@@ -1910,7 +1919,7 @@
                 <w:noProof/>
                 <w:webHidden/>
               </w:rPr>
-              <w:t>14</w:t>
+              <w:t>15</w:t>
             </w:r>
             <w:r>
               <w:rPr>
@@ -1982,7 +1991,7 @@
                 <w:noProof/>
                 <w:webHidden/>
               </w:rPr>
-              <w:t>15</w:t>
+              <w:t>16</w:t>
             </w:r>
             <w:r>
               <w:rPr>
@@ -2054,7 +2063,7 @@
                 <w:noProof/>
                 <w:webHidden/>
               </w:rPr>
-              <w:t>15</w:t>
+              <w:t>16</w:t>
             </w:r>
             <w:r>
               <w:rPr>
@@ -2126,7 +2135,7 @@
                 <w:noProof/>
                 <w:webHidden/>
               </w:rPr>
-              <w:t>17</w:t>
+              <w:t>19</w:t>
             </w:r>
             <w:r>
               <w:rPr>
@@ -2198,7 +2207,7 @@
                 <w:noProof/>
                 <w:webHidden/>
               </w:rPr>
-              <w:t>19</w:t>
+              <w:t>21</w:t>
             </w:r>
             <w:r>
               <w:rPr>
@@ -2270,7 +2279,7 @@
                 <w:noProof/>
                 <w:webHidden/>
               </w:rPr>
-              <w:t>20</w:t>
+              <w:t>22</w:t>
             </w:r>
             <w:r>
               <w:rPr>
@@ -2342,7 +2351,7 @@
                 <w:noProof/>
                 <w:webHidden/>
               </w:rPr>
-              <w:t>21</w:t>
+              <w:t>23</w:t>
             </w:r>
             <w:r>
               <w:rPr>
@@ -2414,7 +2423,7 @@
                 <w:noProof/>
                 <w:webHidden/>
               </w:rPr>
-              <w:t>21</w:t>
+              <w:t>23</w:t>
             </w:r>
             <w:r>
               <w:rPr>
@@ -2506,7 +2515,7 @@
                 <w:noProof/>
                 <w:webHidden/>
               </w:rPr>
-              <w:t>23</w:t>
+              <w:t>25</w:t>
             </w:r>
             <w:r>
               <w:rPr>
@@ -2579,7 +2588,7 @@
                 <w:noProof/>
                 <w:webHidden/>
               </w:rPr>
-              <w:t>25</w:t>
+              <w:t>27</w:t>
             </w:r>
             <w:r>
               <w:rPr>
@@ -2651,7 +2660,7 @@
                 <w:noProof/>
                 <w:webHidden/>
               </w:rPr>
-              <w:t>26</w:t>
+              <w:t>28</w:t>
             </w:r>
             <w:r>
               <w:rPr>
@@ -2723,7 +2732,7 @@
                 <w:noProof/>
                 <w:webHidden/>
               </w:rPr>
-              <w:t>27</w:t>
+              <w:t>29</w:t>
             </w:r>
             <w:r>
               <w:rPr>
@@ -4253,6 +4262,7 @@
         </w:rPr>
         <w:t xml:space="preserve"> – функция выигрыша </w:t>
       </w:r>
+      <w:proofErr w:type="spellStart"/>
       <w:r>
         <w:rPr>
           <w:iCs/>
@@ -4261,6 +4271,7 @@
         </w:rPr>
         <w:t>i</w:t>
       </w:r>
+      <w:proofErr w:type="spellEnd"/>
       <w:r>
         <w:rPr>
           <w:iCs/>
@@ -6189,7 +6200,23 @@
         <w:t xml:space="preserve">три карты из колоды. </w:t>
       </w:r>
       <w:r>
-        <w:t>После каждой фазы игроки могут принимать решения: уравнять (call), повысить (raise)</w:t>
+        <w:t>После каждой фазы игроки могут принимать решения: уравнять (</w:t>
+      </w:r>
+      <w:proofErr w:type="spellStart"/>
+      <w:r>
+        <w:t>call</w:t>
+      </w:r>
+      <w:proofErr w:type="spellEnd"/>
+      <w:r>
+        <w:t>), повысить (</w:t>
+      </w:r>
+      <w:proofErr w:type="spellStart"/>
+      <w:r>
+        <w:t>raise</w:t>
+      </w:r>
+      <w:proofErr w:type="spellEnd"/>
+      <w:r>
+        <w:t>)</w:t>
       </w:r>
       <w:r>
         <w:t xml:space="preserve"> </w:t>
@@ -6198,19 +6225,51 @@
         <w:t>или</w:t>
       </w:r>
       <w:r>
-        <w:t xml:space="preserve"> сбросить карты (fold).</w:t>
+        <w:t xml:space="preserve"> сбросить карты (</w:t>
+      </w:r>
+      <w:proofErr w:type="spellStart"/>
+      <w:r>
+        <w:t>fold</w:t>
+      </w:r>
+      <w:proofErr w:type="spellEnd"/>
+      <w:r>
+        <w:t>).</w:t>
       </w:r>
       <w:r>
         <w:t xml:space="preserve"> </w:t>
       </w:r>
       <w:r>
-        <w:t xml:space="preserve">Ставки совершаются по кругу, начиная с игрока, следующего за большим блайндом (на pre-flop), а затем </w:t>
+        <w:t xml:space="preserve">Ставки совершаются по кругу, начиная с игрока, следующего за большим </w:t>
+      </w:r>
+      <w:proofErr w:type="spellStart"/>
+      <w:r>
+        <w:t>блайндом</w:t>
+      </w:r>
+      <w:proofErr w:type="spellEnd"/>
+      <w:r>
+        <w:t xml:space="preserve"> (на </w:t>
+      </w:r>
+      <w:proofErr w:type="spellStart"/>
+      <w:r>
+        <w:t>pre-flop</w:t>
+      </w:r>
+      <w:proofErr w:type="spellEnd"/>
+      <w:r>
+        <w:t xml:space="preserve">), а затем </w:t>
       </w:r>
       <w:r>
         <w:t>–</w:t>
       </w:r>
       <w:r>
-        <w:t xml:space="preserve"> с малого блайнда. Чтобы стимулировать активную игру, в каждой раздаче два игрока обязаны делать </w:t>
+        <w:t xml:space="preserve"> с малого </w:t>
+      </w:r>
+      <w:proofErr w:type="spellStart"/>
+      <w:r>
+        <w:t>блайнда</w:t>
+      </w:r>
+      <w:proofErr w:type="spellEnd"/>
+      <w:r>
+        <w:t xml:space="preserve">. Чтобы стимулировать активную игру, в каждой раздаче два игрока обязаны делать </w:t>
       </w:r>
       <w:r>
         <w:t>слепые ставки</w:t>
@@ -6249,7 +6308,15 @@
         <w:t>)</w:t>
       </w:r>
       <w:r>
-        <w:t xml:space="preserve"> блайнд.</w:t>
+        <w:t xml:space="preserve"> </w:t>
+      </w:r>
+      <w:proofErr w:type="spellStart"/>
+      <w:r>
+        <w:t>блайнд</w:t>
+      </w:r>
+      <w:proofErr w:type="spellEnd"/>
+      <w:r>
+        <w:t>.</w:t>
       </w:r>
       <w:r>
         <w:t xml:space="preserve"> Эти ставки "входят в игру" до раздачи карт. Раздача заканчивается, когда:</w:t>
@@ -6490,7 +6557,21 @@
         <w:rPr>
           <w:rStyle w:val="citation-35"/>
         </w:rPr>
-        <w:t xml:space="preserve"> модель, предложенная Фрэнком Розенблаттом, которая имитирует процесс обработки информации нейроном</w:t>
+        <w:t xml:space="preserve"> модель, предложенная Фрэнком </w:t>
+      </w:r>
+      <w:proofErr w:type="spellStart"/>
+      <w:r>
+        <w:rPr>
+          <w:rStyle w:val="citation-35"/>
+        </w:rPr>
+        <w:t>Розенблаттом</w:t>
+      </w:r>
+      <w:proofErr w:type="spellEnd"/>
+      <w:r>
+        <w:rPr>
+          <w:rStyle w:val="citation-35"/>
+        </w:rPr>
+        <w:t>, которая имитирует процесс обработки информации нейроном</w:t>
       </w:r>
       <w:r>
         <w:t xml:space="preserve">. </w:t>
@@ -6625,7 +6706,15 @@
         <w:t>Глубокие нейронные сети состоят из множества слоев нейронов, что позволяет им выявлять сложные закономерности в данных и аппроксимировать нелинейные функции</w:t>
       </w:r>
       <w:r>
-        <w:t>. Важнейшим компонентом обучения таких сетей является алгоритм обратного распространения ошибки (Backpropagation).</w:t>
+        <w:t>. Важнейшим компонентом обучения таких сетей является алгоритм обратного распространения ошибки (</w:t>
+      </w:r>
+      <w:proofErr w:type="spellStart"/>
+      <w:r>
+        <w:t>Backpropagation</w:t>
+      </w:r>
+      <w:proofErr w:type="spellEnd"/>
+      <w:r>
+        <w:t>).</w:t>
       </w:r>
     </w:p>
     <w:p>
@@ -6637,9 +6726,11 @@
           <w:rStyle w:val="citation-32"/>
         </w:rPr>
       </w:pPr>
+      <w:proofErr w:type="spellStart"/>
       <w:r>
         <w:t>Backpropagation</w:t>
       </w:r>
+      <w:proofErr w:type="spellEnd"/>
       <w:r>
         <w:rPr>
           <w:rStyle w:val="citation-32"/>
@@ -7144,12 +7235,54 @@
         <w:rPr>
           <w:rStyle w:val="citation-31"/>
         </w:rPr>
-        <w:t>Для успешного обучения в скрытых слоях часто используются нелинейные функции активации, такие как ReLU (Rectified Linear Unit)</w:t>
-      </w:r>
+        <w:t xml:space="preserve">Для успешного обучения в скрытых слоях часто используются нелинейные функции активации, такие как </w:t>
+      </w:r>
+      <w:proofErr w:type="spellStart"/>
       <w:r>
         <w:rPr>
           <w:rStyle w:val="citation-31"/>
         </w:rPr>
+        <w:t>ReLU</w:t>
+      </w:r>
+      <w:proofErr w:type="spellEnd"/>
+      <w:r>
+        <w:rPr>
+          <w:rStyle w:val="citation-31"/>
+        </w:rPr>
+        <w:t xml:space="preserve"> (</w:t>
+      </w:r>
+      <w:proofErr w:type="spellStart"/>
+      <w:r>
+        <w:rPr>
+          <w:rStyle w:val="citation-31"/>
+        </w:rPr>
+        <w:t>Rectified</w:t>
+      </w:r>
+      <w:proofErr w:type="spellEnd"/>
+      <w:r>
+        <w:rPr>
+          <w:rStyle w:val="citation-31"/>
+        </w:rPr>
+        <w:t xml:space="preserve"> </w:t>
+      </w:r>
+      <w:proofErr w:type="spellStart"/>
+      <w:r>
+        <w:rPr>
+          <w:rStyle w:val="citation-31"/>
+        </w:rPr>
+        <w:t>Linear</w:t>
+      </w:r>
+      <w:proofErr w:type="spellEnd"/>
+      <w:r>
+        <w:rPr>
+          <w:rStyle w:val="citation-31"/>
+        </w:rPr>
+        <w:t xml:space="preserve"> Unit)</w:t>
+      </w:r>
+      <w:r>
+        <w:rPr>
+          <w:rStyle w:val="citation-31"/>
+        </w:rPr>
         <w:t xml:space="preserve"> (рис. 2.2)</w:t>
       </w:r>
       <w:r>
@@ -7161,6 +7294,13 @@
       <w:r>
         <w:t>.</w:t>
       </w:r>
+    </w:p>
+    <w:p>
+      <w:pPr>
+        <w:spacing w:line="276" w:lineRule="auto"/>
+        <w:ind w:left="66"/>
+        <w:jc w:val="both"/>
+      </w:pPr>
     </w:p>
     <w:p>
       <w:pPr>
@@ -7227,6 +7367,9 @@
         <w:spacing w:line="276" w:lineRule="auto"/>
         <w:ind w:left="66"/>
         <w:jc w:val="center"/>
+        <w:rPr>
+          <w:lang w:val="en-US"/>
+        </w:rPr>
       </w:pPr>
       <w:r>
         <w:t xml:space="preserve">Рисунок 2.2 </w:t>
@@ -7234,12 +7377,27 @@
       <w:r>
         <w:t xml:space="preserve">Функция активации </w:t>
       </w:r>
+      <w:proofErr w:type="spellStart"/>
       <w:r>
         <w:rPr>
           <w:lang w:val="en-US"/>
         </w:rPr>
-        <w:t>ReLU.</w:t>
-      </w:r>
+        <w:t>ReLU</w:t>
+      </w:r>
+      <w:proofErr w:type="spellEnd"/>
+      <w:r>
+        <w:rPr>
+          <w:lang w:val="en-US"/>
+        </w:rPr>
+        <w:t>.</w:t>
+      </w:r>
+    </w:p>
+    <w:p>
+      <w:pPr>
+        <w:spacing w:line="276" w:lineRule="auto"/>
+        <w:ind w:left="66"/>
+        <w:jc w:val="center"/>
+      </w:pPr>
     </w:p>
     <w:p>
       <w:pPr>
@@ -7247,7 +7405,15 @@
       </w:pPr>
       <w:bookmarkStart w:id="13" w:name="_Toc216869299"/>
       <w:r>
-        <w:t>Обучение с подкреплением (Reinforcement Learning)</w:t>
+        <w:t>Обучение с подкреплением (</w:t>
+      </w:r>
+      <w:proofErr w:type="spellStart"/>
+      <w:r>
+        <w:t>Reinforcement</w:t>
+      </w:r>
+      <w:proofErr w:type="spellEnd"/>
+      <w:r>
+        <w:t xml:space="preserve"> Learning)</w:t>
       </w:r>
       <w:bookmarkEnd w:id="13"/>
     </w:p>
@@ -7372,11 +7538,11 @@
         <w:t>–</w:t>
       </w:r>
       <w:r>
-        <w:t xml:space="preserve"> функция награды. В покере целью агента является нахождение такой </w:t>
+        <w:t xml:space="preserve"> </w:t>
       </w:r>
       <w:r>
         <w:lastRenderedPageBreak/>
-        <w:t xml:space="preserve">стратегии (политики) </w:t>
+        <w:t xml:space="preserve">функция награды. В покере целью агента является нахождение такой стратегии (политики) </w:t>
       </w:r>
       <m:oMath>
         <m:r>
@@ -7719,11 +7885,16 @@
         <w:spacing w:line="276" w:lineRule="auto"/>
         <w:jc w:val="both"/>
       </w:pPr>
+      <w:proofErr w:type="spellStart"/>
       <w:r>
         <w:t>м</w:t>
       </w:r>
       <w:r>
-        <w:t xml:space="preserve">оделе-свободные алгоритмы (Model-Free): Агент обучается, непосредственно взаимодействуя со средой (методом проб и ошибок), без построения явной модели функции перехода </w:t>
+        <w:t>оделе</w:t>
+      </w:r>
+      <w:proofErr w:type="spellEnd"/>
+      <w:r>
+        <w:t xml:space="preserve">-свободные алгоритмы (Model-Free): Агент обучается, непосредственно взаимодействуя со средой (методом проб и ошибок), без построения явной модели функции перехода </w:t>
       </w:r>
       <m:oMath>
         <m:r>
@@ -7745,7 +7916,15 @@
         </m:r>
       </m:oMath>
       <w:r>
-        <w:t>. Большинство современных алгоритмов, таких как DQN и Actor-Critic, являются моделе-свободными</w:t>
+        <w:t xml:space="preserve">. Большинство современных алгоритмов, таких как DQN и Actor-Critic, являются </w:t>
+      </w:r>
+      <w:proofErr w:type="spellStart"/>
+      <w:r>
+        <w:t>моделе</w:t>
+      </w:r>
+      <w:proofErr w:type="spellEnd"/>
+      <w:r>
+        <w:t>-свободными</w:t>
       </w:r>
       <w:r>
         <w:t>;</w:t>
@@ -7761,11 +7940,16 @@
         <w:spacing w:line="276" w:lineRule="auto"/>
         <w:jc w:val="both"/>
       </w:pPr>
+      <w:proofErr w:type="spellStart"/>
       <w:r>
         <w:t>м</w:t>
       </w:r>
       <w:r>
-        <w:t xml:space="preserve">оделе-зависимые алгоритмы (Model-Based): </w:t>
+        <w:t>оделе</w:t>
+      </w:r>
+      <w:proofErr w:type="spellEnd"/>
+      <w:r>
+        <w:t xml:space="preserve">-зависимые алгоритмы (Model-Based): </w:t>
       </w:r>
       <w:r>
         <w:t xml:space="preserve">Агент строит внутреннюю модель динамики среды, которую затем использует для планирования и прогнозирования будущих состояний и </w:t>
@@ -7785,7 +7969,6 @@
       </w:r>
       <w:bookmarkEnd w:id="14"/>
     </w:p>
-    <w:p/>
     <w:p>
       <w:pPr>
         <w:spacing w:line="276" w:lineRule="auto"/>
@@ -7859,12 +8042,6 @@
     </w:p>
     <w:p>
       <w:pPr>
-        <w:spacing w:line="276" w:lineRule="auto"/>
-        <w:jc w:val="both"/>
-      </w:pPr>
-    </w:p>
-    <w:p>
-      <w:pPr>
         <w:pStyle w:val="1"/>
       </w:pPr>
       <w:bookmarkStart w:id="15" w:name="_Toc216869301"/>
@@ -7914,7 +8091,15 @@
         <w:t>с</w:t>
       </w:r>
       <w:r>
-        <w:t>еть Актера (Actor): отвечает за принятие решений. Она принимает на вход наблюдение агента (неполную информацию, доступную игроку) и выдает распределение вероятностей действий</w:t>
+        <w:t>еть Актера (</w:t>
+      </w:r>
+      <w:proofErr w:type="spellStart"/>
+      <w:r>
+        <w:t>Actor</w:t>
+      </w:r>
+      <w:proofErr w:type="spellEnd"/>
+      <w:r>
+        <w:t>): отвечает за принятие решений. Она принимает на вход наблюдение агента (неполную информацию, доступную игроку) и выдает распределение вероятностей действий</w:t>
       </w:r>
       <w:r>
         <w:t>;</w:t>
@@ -7936,16 +8121,23 @@
         </w:rPr>
         <w:t>c</w:t>
       </w:r>
-      <w:r>
-        <w:t>еть Критика (Critic): оценивает действия Актера. Главная особенность применения этого метода в покере заключается в том, что Критик может обучаться на основе полной информации о состоянии игры, включая карты оппонентов, которая доступна на этапе тренировки, но недоступна во время реальной игры.</w:t>
+      <w:proofErr w:type="spellStart"/>
+      <w:r>
+        <w:t>еть</w:t>
+      </w:r>
+      <w:proofErr w:type="spellEnd"/>
+      <w:r>
+        <w:t xml:space="preserve"> Критика (</w:t>
+      </w:r>
+      <w:proofErr w:type="spellStart"/>
+      <w:r>
+        <w:t>Critic</w:t>
+      </w:r>
+      <w:proofErr w:type="spellEnd"/>
+      <w:r>
+        <w:t>): оценивает действия Актера. Главная особенность применения этого метода в покере заключается в том, что Критик может обучаться на основе полной информации о состоянии игры, включая карты оппонентов, которая доступна на этапе тренировки, но недоступна во время реальной игры.</w:t>
       </w:r>
       <w:bookmarkStart w:id="16" w:name="_Toc185161292"/>
-    </w:p>
-    <w:p>
-      <w:pPr>
-        <w:spacing w:line="276" w:lineRule="auto"/>
-        <w:jc w:val="both"/>
-      </w:pPr>
     </w:p>
     <w:p>
       <w:pPr>
@@ -8007,53 +8199,67 @@
         <w:jc w:val="both"/>
       </w:pPr>
       <w:r>
+        <w:t xml:space="preserve">Одной из особенностей реализации данного подхода в игре покер является </w:t>
+      </w:r>
+      <w:r>
+        <w:t>обработк</w:t>
+      </w:r>
+      <w:r>
+        <w:t>а</w:t>
+      </w:r>
+      <w:r>
+        <w:t xml:space="preserve"> истории действий, которая имеет неопределенную длину</w:t>
+      </w:r>
+      <w:r>
+        <w:t>.</w:t>
+      </w:r>
+      <w:r>
+        <w:t xml:space="preserve"> </w:t>
+      </w:r>
+      <w:r>
+        <w:t>В</w:t>
+      </w:r>
+      <w:r>
+        <w:t xml:space="preserve"> архитектуре сетей </w:t>
+      </w:r>
+      <w:r>
+        <w:t xml:space="preserve">для решения поставленной задачи </w:t>
+      </w:r>
+      <w:r>
+        <w:t>эффективно использова</w:t>
+      </w:r>
+      <w:r>
+        <w:t>ть</w:t>
+      </w:r>
+      <w:r>
+        <w:t xml:space="preserve"> сло</w:t>
+      </w:r>
+      <w:r>
+        <w:t>и</w:t>
+      </w:r>
+      <w:r>
+        <w:t xml:space="preserve"> LSTM (Long </w:t>
+      </w:r>
+      <w:proofErr w:type="spellStart"/>
+      <w:r>
+        <w:t>Short-Term</w:t>
+      </w:r>
+      <w:proofErr w:type="spellEnd"/>
+      <w:r>
+        <w:t xml:space="preserve"> Memory). </w:t>
+      </w:r>
+      <w:r>
+        <w:rPr>
+          <w:rStyle w:val="citation-20"/>
+        </w:rPr>
+        <w:t xml:space="preserve">LSTM позволяет </w:t>
+      </w:r>
+      <w:r>
+        <w:rPr>
+          <w:rStyle w:val="citation-20"/>
+        </w:rPr>
         <w:lastRenderedPageBreak/>
-        <w:t xml:space="preserve">Одной из особенностей реализации данного подхода в игре покер является </w:t>
-      </w:r>
-      <w:r>
-        <w:t>обработк</w:t>
-      </w:r>
-      <w:r>
-        <w:t>а</w:t>
-      </w:r>
-      <w:r>
-        <w:t xml:space="preserve"> истории действий, которая имеет неопределенную длину</w:t>
-      </w:r>
-      <w:r>
-        <w:t>.</w:t>
-      </w:r>
-      <w:r>
-        <w:t xml:space="preserve"> </w:t>
-      </w:r>
-      <w:r>
-        <w:t>В</w:t>
-      </w:r>
-      <w:r>
-        <w:t xml:space="preserve"> архитектуре сетей </w:t>
-      </w:r>
-      <w:r>
-        <w:t xml:space="preserve">для решения поставленной задачи </w:t>
-      </w:r>
-      <w:r>
-        <w:t>эффективно использова</w:t>
-      </w:r>
-      <w:r>
-        <w:t>ть</w:t>
-      </w:r>
-      <w:r>
-        <w:t xml:space="preserve"> сло</w:t>
-      </w:r>
-      <w:r>
-        <w:t>и</w:t>
-      </w:r>
-      <w:r>
-        <w:t xml:space="preserve"> LSTM (Long Short-Term Memory). </w:t>
-      </w:r>
-      <w:r>
-        <w:rPr>
-          <w:rStyle w:val="citation-20"/>
-        </w:rPr>
-        <w:t>LSTM позволяет извлекать признаки из последовательности действий оппонентов, что критически важно для понимания контекста раздачи</w:t>
+        <w:t>извлекать признаки из последовательности действий оппонентов, что критически важно для понимания контекста раздачи</w:t>
       </w:r>
       <w:r>
         <w:t xml:space="preserve">. </w:t>
@@ -8062,7 +8268,21 @@
         <w:rPr>
           <w:rStyle w:val="citation-19"/>
         </w:rPr>
-        <w:t>Статическая информация (карты на столе, размеры стеков) обрабатывается полносвязными слоями</w:t>
+        <w:t xml:space="preserve">Статическая информация (карты на столе, размеры стеков) обрабатывается </w:t>
+      </w:r>
+      <w:proofErr w:type="spellStart"/>
+      <w:r>
+        <w:rPr>
+          <w:rStyle w:val="citation-19"/>
+        </w:rPr>
+        <w:t>полносвязными</w:t>
+      </w:r>
+      <w:proofErr w:type="spellEnd"/>
+      <w:r>
+        <w:rPr>
+          <w:rStyle w:val="citation-19"/>
+        </w:rPr>
+        <w:t xml:space="preserve"> слоями</w:t>
       </w:r>
       <w:r>
         <w:t>.</w:t>
@@ -8165,7 +8385,7 @@
           </mc:Choice>
           <mc:Fallback>
             <w:pict>
-              <v:rect w14:anchorId="004112A3" id="Прямоугольник 4" o:spid="_x0000_s1026" style="position:absolute;margin-left:206.4pt;margin-top:64.75pt;width:48.95pt;height:42.05pt;z-index:251659264;visibility:visible;mso-wrap-style:square;mso-wrap-distance-left:9pt;mso-wrap-distance-top:0;mso-wrap-distance-right:9pt;mso-wrap-distance-bottom:0;mso-position-horizontal:absolute;mso-position-horizontal-relative:text;mso-position-vertical:absolute;mso-position-vertical-relative:text;v-text-anchor:middle" o:gfxdata="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" fillcolor="white [3212]" strokecolor="white [3212]" strokeweight="1pt"/>
+              <v:rect w14:anchorId="74232B86" id="Прямоугольник 4" o:spid="_x0000_s1026" style="position:absolute;margin-left:206.4pt;margin-top:64.75pt;width:48.95pt;height:42.05pt;z-index:251659264;visibility:visible;mso-wrap-style:square;mso-wrap-distance-left:9pt;mso-wrap-distance-top:0;mso-wrap-distance-right:9pt;mso-wrap-distance-bottom:0;mso-position-horizontal:absolute;mso-position-horizontal-relative:text;mso-position-vertical:absolute;mso-position-vertical-relative:text;v-text-anchor:middle" o:gfxdata="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" fillcolor="white [3212]" strokecolor="white [3212]" strokeweight="1pt"/>
             </w:pict>
           </mc:Fallback>
         </mc:AlternateContent>
@@ -8256,6 +8476,7 @@
           <w:bCs/>
           <w:sz w:val="32"/>
           <w:szCs w:val="32"/>
+          <w:lang w:val="en-US"/>
         </w:rPr>
       </w:pPr>
       <w:bookmarkStart w:id="17" w:name="_Toc216869302"/>
@@ -8339,7 +8560,7 @@
         <w:t xml:space="preserve">, </w:t>
       </w:r>
       <w:r>
-        <w:t xml:space="preserve">адаптированная для тестирования стратегий. </w:t>
+        <w:t xml:space="preserve">адаптированная для тестирования. </w:t>
       </w:r>
     </w:p>
     <w:p>
@@ -8370,7 +8591,23 @@
         <w:t xml:space="preserve">. </w:t>
       </w:r>
       <w:r>
-        <w:t>Реализованная модель представляет собой вариацию игры, известную как Heads-up Limited Texas Hold'em (HULHE). Выбор именно этой модификации обусловлен необходимостью снижения размерности пространства действий для эффективного обучения агентов в рамках исследования.</w:t>
+        <w:t xml:space="preserve">Реализованная модель представляет собой вариацию игры, известную как </w:t>
+      </w:r>
+      <w:proofErr w:type="spellStart"/>
+      <w:r>
+        <w:t>Heads-up</w:t>
+      </w:r>
+      <w:proofErr w:type="spellEnd"/>
+      <w:r>
+        <w:t xml:space="preserve"> Limited Texas </w:t>
+      </w:r>
+      <w:proofErr w:type="spellStart"/>
+      <w:r>
+        <w:t>Hold'em</w:t>
+      </w:r>
+      <w:proofErr w:type="spellEnd"/>
+      <w:r>
+        <w:t xml:space="preserve"> (HULHE). Выбор именно этой модификации обусловлен необходимостью снижения размерности пространства действий для эффективного обучения агентов в рамках исследования.</w:t>
       </w:r>
       <w:r>
         <w:t xml:space="preserve"> </w:t>
@@ -8390,7 +8627,26 @@
         <w:jc w:val="both"/>
       </w:pPr>
       <w:r>
-        <w:t>Формат Heads-up: В игре принимают участие ровно два агента (игрок и оппонент). Это позволяет сосредоточиться на моделировании стратегий без учета мультиагентной динамики, характерной для полных столов</w:t>
+        <w:t xml:space="preserve">Формат </w:t>
+      </w:r>
+      <w:proofErr w:type="spellStart"/>
+      <w:r>
+        <w:t>Heads-up</w:t>
+      </w:r>
+      <w:proofErr w:type="spellEnd"/>
+      <w:r>
+        <w:t>.</w:t>
+      </w:r>
+      <w:r>
+        <w:t xml:space="preserve"> В игре принимают участие ровно два агента (игрок и оппонент). Это позволяет сосредоточиться на моделировании стратегий без учета </w:t>
+      </w:r>
+      <w:proofErr w:type="spellStart"/>
+      <w:r>
+        <w:t>мультиагентной</w:t>
+      </w:r>
+      <w:proofErr w:type="spellEnd"/>
+      <w:r>
+        <w:t xml:space="preserve"> динамики, характерной для полных столов</w:t>
       </w:r>
       <w:r>
         <w:t>.</w:t>
@@ -8407,7 +8663,65 @@
         <w:jc w:val="both"/>
       </w:pPr>
       <w:r>
-        <w:t>Лимитированная структура ставок (Limited): В отличие от безлимитного холдема (No-Limit), размер повышения ставки строго фиксирован. Это дискретизирует пространство действий, сводя его к трем основным опциям: сброс (fold), уравнивание (call) и повышение (raise) на фиксированную величину. В программной реализации шаг повышения задается константой, что значительно упрощает сходимость нейросетевых алгоритмов.</w:t>
+        <w:t>Лимитированная структура ставок</w:t>
+      </w:r>
+      <w:r>
+        <w:t>.</w:t>
+      </w:r>
+      <w:r>
+        <w:t xml:space="preserve"> В отличие от безлимитного холдема, размер повышения ставки строго фиксирован. Это </w:t>
+      </w:r>
+      <w:proofErr w:type="spellStart"/>
+      <w:r>
+        <w:t>дискретизирует</w:t>
+      </w:r>
+      <w:proofErr w:type="spellEnd"/>
+      <w:r>
+        <w:t xml:space="preserve"> пространство действий, сводя его к трем основным опциям: сброс (</w:t>
+      </w:r>
+      <w:proofErr w:type="spellStart"/>
+      <w:r>
+        <w:rPr>
+          <w:i/>
+          <w:iCs/>
+        </w:rPr>
+        <w:t>fold</w:t>
+      </w:r>
+      <w:proofErr w:type="spellEnd"/>
+      <w:r>
+        <w:t>), уравнивание (</w:t>
+      </w:r>
+      <w:proofErr w:type="spellStart"/>
+      <w:r>
+        <w:rPr>
+          <w:i/>
+          <w:iCs/>
+        </w:rPr>
+        <w:t>call</w:t>
+      </w:r>
+      <w:proofErr w:type="spellEnd"/>
+      <w:r>
+        <w:t>) и повышение (</w:t>
+      </w:r>
+      <w:proofErr w:type="spellStart"/>
+      <w:r>
+        <w:rPr>
+          <w:i/>
+          <w:iCs/>
+        </w:rPr>
+        <w:t>raise</w:t>
+      </w:r>
+      <w:proofErr w:type="spellEnd"/>
+      <w:r>
+        <w:t xml:space="preserve">) на фиксированную величину. В программной реализации шаг повышения задается константой, что значительно упрощает сходимость </w:t>
+      </w:r>
+      <w:proofErr w:type="spellStart"/>
+      <w:r>
+        <w:t>нейросетевых</w:t>
+      </w:r>
+      <w:proofErr w:type="spellEnd"/>
+      <w:r>
+        <w:t xml:space="preserve"> алгоритмов.</w:t>
       </w:r>
       <w:r>
         <w:t xml:space="preserve"> </w:t>
@@ -8511,6 +8825,7 @@
       <w:r>
         <w:t xml:space="preserve">класса </w:t>
       </w:r>
+      <w:proofErr w:type="spellStart"/>
       <w:r>
         <w:rPr>
           <w:i/>
@@ -8519,6 +8834,7 @@
         </w:rPr>
         <w:t>GameManager</w:t>
       </w:r>
+      <w:proofErr w:type="spellEnd"/>
       <w:r>
         <w:rPr>
           <w:i/>
@@ -8660,6 +8976,7 @@
         </w:rPr>
         <w:t>_</w:t>
       </w:r>
+      <w:proofErr w:type="gramStart"/>
       <w:r>
         <w:rPr>
           <w:i/>
@@ -8673,7 +8990,15 @@
           <w:i/>
           <w:iCs/>
         </w:rPr>
-        <w:t>()</w:t>
+        <w:t>(</w:t>
+      </w:r>
+      <w:proofErr w:type="gramEnd"/>
+      <w:r>
+        <w:rPr>
+          <w:i/>
+          <w:iCs/>
+        </w:rPr>
+        <w:t>)</w:t>
       </w:r>
       <w:r>
         <w:t xml:space="preserve"> с помощью которой пользователь может выбрать одно из </w:t>
@@ -8720,36 +9045,53 @@
       <w:r>
         <w:t xml:space="preserve"> Помимо этого, в качестве тестовых игроков были реализованы классы </w:t>
       </w:r>
+      <w:proofErr w:type="spellStart"/>
       <w:r>
         <w:rPr>
           <w:i/>
           <w:iCs/>
           <w:lang w:val="en-US"/>
         </w:rPr>
-        <w:lastRenderedPageBreak/>
         <w:t>RandomPlayer</w:t>
       </w:r>
+      <w:proofErr w:type="spellEnd"/>
       <w:r>
         <w:rPr>
           <w:i/>
           <w:iCs/>
         </w:rPr>
+        <w:t xml:space="preserve"> </w:t>
+      </w:r>
+      <w:r>
+        <w:t>– модель игрока, случайно выбирающего действия</w:t>
+      </w:r>
+      <w:r>
+        <w:rPr>
+          <w:i/>
+          <w:iCs/>
+        </w:rPr>
         <w:t xml:space="preserve">, </w:t>
       </w:r>
+      <w:proofErr w:type="spellStart"/>
       <w:r>
         <w:rPr>
           <w:i/>
           <w:iCs/>
           <w:lang w:val="en-US"/>
         </w:rPr>
+        <w:lastRenderedPageBreak/>
         <w:t>CallingPlayer</w:t>
       </w:r>
+      <w:proofErr w:type="spellEnd"/>
       <w:r>
         <w:rPr>
           <w:i/>
           <w:iCs/>
         </w:rPr>
-        <w:t xml:space="preserve">, </w:t>
+        <w:t xml:space="preserve"> </w:t>
+      </w:r>
+      <w:r>
+        <w:t>– модель игрока, всегда выбирающего действие уравнять (</w:t>
       </w:r>
       <w:r>
         <w:rPr>
@@ -8757,84 +9099,1261 @@
           <w:iCs/>
           <w:lang w:val="en-US"/>
         </w:rPr>
+        <w:t>call</w:t>
+      </w:r>
+      <w:r>
+        <w:t>)</w:t>
+      </w:r>
+      <w:r>
+        <w:rPr>
+          <w:i/>
+          <w:iCs/>
+        </w:rPr>
+        <w:t xml:space="preserve">, </w:t>
+      </w:r>
+      <w:proofErr w:type="spellStart"/>
+      <w:r>
+        <w:rPr>
+          <w:i/>
+          <w:iCs/>
+          <w:lang w:val="en-US"/>
+        </w:rPr>
         <w:t>SimpleGeneticBot</w:t>
       </w:r>
+      <w:proofErr w:type="spellEnd"/>
+      <w:r>
+        <w:rPr>
+          <w:i/>
+          <w:iCs/>
+        </w:rPr>
+        <w:t xml:space="preserve"> – </w:t>
+      </w:r>
+      <w:r>
+        <w:t>модель адаптивного игрока, где геном кодирует уникальный стиль игры, что позволяет эволюционировать стратегию через генетические алгоритмы, отбирая наиболее успешные комбинации поведенческих коэффициентов</w:t>
+      </w:r>
+      <w:r>
+        <w:t>.</w:t>
+      </w:r>
+      <w:r>
+        <w:t xml:space="preserve"> </w:t>
+      </w:r>
+      <w:r>
+        <w:t xml:space="preserve">Все модели </w:t>
+      </w:r>
+      <w:r>
+        <w:t xml:space="preserve">наследованы от класса </w:t>
+      </w:r>
+      <w:r>
+        <w:rPr>
+          <w:i/>
+          <w:iCs/>
+          <w:lang w:val="en-US"/>
+        </w:rPr>
+        <w:t>Player</w:t>
+      </w:r>
+      <w:r>
+        <w:t xml:space="preserve"> </w:t>
+      </w:r>
+      <w:r>
+        <w:t xml:space="preserve">и способные выполнять </w:t>
+      </w:r>
+      <w:r>
+        <w:t xml:space="preserve">необходимые для игры </w:t>
+      </w:r>
+      <w:r>
+        <w:t xml:space="preserve">действия в каждом раунде.  </w:t>
+      </w:r>
+    </w:p>
+    <w:p>
+      <w:pPr>
+        <w:pStyle w:val="1"/>
+      </w:pPr>
+      <w:bookmarkStart w:id="19" w:name="_Toc216869304"/>
+      <w:r>
+        <w:t>Формализация и реализация игрового агента</w:t>
+      </w:r>
+      <w:bookmarkEnd w:id="19"/>
+    </w:p>
+    <w:p>
+      <w:pPr>
+        <w:jc w:val="both"/>
+      </w:pPr>
+      <w:bookmarkStart w:id="20" w:name="_Toc216869305"/>
+      <w:r>
+        <w:t xml:space="preserve">Для реализации агента, обучающегося с подкреплением, была выбрана архитектура Actor-Critic, реализованная с использованием библиотеки </w:t>
+      </w:r>
+      <w:proofErr w:type="spellStart"/>
+      <w:r>
+        <w:t>PyTorch</w:t>
+      </w:r>
+      <w:proofErr w:type="spellEnd"/>
+      <w:r>
+        <w:t>. Данный подход позволяет одновременно аппроксимировать стратегию поведения (</w:t>
+      </w:r>
+      <w:proofErr w:type="spellStart"/>
+      <w:r>
+        <w:t>Actor</w:t>
+      </w:r>
+      <w:proofErr w:type="spellEnd"/>
+      <w:r>
+        <w:t>) и функцию ценности состояния (</w:t>
+      </w:r>
+      <w:proofErr w:type="spellStart"/>
+      <w:r>
+        <w:t>Critic</w:t>
+      </w:r>
+      <w:proofErr w:type="spellEnd"/>
+      <w:r>
+        <w:t>).</w:t>
+      </w:r>
+    </w:p>
+    <w:p>
+      <w:pPr>
+        <w:jc w:val="both"/>
+      </w:pPr>
+      <w:r>
+        <w:t xml:space="preserve">В классе </w:t>
+      </w:r>
+      <w:proofErr w:type="spellStart"/>
+      <w:r>
+        <w:rPr>
+          <w:i/>
+          <w:iCs/>
+          <w:lang w:val="en-US"/>
+        </w:rPr>
+        <w:t>ActorCriticNet</w:t>
+      </w:r>
+      <w:proofErr w:type="spellEnd"/>
+      <w:r>
+        <w:rPr>
+          <w:i/>
+          <w:iCs/>
+        </w:rPr>
+        <w:t xml:space="preserve"> </w:t>
+      </w:r>
+      <w:r>
+        <w:t xml:space="preserve">реализованы две независимые </w:t>
+      </w:r>
+      <w:proofErr w:type="spellStart"/>
+      <w:r>
+        <w:t>полносвязные</w:t>
+      </w:r>
+      <w:proofErr w:type="spellEnd"/>
+      <w:r>
+        <w:t xml:space="preserve"> нейронные сети, разделяющие ответственность за выбор действия и оценку ситуации:</w:t>
+      </w:r>
+    </w:p>
+    <w:p>
+      <w:pPr>
+        <w:pStyle w:val="ac"/>
+        <w:numPr>
+          <w:ilvl w:val="0"/>
+          <w:numId w:val="46"/>
+        </w:numPr>
+        <w:jc w:val="both"/>
+      </w:pPr>
+      <w:r>
+        <w:t>Сеть Актера (</w:t>
+      </w:r>
+      <w:proofErr w:type="spellStart"/>
+      <w:r>
+        <w:t>Actor</w:t>
+      </w:r>
+      <w:proofErr w:type="spellEnd"/>
+      <w:r>
+        <w:t xml:space="preserve"> Network):</w:t>
+      </w:r>
+    </w:p>
+    <w:p>
+      <w:pPr>
+        <w:pStyle w:val="ac"/>
+        <w:numPr>
+          <w:ilvl w:val="0"/>
+          <w:numId w:val="45"/>
+        </w:numPr>
+        <w:jc w:val="both"/>
+      </w:pPr>
+      <w:r>
+        <w:t>в</w:t>
+      </w:r>
+      <w:r>
+        <w:t xml:space="preserve">ход: </w:t>
+      </w:r>
+      <w:r>
+        <w:t>в</w:t>
+      </w:r>
+      <w:r>
+        <w:t xml:space="preserve">ектор локального состояния </w:t>
+      </w:r>
+      <m:oMath>
+        <m:sSub>
+          <m:sSubPr>
+            <m:ctrlPr>
+              <w:rPr>
+                <w:rFonts w:ascii="Cambria Math" w:hAnsi="Cambria Math"/>
+                <w:i/>
+              </w:rPr>
+            </m:ctrlPr>
+          </m:sSubPr>
+          <m:e>
+            <m:r>
+              <w:rPr>
+                <w:rFonts w:ascii="Cambria Math" w:hAnsi="Cambria Math"/>
+              </w:rPr>
+              <m:t>S</m:t>
+            </m:r>
+          </m:e>
+          <m:sub>
+            <m:r>
+              <w:rPr>
+                <w:rFonts w:ascii="Cambria Math" w:hAnsi="Cambria Math"/>
+              </w:rPr>
+              <m:t>actor</m:t>
+            </m:r>
+          </m:sub>
+        </m:sSub>
+      </m:oMath>
+      <w:r>
+        <w:t xml:space="preserve"> размерностью 7 признаков (сила руки, нормированн</w:t>
+      </w:r>
+      <w:r>
+        <w:t>ая текущая ставка агента</w:t>
+      </w:r>
       <w:r>
         <w:t xml:space="preserve">, </w:t>
       </w:r>
       <w:r>
-        <w:t xml:space="preserve">наследованные от класса </w:t>
+        <w:t xml:space="preserve">нормализованный текущий стек агента, нормализованный </w:t>
+      </w:r>
+      <w:r>
+        <w:t>размер банка, стадия игры,</w:t>
+      </w:r>
+      <w:r>
+        <w:t xml:space="preserve"> история решений игрока в текущей раздаче, история решений всех игроков в текущей раздаче</w:t>
+      </w:r>
+      <w:r>
+        <w:t>)</w:t>
+      </w:r>
+      <w:r>
+        <w:t>;</w:t>
+      </w:r>
+    </w:p>
+    <w:p>
+      <w:pPr>
+        <w:pStyle w:val="ac"/>
+        <w:numPr>
+          <w:ilvl w:val="0"/>
+          <w:numId w:val="45"/>
+        </w:numPr>
+        <w:jc w:val="both"/>
+      </w:pPr>
+      <w:r>
+        <w:t>с</w:t>
+      </w:r>
+      <w:r>
+        <w:t xml:space="preserve">крытые слои: </w:t>
+      </w:r>
+      <w:r>
+        <w:t>д</w:t>
+      </w:r>
+      <w:r>
+        <w:t xml:space="preserve">ва слоя (128 и 64 нейрона) с функцией активации </w:t>
+      </w:r>
+      <w:proofErr w:type="spellStart"/>
+      <w:r>
+        <w:t>ReLU</w:t>
+      </w:r>
+      <w:proofErr w:type="spellEnd"/>
+      <w:r>
+        <w:t xml:space="preserve"> (рис. 3.1)</w:t>
+      </w:r>
+      <w:r>
+        <w:t>;</w:t>
+      </w:r>
+    </w:p>
+    <w:p>
+      <w:pPr>
+        <w:pStyle w:val="ac"/>
+        <w:numPr>
+          <w:ilvl w:val="0"/>
+          <w:numId w:val="45"/>
+        </w:numPr>
+        <w:jc w:val="both"/>
+      </w:pPr>
+      <w:r>
+        <w:t>в</w:t>
+      </w:r>
+      <w:r>
+        <w:t xml:space="preserve">ыход: </w:t>
+      </w:r>
+      <w:r>
+        <w:t>в</w:t>
+      </w:r>
+      <w:r>
+        <w:t xml:space="preserve">ектор </w:t>
+      </w:r>
+      <w:proofErr w:type="spellStart"/>
+      <w:r>
+        <w:t>логитов</w:t>
+      </w:r>
+      <w:proofErr w:type="spellEnd"/>
+      <w:r>
+        <w:t xml:space="preserve"> размерностью 3, соответствующий действиям: </w:t>
+      </w:r>
+      <w:proofErr w:type="spellStart"/>
+      <w:r>
+        <w:t>fold</w:t>
+      </w:r>
+      <w:proofErr w:type="spellEnd"/>
+      <w:r>
+        <w:t xml:space="preserve">, </w:t>
+      </w:r>
+      <w:proofErr w:type="spellStart"/>
+      <w:r>
+        <w:t>raise</w:t>
+      </w:r>
+      <w:proofErr w:type="spellEnd"/>
+      <w:r>
+        <w:t xml:space="preserve">, </w:t>
+      </w:r>
+      <w:proofErr w:type="spellStart"/>
+      <w:r>
+        <w:t>call</w:t>
+      </w:r>
+      <w:proofErr w:type="spellEnd"/>
+      <w:r>
+        <w:t>. Для выбора действия используется категориальное распределение.</w:t>
+      </w:r>
+    </w:p>
+    <w:p>
+      <w:pPr>
+        <w:pStyle w:val="ac"/>
+        <w:numPr>
+          <w:ilvl w:val="0"/>
+          <w:numId w:val="46"/>
+        </w:numPr>
+        <w:jc w:val="both"/>
+      </w:pPr>
+      <w:r>
+        <w:t>Сеть Критика (</w:t>
+      </w:r>
+      <w:proofErr w:type="spellStart"/>
+      <w:r>
+        <w:t>Critic</w:t>
+      </w:r>
+      <w:proofErr w:type="spellEnd"/>
+      <w:r>
+        <w:t xml:space="preserve"> Network):</w:t>
+      </w:r>
+    </w:p>
+    <w:p>
+      <w:pPr>
+        <w:pStyle w:val="ac"/>
+        <w:numPr>
+          <w:ilvl w:val="0"/>
+          <w:numId w:val="47"/>
+        </w:numPr>
+        <w:jc w:val="both"/>
+      </w:pPr>
+      <w:r>
+        <w:t>в</w:t>
+      </w:r>
+      <w:r>
+        <w:t xml:space="preserve">ход: </w:t>
+      </w:r>
+      <w:r>
+        <w:t>р</w:t>
+      </w:r>
+      <w:r>
+        <w:t xml:space="preserve">асширенный вектор состояния </w:t>
+      </w:r>
+      <m:oMath>
+        <m:sSub>
+          <m:sSubPr>
+            <m:ctrlPr>
+              <w:rPr>
+                <w:rFonts w:ascii="Cambria Math" w:hAnsi="Cambria Math"/>
+                <w:i/>
+              </w:rPr>
+            </m:ctrlPr>
+          </m:sSubPr>
+          <m:e>
+            <m:r>
+              <w:rPr>
+                <w:rFonts w:ascii="Cambria Math" w:hAnsi="Cambria Math"/>
+              </w:rPr>
+              <m:t>S</m:t>
+            </m:r>
+          </m:e>
+          <m:sub>
+            <m:r>
+              <w:rPr>
+                <w:rFonts w:ascii="Cambria Math" w:hAnsi="Cambria Math"/>
+                <w:lang w:val="en-US"/>
+              </w:rPr>
+              <m:t>critic</m:t>
+            </m:r>
+          </m:sub>
+        </m:sSub>
+      </m:oMath>
+      <w:r>
+        <w:t xml:space="preserve"> размерностью 8 признаков</w:t>
       </w:r>
       <w:r>
         <w:rPr>
           <w:lang w:val="en-US"/>
         </w:rPr>
-        <w:t>Player</w:t>
-      </w:r>
-      <w:r>
+        <w:t>;</w:t>
+      </w:r>
+    </w:p>
+    <w:p>
+      <w:pPr>
+        <w:pStyle w:val="ac"/>
+        <w:numPr>
+          <w:ilvl w:val="0"/>
+          <w:numId w:val="47"/>
+        </w:numPr>
+        <w:jc w:val="both"/>
+      </w:pPr>
+      <w:r>
+        <w:t>о</w:t>
+      </w:r>
+      <w:r>
+        <w:t xml:space="preserve">собенность обучения: В вектор </w:t>
+      </w:r>
+      <m:oMath>
+        <m:sSub>
+          <m:sSubPr>
+            <m:ctrlPr>
+              <w:rPr>
+                <w:rFonts w:ascii="Cambria Math" w:hAnsi="Cambria Math"/>
+                <w:i/>
+              </w:rPr>
+            </m:ctrlPr>
+          </m:sSubPr>
+          <m:e>
+            <m:r>
+              <w:rPr>
+                <w:rFonts w:ascii="Cambria Math" w:hAnsi="Cambria Math"/>
+              </w:rPr>
+              <m:t>S</m:t>
+            </m:r>
+          </m:e>
+          <m:sub>
+            <m:r>
+              <w:rPr>
+                <w:rFonts w:ascii="Cambria Math" w:hAnsi="Cambria Math"/>
+              </w:rPr>
+              <m:t>critic</m:t>
+            </m:r>
+          </m:sub>
+        </m:sSub>
+      </m:oMath>
+      <w:r>
+        <w:t xml:space="preserve"> добавляется параметр </w:t>
+      </w:r>
+      <w:proofErr w:type="spellStart"/>
+      <w:r>
+        <w:rPr>
+          <w:i/>
+          <w:iCs/>
+        </w:rPr>
+        <w:t>avg_opp_strength</w:t>
+      </w:r>
+      <w:proofErr w:type="spellEnd"/>
+      <w:r>
+        <w:t xml:space="preserve"> (средняя сила руки оппонента), который вычисляется на основе полной информации о раздаче. Это реализует принцип «централизованного обучения»: Критик </w:t>
+      </w:r>
+      <w:r>
+        <w:t xml:space="preserve">располагает информацией о </w:t>
+      </w:r>
+      <w:r>
+        <w:t>карт</w:t>
+      </w:r>
+      <w:r>
+        <w:t>ах</w:t>
+      </w:r>
+      <w:r>
+        <w:t xml:space="preserve"> соперника во время тренировки, что позволяет точнее оценивать функцию ценности </w:t>
+      </w:r>
+      <m:oMath>
+        <m:r>
+          <w:rPr>
+            <w:rFonts w:ascii="Cambria Math" w:hAnsi="Cambria Math"/>
+          </w:rPr>
+          <m:t>V(s)</m:t>
+        </m:r>
+      </m:oMath>
+      <w:r>
+        <w:t>, в то время как Актер принимает решения, опираясь только на публичную информацию</w:t>
+      </w:r>
+      <w:r>
+        <w:t>;</w:t>
+      </w:r>
+    </w:p>
+    <w:p>
+      <w:pPr>
+        <w:pStyle w:val="ac"/>
+        <w:numPr>
+          <w:ilvl w:val="0"/>
+          <w:numId w:val="47"/>
+        </w:numPr>
+        <w:jc w:val="both"/>
+      </w:pPr>
+      <w:r>
+        <w:t>в</w:t>
+      </w:r>
+      <w:r>
+        <w:t xml:space="preserve">ыход: Скалярное значение </w:t>
+      </w:r>
+      <w:r>
+        <w:t>–</w:t>
+      </w:r>
+      <w:r>
+        <w:t xml:space="preserve"> оценка текущего состояния.</w:t>
+      </w:r>
+    </w:p>
+    <w:p>
+      <w:pPr>
+        <w:jc w:val="both"/>
+      </w:pPr>
+      <w:r>
+        <w:t xml:space="preserve">Обучение агента происходит эпизодически. В классе </w:t>
+      </w:r>
+      <w:proofErr w:type="spellStart"/>
+      <w:r>
+        <w:rPr>
+          <w:i/>
+          <w:iCs/>
+        </w:rPr>
+        <w:t>NeuralACAgentManager</w:t>
+      </w:r>
+      <w:proofErr w:type="spellEnd"/>
+      <w:r>
+        <w:rPr>
+          <w:i/>
+          <w:iCs/>
+        </w:rPr>
         <w:t xml:space="preserve"> </w:t>
       </w:r>
       <w:r>
-        <w:t xml:space="preserve">и способные выполнять примитивные действия в каждом раунде.  </w:t>
-      </w:r>
-    </w:p>
-    <w:p>
-      <w:pPr>
-        <w:pStyle w:val="1"/>
-      </w:pPr>
-      <w:bookmarkStart w:id="19" w:name="_Toc216869304"/>
-      <w:r>
-        <w:t>Формализация и реализация игрового агента</w:t>
-      </w:r>
-      <w:bookmarkEnd w:id="19"/>
-    </w:p>
-    <w:p>
-      <w:pPr>
-        <w:spacing w:line="276" w:lineRule="auto"/>
+        <w:t xml:space="preserve">реализован буфер опыта, накапливающий данные о состояниях, действиях и наградах. Обновление весов происходит после завершения эпизода с использованием дисконтированной </w:t>
+      </w:r>
+      <w:proofErr w:type="spellStart"/>
+      <w:proofErr w:type="gramStart"/>
+      <w:r>
+        <w:t>награды.Функция</w:t>
+      </w:r>
+      <w:proofErr w:type="spellEnd"/>
+      <w:proofErr w:type="gramEnd"/>
+      <w:r>
+        <w:t xml:space="preserve"> потерь </w:t>
+      </w:r>
+      <m:oMath>
+        <m:r>
+          <w:rPr>
+            <w:rFonts w:ascii="Cambria Math" w:hAnsi="Cambria Math"/>
+          </w:rPr>
+          <m:t>(Loss)</m:t>
+        </m:r>
+      </m:oMath>
+      <w:r>
+        <w:t xml:space="preserve"> комбинирует три компонент</w:t>
+      </w:r>
+      <w:r>
+        <w:t>ы</w:t>
+      </w:r>
+      <w:r>
+        <w:t>:</w:t>
+      </w:r>
+      <w:r>
+        <w:t xml:space="preserve"> </w:t>
+      </w:r>
+    </w:p>
+    <w:p>
+      <w:pPr>
         <w:jc w:val="both"/>
       </w:pPr>
-      <w:r>
-        <w:t>Перед тем как начать реализацию генетического алгоритма, необходимо определить факторы</w:t>
+      <m:oMathPara>
+        <m:oMath>
+          <m:r>
+            <w:rPr>
+              <w:rFonts w:ascii="Cambria Math" w:hAnsi="Cambria Math"/>
+            </w:rPr>
+            <m:t xml:space="preserve">Loss = </m:t>
+          </m:r>
+          <m:sSub>
+            <m:sSubPr>
+              <m:ctrlPr>
+                <w:rPr>
+                  <w:rFonts w:ascii="Cambria Math" w:hAnsi="Cambria Math"/>
+                  <w:i/>
+                </w:rPr>
+              </m:ctrlPr>
+            </m:sSubPr>
+            <m:e>
+              <m:r>
+                <w:rPr>
+                  <w:rFonts w:ascii="Cambria Math" w:hAnsi="Cambria Math"/>
+                </w:rPr>
+                <m:t>L</m:t>
+              </m:r>
+            </m:e>
+            <m:sub>
+              <m:r>
+                <w:rPr>
+                  <w:rFonts w:ascii="Cambria Math" w:hAnsi="Cambria Math"/>
+                </w:rPr>
+                <m:t>actor</m:t>
+              </m:r>
+            </m:sub>
+          </m:sSub>
+          <m:r>
+            <w:rPr>
+              <w:rFonts w:ascii="Cambria Math" w:hAnsi="Cambria Math"/>
+            </w:rPr>
+            <m:t xml:space="preserve"> + 0.5</m:t>
+          </m:r>
+          <m:r>
+            <w:rPr>
+              <w:rFonts w:ascii="Cambria Math" w:hAnsi="Cambria Math"/>
+            </w:rPr>
+            <m:t>⋅</m:t>
+          </m:r>
+          <m:r>
+            <w:rPr>
+              <w:rFonts w:ascii="Cambria Math" w:hAnsi="Cambria Math"/>
+            </w:rPr>
+            <m:t xml:space="preserve"> </m:t>
+          </m:r>
+          <m:sSub>
+            <m:sSubPr>
+              <m:ctrlPr>
+                <w:rPr>
+                  <w:rFonts w:ascii="Cambria Math" w:hAnsi="Cambria Math"/>
+                  <w:i/>
+                </w:rPr>
+              </m:ctrlPr>
+            </m:sSubPr>
+            <m:e>
+              <m:r>
+                <w:rPr>
+                  <w:rFonts w:ascii="Cambria Math" w:hAnsi="Cambria Math"/>
+                </w:rPr>
+                <m:t>L</m:t>
+              </m:r>
+            </m:e>
+            <m:sub>
+              <m:r>
+                <w:rPr>
+                  <w:rFonts w:ascii="Cambria Math" w:hAnsi="Cambria Math"/>
+                </w:rPr>
+                <m:t>critic</m:t>
+              </m:r>
+            </m:sub>
+          </m:sSub>
+          <m:r>
+            <w:rPr>
+              <w:rFonts w:ascii="Cambria Math" w:hAnsi="Cambria Math"/>
+            </w:rPr>
+            <m:t xml:space="preserve"> - 0.01 </m:t>
+          </m:r>
+          <m:r>
+            <w:rPr>
+              <w:rFonts w:ascii="Cambria Math" w:hAnsi="Cambria Math"/>
+            </w:rPr>
+            <m:t>⋅</m:t>
+          </m:r>
+          <m:r>
+            <w:rPr>
+              <w:rFonts w:ascii="Cambria Math" w:hAnsi="Cambria Math"/>
+            </w:rPr>
+            <m:t>H</m:t>
+          </m:r>
+          <m:d>
+            <m:dPr>
+              <m:ctrlPr>
+                <w:rPr>
+                  <w:rFonts w:ascii="Cambria Math" w:hAnsi="Cambria Math"/>
+                  <w:i/>
+                </w:rPr>
+              </m:ctrlPr>
+            </m:dPr>
+            <m:e>
+              <m:r>
+                <w:rPr>
+                  <w:rFonts w:ascii="Cambria Math" w:hAnsi="Cambria Math"/>
+                </w:rPr>
+                <m:t>π</m:t>
+              </m:r>
+            </m:e>
+          </m:d>
+          <m:r>
+            <w:rPr>
+              <w:rFonts w:ascii="Cambria Math" w:hAnsi="Cambria Math"/>
+            </w:rPr>
+            <m:t xml:space="preserve">, </m:t>
+          </m:r>
+        </m:oMath>
+      </m:oMathPara>
+    </w:p>
+    <w:p>
+      <w:pPr>
+        <w:jc w:val="both"/>
+      </w:pPr>
+      <w:r>
+        <w:lastRenderedPageBreak/>
+        <w:t xml:space="preserve">где:  </w:t>
+      </w:r>
+    </w:p>
+    <w:p>
+      <w:pPr>
+        <w:pStyle w:val="ac"/>
+        <w:numPr>
+          <w:ilvl w:val="0"/>
+          <w:numId w:val="48"/>
+        </w:numPr>
+        <w:jc w:val="both"/>
+      </w:pPr>
+      <m:oMath>
+        <m:sSub>
+          <m:sSubPr>
+            <m:ctrlPr>
+              <w:rPr>
+                <w:rFonts w:ascii="Cambria Math" w:hAnsi="Cambria Math"/>
+                <w:i/>
+              </w:rPr>
+            </m:ctrlPr>
+          </m:sSubPr>
+          <m:e>
+            <m:r>
+              <w:rPr>
+                <w:rFonts w:ascii="Cambria Math" w:hAnsi="Cambria Math"/>
+              </w:rPr>
+              <m:t>L</m:t>
+            </m:r>
+          </m:e>
+          <m:sub>
+            <m:r>
+              <w:rPr>
+                <w:rFonts w:ascii="Cambria Math" w:hAnsi="Cambria Math"/>
+              </w:rPr>
+              <m:t>actor</m:t>
+            </m:r>
+          </m:sub>
+        </m:sSub>
+        <m:r>
+          <w:rPr>
+            <w:rFonts w:ascii="Cambria Math" w:hAnsi="Cambria Math"/>
+          </w:rPr>
+          <m:t xml:space="preserve"> = - </m:t>
+        </m:r>
+        <m:nary>
+          <m:naryPr>
+            <m:chr m:val="∑"/>
+            <m:subHide m:val="1"/>
+            <m:supHide m:val="1"/>
+            <m:ctrlPr>
+              <w:rPr>
+                <w:rFonts w:ascii="Cambria Math" w:hAnsi="Cambria Math"/>
+                <w:i/>
+              </w:rPr>
+            </m:ctrlPr>
+          </m:naryPr>
+          <m:sub/>
+          <m:sup/>
+          <m:e>
+            <m:r>
+              <w:rPr>
+                <w:rFonts w:ascii="Cambria Math" w:hAnsi="Cambria Math"/>
+              </w:rPr>
+              <m:t>log</m:t>
+            </m:r>
+            <m:d>
+              <m:dPr>
+                <m:ctrlPr>
+                  <w:rPr>
+                    <w:rFonts w:ascii="Cambria Math" w:hAnsi="Cambria Math"/>
+                    <w:i/>
+                  </w:rPr>
+                </m:ctrlPr>
+              </m:dPr>
+              <m:e>
+                <m:r>
+                  <w:rPr>
+                    <w:rFonts w:ascii="Cambria Math" w:hAnsi="Cambria Math"/>
+                  </w:rPr>
+                  <m:t>π</m:t>
+                </m:r>
+                <m:d>
+                  <m:dPr>
+                    <m:ctrlPr>
+                      <w:rPr>
+                        <w:rFonts w:ascii="Cambria Math" w:hAnsi="Cambria Math"/>
+                        <w:i/>
+                      </w:rPr>
+                    </m:ctrlPr>
+                  </m:dPr>
+                  <m:e>
+                    <m:r>
+                      <w:rPr>
+                        <w:rFonts w:ascii="Cambria Math" w:hAnsi="Cambria Math"/>
+                      </w:rPr>
+                      <m:t>a</m:t>
+                    </m:r>
+                  </m:e>
+                  <m:e>
+                    <m:r>
+                      <w:rPr>
+                        <w:rFonts w:ascii="Cambria Math" w:hAnsi="Cambria Math"/>
+                      </w:rPr>
+                      <m:t>s</m:t>
+                    </m:r>
+                  </m:e>
+                </m:d>
+                <m:r>
+                  <w:rPr>
+                    <w:rFonts w:ascii="Cambria Math" w:hAnsi="Cambria Math"/>
+                  </w:rPr>
+                  <m:t xml:space="preserve"> </m:t>
+                </m:r>
+              </m:e>
+            </m:d>
+            <m:r>
+              <w:rPr>
+                <w:rFonts w:ascii="Cambria Math" w:hAnsi="Cambria Math"/>
+              </w:rPr>
+              <m:t xml:space="preserve"> ⋅A(s, a)</m:t>
+            </m:r>
+          </m:e>
+        </m:nary>
+        <m:r>
+          <w:rPr>
+            <w:rFonts w:ascii="Cambria Math" w:hAnsi="Cambria Math"/>
+          </w:rPr>
+          <m:t xml:space="preserve"> </m:t>
+        </m:r>
+      </m:oMath>
+      <w:r>
+        <w:t xml:space="preserve"> – </w:t>
+      </w:r>
+      <w:r>
+        <w:t>потеря Актера, направленная на максимизацию вероятности действий с положительным преимуществом.</w:t>
+      </w:r>
+      <w:r>
+        <w:t xml:space="preserve"> </w:t>
+      </w:r>
+    </w:p>
+    <w:p>
+      <w:pPr>
+        <w:pStyle w:val="ac"/>
+        <w:numPr>
+          <w:ilvl w:val="0"/>
+          <w:numId w:val="48"/>
+        </w:numPr>
+        <w:jc w:val="both"/>
+      </w:pPr>
+      <m:oMath>
+        <m:sSub>
+          <m:sSubPr>
+            <m:ctrlPr>
+              <w:rPr>
+                <w:rFonts w:ascii="Cambria Math" w:hAnsi="Cambria Math"/>
+                <w:i/>
+              </w:rPr>
+            </m:ctrlPr>
+          </m:sSubPr>
+          <m:e>
+            <m:r>
+              <w:rPr>
+                <w:rFonts w:ascii="Cambria Math" w:hAnsi="Cambria Math"/>
+              </w:rPr>
+              <m:t>L</m:t>
+            </m:r>
+          </m:e>
+          <m:sub>
+            <m:r>
+              <w:rPr>
+                <w:rFonts w:ascii="Cambria Math" w:hAnsi="Cambria Math"/>
+              </w:rPr>
+              <m:t>critic</m:t>
+            </m:r>
+          </m:sub>
+        </m:sSub>
+        <m:r>
+          <w:rPr>
+            <w:rFonts w:ascii="Cambria Math" w:hAnsi="Cambria Math"/>
+          </w:rPr>
+          <m:t xml:space="preserve"> = MSE(</m:t>
+        </m:r>
+        <m:sSub>
+          <m:sSubPr>
+            <m:ctrlPr>
+              <w:rPr>
+                <w:rFonts w:ascii="Cambria Math" w:hAnsi="Cambria Math"/>
+                <w:i/>
+              </w:rPr>
+            </m:ctrlPr>
+          </m:sSubPr>
+          <m:e>
+            <m:r>
+              <w:rPr>
+                <w:rFonts w:ascii="Cambria Math" w:hAnsi="Cambria Math"/>
+              </w:rPr>
+              <m:t>V</m:t>
+            </m:r>
+          </m:e>
+          <m:sub>
+            <m:r>
+              <w:rPr>
+                <w:rFonts w:ascii="Cambria Math" w:hAnsi="Cambria Math"/>
+              </w:rPr>
+              <m:t>pred</m:t>
+            </m:r>
+          </m:sub>
+        </m:sSub>
+        <m:r>
+          <w:rPr>
+            <w:rFonts w:ascii="Cambria Math" w:hAnsi="Cambria Math"/>
+          </w:rPr>
+          <m:t>, R)</m:t>
+        </m:r>
+      </m:oMath>
+      <w:r>
+        <w:t xml:space="preserve"> –</w:t>
+      </w:r>
+      <w:r>
+        <w:t xml:space="preserve"> среднеквадратичная ошибка предсказания награды Критиком.</w:t>
+      </w:r>
+    </w:p>
+    <w:p>
+      <w:pPr>
+        <w:pStyle w:val="ac"/>
+        <w:numPr>
+          <w:ilvl w:val="0"/>
+          <w:numId w:val="48"/>
+        </w:numPr>
+        <w:jc w:val="both"/>
+      </w:pPr>
+      <m:oMath>
+        <m:r>
+          <w:rPr>
+            <w:rFonts w:ascii="Cambria Math" w:hAnsi="Cambria Math"/>
+          </w:rPr>
+          <m:t>H(</m:t>
+        </m:r>
+        <m:r>
+          <w:rPr>
+            <w:rFonts w:ascii="Cambria Math" w:hAnsi="Cambria Math"/>
+          </w:rPr>
+          <m:t>π</m:t>
+        </m:r>
+        <m:r>
+          <w:rPr>
+            <w:rFonts w:ascii="Cambria Math" w:hAnsi="Cambria Math"/>
+          </w:rPr>
+          <m:t>)</m:t>
+        </m:r>
+      </m:oMath>
+      <w:r>
+        <w:t xml:space="preserve"> </w:t>
+      </w:r>
+      <w:r>
+        <w:t>–</w:t>
+      </w:r>
+      <w:r>
+        <w:t xml:space="preserve"> энтропия распределения вероятностей, добавленная с коэффициентом 0.01 для стимулирования исследования среды и предотвращения преждевременной сходимости к локальным минимумам.</w:t>
+      </w:r>
+      <w:r>
+        <w:t xml:space="preserve"> </w:t>
+      </w:r>
+      <w:r>
+        <w:t>В</w:t>
+      </w:r>
+      <w:r>
+        <w:t xml:space="preserve"> </w:t>
+      </w:r>
+      <w:r>
+        <w:t xml:space="preserve">качестве оптимизатора используется алгоритм </w:t>
+      </w:r>
+      <w:r>
+        <w:rPr>
+          <w:i/>
+          <w:iCs/>
+        </w:rPr>
+        <w:t>Adam</w:t>
+      </w:r>
+      <w:r>
+        <w:t xml:space="preserve"> со скоростью обучения </w:t>
+      </w:r>
+      <m:oMath>
+        <m:sSup>
+          <m:sSupPr>
+            <m:ctrlPr>
+              <w:rPr>
+                <w:rFonts w:ascii="Cambria Math" w:hAnsi="Cambria Math"/>
+                <w:i/>
+              </w:rPr>
+            </m:ctrlPr>
+          </m:sSupPr>
+          <m:e>
+            <m:r>
+              <w:rPr>
+                <w:rFonts w:ascii="Cambria Math" w:hAnsi="Cambria Math"/>
+              </w:rPr>
+              <m:t>10</m:t>
+            </m:r>
+          </m:e>
+          <m:sup>
+            <m:r>
+              <w:rPr>
+                <w:rFonts w:ascii="Cambria Math" w:hAnsi="Cambria Math"/>
+              </w:rPr>
+              <m:t>-3</m:t>
+            </m:r>
+          </m:sup>
+        </m:sSup>
+        <m:r>
+          <w:rPr>
+            <w:rFonts w:ascii="Cambria Math" w:hAnsi="Cambria Math"/>
+          </w:rPr>
+          <m:t>.</m:t>
+        </m:r>
+      </m:oMath>
+    </w:p>
+    <w:p>
+      <w:pPr>
+        <w:pStyle w:val="ac"/>
+        <w:jc w:val="both"/>
+      </w:pPr>
+    </w:p>
+    <w:p>
+      <w:pPr>
+        <w:pStyle w:val="ac"/>
+        <w:ind w:left="1080"/>
+        <w:jc w:val="center"/>
+      </w:pPr>
+      <w:r>
+        <w:drawing>
+          <wp:inline distT="0" distB="0" distL="0" distR="0" wp14:anchorId="2C4C076C" wp14:editId="18DE7D3D">
+            <wp:extent cx="4515794" cy="2465223"/>
+            <wp:effectExtent l="0" t="0" r="0" b="0"/>
+            <wp:docPr id="6" name="Рисунок 6"/>
+            <wp:cNvGraphicFramePr>
+              <a:graphicFrameLocks xmlns:a="http://schemas.openxmlformats.org/drawingml/2006/main" noChangeAspect="1"/>
+            </wp:cNvGraphicFramePr>
+            <a:graphic xmlns:a="http://schemas.openxmlformats.org/drawingml/2006/main">
+              <a:graphicData uri="http://schemas.openxmlformats.org/drawingml/2006/picture">
+                <pic:pic xmlns:pic="http://schemas.openxmlformats.org/drawingml/2006/picture">
+                  <pic:nvPicPr>
+                    <pic:cNvPr id="1" name=""/>
+                    <pic:cNvPicPr/>
+                  </pic:nvPicPr>
+                  <pic:blipFill>
+                    <a:blip r:embed="rId11"/>
+                    <a:stretch>
+                      <a:fillRect/>
+                    </a:stretch>
+                  </pic:blipFill>
+                  <pic:spPr>
+                    <a:xfrm>
+                      <a:off x="0" y="0"/>
+                      <a:ext cx="4539306" cy="2478058"/>
+                    </a:xfrm>
+                    <a:prstGeom prst="rect">
+                      <a:avLst/>
+                    </a:prstGeom>
+                  </pic:spPr>
+                </pic:pic>
+              </a:graphicData>
+            </a:graphic>
+          </wp:inline>
+        </w:drawing>
+      </w:r>
+    </w:p>
+    <w:p>
+      <w:pPr>
+        <w:pStyle w:val="ac"/>
+        <w:ind w:left="1080"/>
+        <w:jc w:val="center"/>
+      </w:pPr>
+      <w:r>
+        <w:t xml:space="preserve">Рисунок 3.1 Схематичное представление архитектуры нейронной сети Актера. </w:t>
+      </w:r>
+    </w:p>
+    <w:p>
+      <w:pPr>
+        <w:pStyle w:val="ac"/>
+        <w:ind w:left="1080"/>
+      </w:pPr>
+    </w:p>
+    <w:p>
+      <w:pPr>
+        <w:jc w:val="both"/>
+      </w:pPr>
+      <w:r>
+        <w:t xml:space="preserve">Особое внимание уделено предобработке данных. Сила руки вычисляется с помощью метода Монте-Карло, описанного </w:t>
+      </w:r>
+      <w:r>
+        <w:t>далее</w:t>
+      </w:r>
+      <w:r>
+        <w:t>. Входные параметры, такие как размеры стеков и ставок, подвергаются нормировке для обеспечения стабильной работы градиентных методов.</w:t>
+      </w:r>
+    </w:p>
+    <w:p>
+      <w:pPr>
+        <w:pStyle w:val="2"/>
+      </w:pPr>
+      <w:r>
+        <w:t>Механизм сохранения и восстановления состояния модели</w:t>
+      </w:r>
+    </w:p>
+    <w:p>
+      <w:pPr>
+        <w:jc w:val="both"/>
+      </w:pPr>
+      <w:r>
+        <w:t>Одной из фундаментальных проблем применения алгоритмов обучения с подкреплением (RL) в играх с неполной информацией является низкая скорость сходимости. Из-за высокой дисперсии результатов в покере и стохастической природы раздач агенту необходимо провести сотни тысяч эпизодов для выявления устойчивых закономерностей и формирования оптимальной стратегии. В связи с этим, критически важным компонентом программной реализации является система сохранения промежуточных состояний.</w:t>
+      </w:r>
+    </w:p>
+    <w:p>
+      <w:pPr>
+        <w:jc w:val="both"/>
+      </w:pPr>
+      <w:r>
+        <w:t xml:space="preserve">В классе </w:t>
+      </w:r>
+      <w:proofErr w:type="spellStart"/>
+      <w:r>
+        <w:rPr>
+          <w:i/>
+          <w:iCs/>
+        </w:rPr>
+        <w:t>NeuralACAgentManager</w:t>
+      </w:r>
+      <w:proofErr w:type="spellEnd"/>
+      <w:r>
+        <w:t xml:space="preserve"> реализованы методы </w:t>
+      </w:r>
+      <w:proofErr w:type="spellStart"/>
+      <w:r>
+        <w:t>сериализации</w:t>
+      </w:r>
+      <w:proofErr w:type="spellEnd"/>
+      <w:r>
+        <w:t xml:space="preserve"> и </w:t>
+      </w:r>
+      <w:proofErr w:type="spellStart"/>
+      <w:r>
+        <w:t>десериализации</w:t>
+      </w:r>
+      <w:proofErr w:type="spellEnd"/>
+      <w:r>
+        <w:t xml:space="preserve"> агента, позволяющие прерывать и возобновлять процесс обучения.</w:t>
+      </w:r>
+    </w:p>
+    <w:p>
+      <w:pPr>
+        <w:jc w:val="both"/>
+      </w:pPr>
+      <w:r>
+        <w:lastRenderedPageBreak/>
+        <w:t xml:space="preserve">Метод </w:t>
+      </w:r>
+      <w:proofErr w:type="spellStart"/>
+      <w:r>
+        <w:rPr>
+          <w:i/>
+          <w:iCs/>
+        </w:rPr>
+        <w:t>save_ac_agent</w:t>
+      </w:r>
+      <w:proofErr w:type="spellEnd"/>
+      <w:r>
+        <w:t xml:space="preserve"> использует инструменты библиотеки </w:t>
+      </w:r>
+      <w:proofErr w:type="spellStart"/>
+      <w:r>
+        <w:rPr>
+          <w:i/>
+          <w:iCs/>
+        </w:rPr>
+        <w:t>PyTorch</w:t>
+      </w:r>
+      <w:proofErr w:type="spellEnd"/>
+      <w:r>
+        <w:t xml:space="preserve"> для сохранения полного контекста обучения в бинарный файл. Сохраняемый словарь включает в себя:</w:t>
+      </w:r>
+      <w:r>
+        <w:t xml:space="preserve"> в</w:t>
+      </w:r>
+      <w:r>
+        <w:t>еса нейронных сетей</w:t>
       </w:r>
       <w:r>
         <w:t>,</w:t>
       </w:r>
       <w:r>
-        <w:t xml:space="preserve"> влияющие на выбор действия </w:t>
-      </w:r>
-      <w:r>
-        <w:t>в</w:t>
-      </w:r>
-      <w:r>
         <w:t xml:space="preserve"> </w:t>
       </w:r>
       <w:r>
-        <w:t>определённое</w:t>
-      </w:r>
-      <w:r>
-        <w:t xml:space="preserve"> состояние игры. В качестве основного фактора в играх с неполной информацией чаще всего выступает информация, которая игроку известна. В случае с техасским холдемом, данная информация – это карманные карты и карты на столе. Исходя из этих </w:t>
-      </w:r>
-      <w:r>
-        <w:t>соо</w:t>
-      </w:r>
-      <w:r>
-        <w:t>бражений, можно предположить, что в геноме бота</w:t>
-      </w:r>
-      <w:r>
-        <w:t xml:space="preserve"> в качестве одного из параметров,</w:t>
+        <w:t>с</w:t>
+      </w:r>
+      <w:r>
+        <w:t>остояние оптимизатора</w:t>
+      </w:r>
+      <w:r>
+        <w:t>, б</w:t>
+      </w:r>
+      <w:r>
+        <w:t>уфер воспроизведения опыта</w:t>
+      </w:r>
+      <w:r>
+        <w:t xml:space="preserve">, </w:t>
+      </w:r>
+      <w:proofErr w:type="spellStart"/>
+      <w:r>
+        <w:t>г</w:t>
+      </w:r>
+      <w:r>
+        <w:t>иперпараметры</w:t>
+      </w:r>
+      <w:proofErr w:type="spellEnd"/>
+      <w:r>
+        <w:t xml:space="preserve">, </w:t>
+      </w:r>
+      <w:r>
+        <w:t>необходимые для корректного восстановления архитектуры.</w:t>
       </w:r>
       <w:r>
         <w:t xml:space="preserve"> </w:t>
       </w:r>
-      <w:r>
-        <w:t xml:space="preserve">должен быть вес, соответствующий силе карты. То есть величине, соответствующей тому, насколько сильно бот будет ориентироваться на силу карт при выборе стратегии. В таком случае необходимо уметь рассчитывать силу руки игрока в момент любой из фаз раунда. </w:t>
+    </w:p>
+    <w:p>
+      <w:pPr>
+        <w:jc w:val="both"/>
+      </w:pPr>
+      <w:r>
+        <w:t xml:space="preserve">Метод </w:t>
+      </w:r>
+      <w:proofErr w:type="spellStart"/>
+      <w:r>
+        <w:rPr>
+          <w:i/>
+          <w:iCs/>
+        </w:rPr>
+        <w:t>load_ac_agent</w:t>
+      </w:r>
+      <w:proofErr w:type="spellEnd"/>
+      <w:r>
+        <w:t xml:space="preserve"> реализует загрузку сохраненной модели. При инициализации происходит проверка соответствия архитектуры сохраненным весам. Реализация предусматривает автоматическое перераспределение вычислений на доступное устройство.</w:t>
       </w:r>
     </w:p>
     <w:p>
       <w:pPr>
         <w:pStyle w:val="2"/>
       </w:pPr>
-      <w:bookmarkStart w:id="20" w:name="_Toc216869305"/>
       <w:r>
         <w:t>Оценка силы руки</w:t>
       </w:r>
@@ -10080,7 +11599,6 @@
         <w:jc w:val="both"/>
       </w:pPr>
       <w:r>
-        <w:lastRenderedPageBreak/>
         <w:t>Тогда сила руки</w:t>
       </w:r>
       <w:r>
@@ -10539,6 +12057,7 @@
             <w:rFonts w:ascii="Cambria Math" w:hAnsi="Cambria Math"/>
             <w:lang w:val="en-US"/>
           </w:rPr>
+          <w:lastRenderedPageBreak/>
           <m:t>O</m:t>
         </m:r>
         <m:d>
@@ -11038,12 +12557,14 @@
       <w:r>
         <w:t>.</w:t>
       </w:r>
+      <w:proofErr w:type="spellStart"/>
       <w:r>
         <w:rPr>
           <w:lang w:val="en-US"/>
         </w:rPr>
         <w:t>py</w:t>
       </w:r>
+      <w:proofErr w:type="spellEnd"/>
       <w:r>
         <w:t>.</w:t>
       </w:r>
@@ -11053,77 +12574,6 @@
         <w:spacing w:line="276" w:lineRule="auto"/>
         <w:jc w:val="both"/>
       </w:pPr>
-      <w:r>
-        <w:t xml:space="preserve">Помимо оценки силы руки для принятия решения о выборе действия необходимо также учитывать и другие параметры. Например, одним из таких параметров могла бы быть склонность бота блефовать. </w:t>
-      </w:r>
-      <w:r>
-        <w:t>Данный параметр является вторым в программной реализации простого бота</w:t>
-      </w:r>
-      <w:r>
-        <w:t xml:space="preserve">, </w:t>
-      </w:r>
-      <w:r>
-        <w:t xml:space="preserve">описанного в качестве класса </w:t>
-      </w:r>
-      <w:r>
-        <w:rPr>
-          <w:i/>
-          <w:iCs/>
-          <w:lang w:val="en-US"/>
-        </w:rPr>
-        <w:t>SimpleGeneticBot</w:t>
-      </w:r>
-      <w:r>
-        <w:t xml:space="preserve">. </w:t>
-      </w:r>
-      <w:r>
-        <w:t>Третьим и последним весом в геноме, самого примитивного бота, является параметр, отвечающий за склонность бота повышать ставку, в момент, когда у него на руках осталось мало фишек.</w:t>
-      </w:r>
-    </w:p>
-    <w:p>
-      <w:pPr>
-        <w:spacing w:line="276" w:lineRule="auto"/>
-        <w:jc w:val="both"/>
-      </w:pPr>
-      <w:r>
-        <w:t xml:space="preserve">Этот вес введён с целью своевременной остановки бота. Без данного веса бот повышал бы ставку, пока у него не закончатся фишки. </w:t>
-      </w:r>
-    </w:p>
-    <w:p>
-      <w:pPr>
-        <w:spacing w:line="276" w:lineRule="auto"/>
-        <w:jc w:val="both"/>
-      </w:pPr>
-      <w:r>
-        <w:t>Таким образом, п</w:t>
-      </w:r>
-      <w:r>
-        <w:t xml:space="preserve">ринятие решений </w:t>
-      </w:r>
-      <w:r>
-        <w:t xml:space="preserve">примитивного </w:t>
-      </w:r>
-      <w:r>
-        <w:t>бот</w:t>
-      </w:r>
-      <w:r>
-        <w:t>а</w:t>
-      </w:r>
-      <w:r>
-        <w:t xml:space="preserve"> осуществляется на основе трёх параметров: силы руки, вероятности блефа</w:t>
-      </w:r>
-      <w:r>
-        <w:t xml:space="preserve"> </w:t>
-      </w:r>
-      <w:r>
-        <w:t>и отношения текущей ставки к стеку игрока.</w:t>
-      </w:r>
-      <w:r>
-        <w:t xml:space="preserve"> </w:t>
-      </w:r>
-      <w:r>
-        <w:t>Все эти параметры объединяются в линейную формулу с весовыми коэффициентами, которые хранятся в геноме игрока.</w:t>
-      </w:r>
     </w:p>
     <w:p>
       <w:pPr>
@@ -11157,12 +12607,12 @@
         <w:jc w:val="both"/>
       </w:pPr>
       <w:r>
-        <w:lastRenderedPageBreak/>
         <w:t>с</w:t>
       </w:r>
       <w:r>
         <w:t>ила руки (</w:t>
       </w:r>
+      <w:proofErr w:type="spellStart"/>
       <w:r>
         <w:rPr>
           <w:i/>
@@ -11170,6 +12620,7 @@
         </w:rPr>
         <w:t>hand_strength</w:t>
       </w:r>
+      <w:proofErr w:type="spellEnd"/>
       <w:r>
         <w:t xml:space="preserve">) </w:t>
       </w:r>
@@ -11179,12 +12630,37 @@
       <w:r>
         <w:t xml:space="preserve">числовая оценка текущей комбинации игрока, вычисляемая функцией </w:t>
       </w:r>
+      <w:proofErr w:type="spellStart"/>
       <w:r>
         <w:rPr>
           <w:i/>
           <w:iCs/>
         </w:rPr>
-        <w:t>evaluate_hand_strength()</w:t>
+        <w:t>evaluate_hand_</w:t>
+      </w:r>
+      <w:proofErr w:type="gramStart"/>
+      <w:r>
+        <w:rPr>
+          <w:i/>
+          <w:iCs/>
+        </w:rPr>
+        <w:t>strength</w:t>
+      </w:r>
+      <w:proofErr w:type="spellEnd"/>
+      <w:r>
+        <w:rPr>
+          <w:i/>
+          <w:iCs/>
+        </w:rPr>
+        <w:t>(</w:t>
+      </w:r>
+      <w:proofErr w:type="gramEnd"/>
+      <w:r>
+        <w:rPr>
+          <w:i/>
+          <w:iCs/>
+        </w:rPr>
+        <w:t>)</w:t>
       </w:r>
       <w:r>
         <w:t>. Эта функция определяет, насколько сильна рука игрока по сравнению с возможными комбинациями.</w:t>
@@ -11206,6 +12682,7 @@
       <w:r>
         <w:t>лучайность блефа (</w:t>
       </w:r>
+      <w:proofErr w:type="spellStart"/>
       <w:r>
         <w:rPr>
           <w:i/>
@@ -11213,6 +12690,7 @@
         </w:rPr>
         <w:t>bluff_rand</w:t>
       </w:r>
+      <w:proofErr w:type="spellEnd"/>
       <w:r>
         <w:t xml:space="preserve">) </w:t>
       </w:r>
@@ -11238,12 +12716,62 @@
       <w:r>
         <w:t>тношение ставки к стеку (</w:t>
       </w:r>
+      <w:proofErr w:type="spellStart"/>
+      <w:proofErr w:type="gramStart"/>
       <w:r>
         <w:rPr>
           <w:i/>
           <w:iCs/>
         </w:rPr>
-        <w:t>self.game_bet / (self.game_bet + self.stack)</w:t>
+        <w:t>self.game</w:t>
+      </w:r>
+      <w:proofErr w:type="gramEnd"/>
+      <w:r>
+        <w:rPr>
+          <w:i/>
+          <w:iCs/>
+        </w:rPr>
+        <w:t>_bet</w:t>
+      </w:r>
+      <w:proofErr w:type="spellEnd"/>
+      <w:r>
+        <w:rPr>
+          <w:i/>
+          <w:iCs/>
+        </w:rPr>
+        <w:t xml:space="preserve"> / (</w:t>
+      </w:r>
+      <w:proofErr w:type="spellStart"/>
+      <w:r>
+        <w:rPr>
+          <w:i/>
+          <w:iCs/>
+        </w:rPr>
+        <w:t>self.game_bet</w:t>
+      </w:r>
+      <w:proofErr w:type="spellEnd"/>
+      <w:r>
+        <w:rPr>
+          <w:i/>
+          <w:iCs/>
+        </w:rPr>
+        <w:t xml:space="preserve"> + </w:t>
+      </w:r>
+      <w:proofErr w:type="spellStart"/>
+      <w:r>
+        <w:rPr>
+          <w:i/>
+          <w:iCs/>
+        </w:rPr>
+        <w:t>self.stack</w:t>
+      </w:r>
+      <w:proofErr w:type="spellEnd"/>
+      <w:r>
+        <w:rPr>
+          <w:i/>
+          <w:iCs/>
+        </w:rPr>
+        <w:t>)</w:t>
       </w:r>
       <w:r>
         <w:t xml:space="preserve">) </w:t>
@@ -11286,14 +12814,160 @@
           <w:iCs/>
           <w:lang w:val="en-US"/>
         </w:rPr>
-        <w:t>score = self.genome[0] * hand_strength + self.genome[1] * bluff_rand -self.genome[2] * self.game_bet / (self.game_bet + self.stack)</w:t>
-      </w:r>
+        <w:t xml:space="preserve">score = </w:t>
+      </w:r>
+      <w:proofErr w:type="spellStart"/>
+      <w:proofErr w:type="gramStart"/>
       <w:r>
         <w:rPr>
           <w:i/>
           <w:iCs/>
           <w:lang w:val="en-US"/>
         </w:rPr>
+        <w:t>self.genome</w:t>
+      </w:r>
+      <w:proofErr w:type="spellEnd"/>
+      <w:proofErr w:type="gramEnd"/>
+      <w:r>
+        <w:rPr>
+          <w:i/>
+          <w:iCs/>
+          <w:lang w:val="en-US"/>
+        </w:rPr>
+        <w:t xml:space="preserve">[0] * </w:t>
+      </w:r>
+      <w:proofErr w:type="spellStart"/>
+      <w:r>
+        <w:rPr>
+          <w:i/>
+          <w:iCs/>
+          <w:lang w:val="en-US"/>
+        </w:rPr>
+        <w:t>hand_strength</w:t>
+      </w:r>
+      <w:proofErr w:type="spellEnd"/>
+      <w:r>
+        <w:rPr>
+          <w:i/>
+          <w:iCs/>
+          <w:lang w:val="en-US"/>
+        </w:rPr>
+        <w:t xml:space="preserve"> + </w:t>
+      </w:r>
+      <w:proofErr w:type="spellStart"/>
+      <w:r>
+        <w:rPr>
+          <w:i/>
+          <w:iCs/>
+          <w:lang w:val="en-US"/>
+        </w:rPr>
+        <w:t>self.genome</w:t>
+      </w:r>
+      <w:proofErr w:type="spellEnd"/>
+      <w:r>
+        <w:rPr>
+          <w:i/>
+          <w:iCs/>
+          <w:lang w:val="en-US"/>
+        </w:rPr>
+        <w:t xml:space="preserve">[1] * </w:t>
+      </w:r>
+      <w:proofErr w:type="spellStart"/>
+      <w:r>
+        <w:rPr>
+          <w:i/>
+          <w:iCs/>
+          <w:lang w:val="en-US"/>
+        </w:rPr>
+        <w:t>bluff_rand</w:t>
+      </w:r>
+      <w:proofErr w:type="spellEnd"/>
+      <w:r>
+        <w:rPr>
+          <w:i/>
+          <w:iCs/>
+          <w:lang w:val="en-US"/>
+        </w:rPr>
+        <w:t xml:space="preserve"> -</w:t>
+      </w:r>
+      <w:proofErr w:type="spellStart"/>
+      <w:r>
+        <w:rPr>
+          <w:i/>
+          <w:iCs/>
+          <w:lang w:val="en-US"/>
+        </w:rPr>
+        <w:t>self.genome</w:t>
+      </w:r>
+      <w:proofErr w:type="spellEnd"/>
+      <w:r>
+        <w:rPr>
+          <w:i/>
+          <w:iCs/>
+          <w:lang w:val="en-US"/>
+        </w:rPr>
+        <w:t xml:space="preserve">[2] * </w:t>
+      </w:r>
+      <w:proofErr w:type="spellStart"/>
+      <w:r>
+        <w:rPr>
+          <w:i/>
+          <w:iCs/>
+          <w:lang w:val="en-US"/>
+        </w:rPr>
+        <w:t>self.game_bet</w:t>
+      </w:r>
+      <w:proofErr w:type="spellEnd"/>
+      <w:r>
+        <w:rPr>
+          <w:i/>
+          <w:iCs/>
+          <w:lang w:val="en-US"/>
+        </w:rPr>
+        <w:t xml:space="preserve"> / (</w:t>
+      </w:r>
+      <w:proofErr w:type="spellStart"/>
+      <w:r>
+        <w:rPr>
+          <w:i/>
+          <w:iCs/>
+          <w:lang w:val="en-US"/>
+        </w:rPr>
+        <w:t>self.game_bet</w:t>
+      </w:r>
+      <w:proofErr w:type="spellEnd"/>
+      <w:r>
+        <w:rPr>
+          <w:i/>
+          <w:iCs/>
+          <w:lang w:val="en-US"/>
+        </w:rPr>
+        <w:t xml:space="preserve"> + </w:t>
+      </w:r>
+      <w:proofErr w:type="spellStart"/>
+      <w:r>
+        <w:rPr>
+          <w:i/>
+          <w:iCs/>
+          <w:lang w:val="en-US"/>
+        </w:rPr>
+        <w:t>self.stack</w:t>
+      </w:r>
+      <w:proofErr w:type="spellEnd"/>
+      <w:r>
+        <w:rPr>
+          <w:i/>
+          <w:iCs/>
+          <w:lang w:val="en-US"/>
+        </w:rPr>
+        <w:t>)</w:t>
+      </w:r>
+      <w:r>
+        <w:rPr>
+          <w:i/>
+          <w:iCs/>
+          <w:lang w:val="en-US"/>
+        </w:rPr>
         <w:t>.</w:t>
       </w:r>
     </w:p>
@@ -11303,6 +12977,7 @@
         <w:jc w:val="both"/>
       </w:pPr>
       <w:r>
+        <w:lastRenderedPageBreak/>
         <w:t xml:space="preserve">Таким образом, разные геномы задают разные стили игры: осторожный игрок будет иметь большой коэффициент у последнего </w:t>
       </w:r>
       <w:r>
@@ -11335,6 +13010,7 @@
       <w:r>
         <w:t xml:space="preserve"> </w:t>
       </w:r>
+      <w:proofErr w:type="spellStart"/>
       <w:r>
         <w:rPr>
           <w:i/>
@@ -11342,6 +13018,7 @@
         </w:rPr>
         <w:t>score</w:t>
       </w:r>
+      <w:proofErr w:type="spellEnd"/>
       <w:r>
         <w:t xml:space="preserve"> бот выбирает одно из трёх действий</w:t>
       </w:r>
@@ -11439,6 +13116,7 @@
             <w:r>
               <w:t xml:space="preserve"> </w:t>
             </w:r>
+            <w:proofErr w:type="spellStart"/>
             <w:r>
               <w:rPr>
                 <w:i/>
@@ -11446,6 +13124,7 @@
               </w:rPr>
               <w:t>score</w:t>
             </w:r>
+            <w:proofErr w:type="spellEnd"/>
           </w:p>
         </w:tc>
         <w:tc>
@@ -11710,7 +13389,6 @@
                 <w:b/>
                 <w:bCs/>
               </w:rPr>
-              <w:lastRenderedPageBreak/>
               <w:t>Стратегия</w:t>
             </w:r>
           </w:p>
@@ -12430,6 +14108,7 @@
         <w:rPr>
           <w:noProof/>
         </w:rPr>
+        <w:lastRenderedPageBreak/>
         <w:drawing>
           <wp:inline distT="0" distB="0" distL="0" distR="0" wp14:anchorId="09A44386" wp14:editId="3158CED3">
             <wp:extent cx="5940425" cy="2698115"/>
@@ -12446,7 +14125,7 @@
                     <pic:cNvPicPr/>
                   </pic:nvPicPr>
                   <pic:blipFill>
-                    <a:blip r:embed="rId11"/>
+                    <a:blip r:embed="rId12"/>
                     <a:stretch>
                       <a:fillRect/>
                     </a:stretch>
@@ -12492,7 +14171,6 @@
         <w:rPr>
           <w:noProof/>
         </w:rPr>
-        <w:lastRenderedPageBreak/>
         <w:drawing>
           <wp:inline distT="0" distB="0" distL="0" distR="0" wp14:anchorId="540C642D" wp14:editId="6B90BF0F">
             <wp:extent cx="5940425" cy="2670810"/>
@@ -12509,7 +14187,7 @@
                     <pic:cNvPicPr/>
                   </pic:nvPicPr>
                   <pic:blipFill>
-                    <a:blip r:embed="rId12"/>
+                    <a:blip r:embed="rId13"/>
                     <a:stretch>
                       <a:fillRect/>
                     </a:stretch>
@@ -12593,6 +14271,7 @@
       </w:pPr>
       <w:bookmarkStart w:id="23" w:name="_Toc216869308"/>
       <w:r>
+        <w:lastRenderedPageBreak/>
         <w:t>Описание основных этапов генетического алгоритма</w:t>
       </w:r>
       <w:bookmarkEnd w:id="23"/>
@@ -12657,11 +14336,7 @@
         <w:t>.</w:t>
       </w:r>
       <w:r>
-        <w:t xml:space="preserve"> Кроме того, </w:t>
-      </w:r>
-      <w:r>
-        <w:lastRenderedPageBreak/>
-        <w:t>помимо этого вводился штраф за слишком пассивную игру.</w:t>
+        <w:t xml:space="preserve"> Кроме того, помимо этого вводился штраф за слишком пассивную игру.</w:t>
       </w:r>
       <w:r>
         <w:t xml:space="preserve"> В процессе игры подсчитывалось количество скинутых карт и количество возможных ставок. После чего вычислялось доля скинутых карт по формуле:</w:t>
@@ -12953,6 +14628,7 @@
         <w:jc w:val="both"/>
       </w:pPr>
       <w:r>
+        <w:lastRenderedPageBreak/>
         <w:t>о</w:t>
       </w:r>
       <w:r>
@@ -13042,6 +14718,7 @@
       <w:r>
         <w:t xml:space="preserve"> реализован в виде функции </w:t>
       </w:r>
+      <w:proofErr w:type="gramStart"/>
       <w:r>
         <w:rPr>
           <w:i/>
@@ -13055,13 +14732,21 @@
           <w:i/>
           <w:iCs/>
         </w:rPr>
-        <w:t>()</w:t>
-      </w:r>
+        <w:t>(</w:t>
+      </w:r>
+      <w:proofErr w:type="gramEnd"/>
       <w:r>
         <w:rPr>
           <w:i/>
           <w:iCs/>
         </w:rPr>
+        <w:t>)</w:t>
+      </w:r>
+      <w:r>
+        <w:rPr>
+          <w:i/>
+          <w:iCs/>
+        </w:rPr>
         <w:t xml:space="preserve"> </w:t>
       </w:r>
       <w:r>
@@ -13080,6 +14765,7 @@
       <w:r>
         <w:t xml:space="preserve">Процесс мутации реализован в виде функции </w:t>
       </w:r>
+      <w:proofErr w:type="gramStart"/>
       <w:r>
         <w:rPr>
           <w:i/>
@@ -13093,7 +14779,15 @@
           <w:i/>
           <w:iCs/>
         </w:rPr>
-        <w:t>()</w:t>
+        <w:t>(</w:t>
+      </w:r>
+      <w:proofErr w:type="gramEnd"/>
+      <w:r>
+        <w:rPr>
+          <w:i/>
+          <w:iCs/>
+        </w:rPr>
+        <w:t>)</w:t>
       </w:r>
       <w:r>
         <w:t xml:space="preserve">, принимающей в качестве параметров значение вероятности мутации </w:t>
@@ -13175,7 +14869,6 @@
       </w:pPr>
       <w:bookmarkStart w:id="24" w:name="_Toc216869309"/>
       <w:r>
-        <w:lastRenderedPageBreak/>
         <w:t>Улучшение генома примитивного бота</w:t>
       </w:r>
       <w:bookmarkEnd w:id="24"/>
@@ -13220,6 +14913,7 @@
       <w:r>
         <w:t>Два гена могут регулировать критерии для действий </w:t>
       </w:r>
+      <w:proofErr w:type="spellStart"/>
       <w:r>
         <w:rPr>
           <w:i/>
@@ -13227,9 +14921,11 @@
         </w:rPr>
         <w:t>raise</w:t>
       </w:r>
+      <w:proofErr w:type="spellEnd"/>
       <w:r>
         <w:t> и </w:t>
       </w:r>
+      <w:proofErr w:type="spellStart"/>
       <w:r>
         <w:rPr>
           <w:i/>
@@ -13237,6 +14933,7 @@
         </w:rPr>
         <w:t>call</w:t>
       </w:r>
+      <w:proofErr w:type="spellEnd"/>
       <w:r>
         <w:t>, задавая минимальные значения, при которых бот делает ставку или отвечает на неё.</w:t>
       </w:r>
@@ -13409,37 +15106,43 @@
         </w:rPr>
         <w:t>(</w:t>
       </w:r>
+      <w:proofErr w:type="spellStart"/>
+      <w:proofErr w:type="gramStart"/>
       <w:r>
         <w:rPr>
           <w:i/>
           <w:iCs/>
           <w:lang w:val="en-US"/>
         </w:rPr>
-        <w:t>self.genome[0] * hand_strength</w:t>
-      </w:r>
+        <w:t>self.genome</w:t>
+      </w:r>
+      <w:proofErr w:type="spellEnd"/>
+      <w:proofErr w:type="gramEnd"/>
       <w:r>
         <w:rPr>
           <w:i/>
           <w:iCs/>
           <w:lang w:val="en-US"/>
         </w:rPr>
-        <w:t xml:space="preserve"> </w:t>
-      </w:r>
+        <w:t xml:space="preserve">[0] * </w:t>
+      </w:r>
+      <w:proofErr w:type="spellStart"/>
       <w:r>
         <w:rPr>
           <w:i/>
           <w:iCs/>
           <w:lang w:val="en-US"/>
         </w:rPr>
-        <w:t xml:space="preserve"> + self.genome[1] * bluff_rand -self.genome[2] * self.game_bet / (self.game_bet + self.stack)</w:t>
-      </w:r>
+        <w:t>hand_strength</w:t>
+      </w:r>
+      <w:proofErr w:type="spellEnd"/>
       <w:r>
         <w:rPr>
           <w:i/>
           <w:iCs/>
           <w:lang w:val="en-US"/>
         </w:rPr>
-        <w:t xml:space="preserve"> + self.genome[3] * </w:t>
+        <w:t xml:space="preserve"> </w:t>
       </w:r>
       <w:r>
         <w:rPr>
@@ -13447,15 +15150,239 @@
           <w:iCs/>
           <w:lang w:val="en-US"/>
         </w:rPr>
-        <w:t>self.game_bet / (self.game_bet + self.stack)</w:t>
-      </w:r>
+        <w:t xml:space="preserve"> + </w:t>
+      </w:r>
+      <w:proofErr w:type="spellStart"/>
       <w:r>
         <w:rPr>
           <w:i/>
           <w:iCs/>
           <w:lang w:val="en-US"/>
         </w:rPr>
-        <w:t>) / (len(self.genome) – 2)</w:t>
+        <w:t>self.genome</w:t>
+      </w:r>
+      <w:proofErr w:type="spellEnd"/>
+      <w:r>
+        <w:rPr>
+          <w:i/>
+          <w:iCs/>
+          <w:lang w:val="en-US"/>
+        </w:rPr>
+        <w:t xml:space="preserve">[1] * </w:t>
+      </w:r>
+      <w:proofErr w:type="spellStart"/>
+      <w:r>
+        <w:rPr>
+          <w:i/>
+          <w:iCs/>
+          <w:lang w:val="en-US"/>
+        </w:rPr>
+        <w:t>bluff_rand</w:t>
+      </w:r>
+      <w:proofErr w:type="spellEnd"/>
+      <w:r>
+        <w:rPr>
+          <w:i/>
+          <w:iCs/>
+          <w:lang w:val="en-US"/>
+        </w:rPr>
+        <w:t xml:space="preserve"> -</w:t>
+      </w:r>
+      <w:proofErr w:type="spellStart"/>
+      <w:r>
+        <w:rPr>
+          <w:i/>
+          <w:iCs/>
+          <w:lang w:val="en-US"/>
+        </w:rPr>
+        <w:t>self.genome</w:t>
+      </w:r>
+      <w:proofErr w:type="spellEnd"/>
+      <w:r>
+        <w:rPr>
+          <w:i/>
+          <w:iCs/>
+          <w:lang w:val="en-US"/>
+        </w:rPr>
+        <w:t xml:space="preserve">[2] * </w:t>
+      </w:r>
+      <w:proofErr w:type="spellStart"/>
+      <w:r>
+        <w:rPr>
+          <w:i/>
+          <w:iCs/>
+          <w:lang w:val="en-US"/>
+        </w:rPr>
+        <w:t>self.game_bet</w:t>
+      </w:r>
+      <w:proofErr w:type="spellEnd"/>
+      <w:r>
+        <w:rPr>
+          <w:i/>
+          <w:iCs/>
+          <w:lang w:val="en-US"/>
+        </w:rPr>
+        <w:t xml:space="preserve"> / (</w:t>
+      </w:r>
+      <w:proofErr w:type="spellStart"/>
+      <w:r>
+        <w:rPr>
+          <w:i/>
+          <w:iCs/>
+          <w:lang w:val="en-US"/>
+        </w:rPr>
+        <w:t>self.game_bet</w:t>
+      </w:r>
+      <w:proofErr w:type="spellEnd"/>
+      <w:r>
+        <w:rPr>
+          <w:i/>
+          <w:iCs/>
+          <w:lang w:val="en-US"/>
+        </w:rPr>
+        <w:t xml:space="preserve"> + </w:t>
+      </w:r>
+      <w:proofErr w:type="spellStart"/>
+      <w:r>
+        <w:rPr>
+          <w:i/>
+          <w:iCs/>
+          <w:lang w:val="en-US"/>
+        </w:rPr>
+        <w:t>self.stack</w:t>
+      </w:r>
+      <w:proofErr w:type="spellEnd"/>
+      <w:r>
+        <w:rPr>
+          <w:i/>
+          <w:iCs/>
+          <w:lang w:val="en-US"/>
+        </w:rPr>
+        <w:t>)</w:t>
+      </w:r>
+      <w:r>
+        <w:rPr>
+          <w:i/>
+          <w:iCs/>
+          <w:lang w:val="en-US"/>
+        </w:rPr>
+        <w:t xml:space="preserve"> + </w:t>
+      </w:r>
+      <w:proofErr w:type="spellStart"/>
+      <w:r>
+        <w:rPr>
+          <w:i/>
+          <w:iCs/>
+          <w:lang w:val="en-US"/>
+        </w:rPr>
+        <w:t>self.genome</w:t>
+      </w:r>
+      <w:proofErr w:type="spellEnd"/>
+      <w:r>
+        <w:rPr>
+          <w:i/>
+          <w:iCs/>
+          <w:lang w:val="en-US"/>
+        </w:rPr>
+        <w:t xml:space="preserve">[3] * </w:t>
+      </w:r>
+      <w:proofErr w:type="spellStart"/>
+      <w:r>
+        <w:rPr>
+          <w:i/>
+          <w:iCs/>
+          <w:lang w:val="en-US"/>
+        </w:rPr>
+        <w:t>self.game_bet</w:t>
+      </w:r>
+      <w:proofErr w:type="spellEnd"/>
+      <w:r>
+        <w:rPr>
+          <w:i/>
+          <w:iCs/>
+          <w:lang w:val="en-US"/>
+        </w:rPr>
+        <w:t xml:space="preserve"> / (</w:t>
+      </w:r>
+      <w:proofErr w:type="spellStart"/>
+      <w:r>
+        <w:rPr>
+          <w:i/>
+          <w:iCs/>
+          <w:lang w:val="en-US"/>
+        </w:rPr>
+        <w:t>self.game_bet</w:t>
+      </w:r>
+      <w:proofErr w:type="spellEnd"/>
+      <w:r>
+        <w:rPr>
+          <w:i/>
+          <w:iCs/>
+          <w:lang w:val="en-US"/>
+        </w:rPr>
+        <w:t xml:space="preserve"> + </w:t>
+      </w:r>
+      <w:proofErr w:type="spellStart"/>
+      <w:r>
+        <w:rPr>
+          <w:i/>
+          <w:iCs/>
+          <w:lang w:val="en-US"/>
+        </w:rPr>
+        <w:t>self.stack</w:t>
+      </w:r>
+      <w:proofErr w:type="spellEnd"/>
+      <w:r>
+        <w:rPr>
+          <w:i/>
+          <w:iCs/>
+          <w:lang w:val="en-US"/>
+        </w:rPr>
+        <w:t>)</w:t>
+      </w:r>
+      <w:r>
+        <w:rPr>
+          <w:i/>
+          <w:iCs/>
+          <w:lang w:val="en-US"/>
+        </w:rPr>
+        <w:t>) / (</w:t>
+      </w:r>
+      <w:proofErr w:type="spellStart"/>
+      <w:r>
+        <w:rPr>
+          <w:i/>
+          <w:iCs/>
+          <w:lang w:val="en-US"/>
+        </w:rPr>
+        <w:t>len</w:t>
+      </w:r>
+      <w:proofErr w:type="spellEnd"/>
+      <w:r>
+        <w:rPr>
+          <w:i/>
+          <w:iCs/>
+          <w:lang w:val="en-US"/>
+        </w:rPr>
+        <w:t>(</w:t>
+      </w:r>
+      <w:proofErr w:type="spellStart"/>
+      <w:r>
+        <w:rPr>
+          <w:i/>
+          <w:iCs/>
+          <w:lang w:val="en-US"/>
+        </w:rPr>
+        <w:t>self.genome</w:t>
+      </w:r>
+      <w:proofErr w:type="spellEnd"/>
+      <w:r>
+        <w:rPr>
+          <w:i/>
+          <w:iCs/>
+          <w:lang w:val="en-US"/>
+        </w:rPr>
+        <w:t>) – 2)</w:t>
       </w:r>
     </w:p>
     <w:p>
@@ -13540,7 +15467,15 @@
         </w:numPr>
       </w:pPr>
       <w:r>
-        <w:t>усовершенствование и подбор гиперпараметров, отвечающих наилучшим результатам</w:t>
+        <w:t xml:space="preserve">усовершенствование и подбор </w:t>
+      </w:r>
+      <w:proofErr w:type="spellStart"/>
+      <w:r>
+        <w:t>гиперпараметров</w:t>
+      </w:r>
+      <w:proofErr w:type="spellEnd"/>
+      <w:r>
+        <w:t>, отвечающих наилучшим результатам</w:t>
       </w:r>
       <w:r>
         <w:t>;</w:t>
@@ -13555,6 +15490,7 @@
         </w:numPr>
       </w:pPr>
       <w:r>
+        <w:lastRenderedPageBreak/>
         <w:t>оптимизация кода.</w:t>
       </w:r>
     </w:p>
@@ -13632,7 +15568,15 @@
         <w:t>и сравнить с уже классифицированными стратегиями</w:t>
       </w:r>
       <w:r>
-        <w:t>. В качестве гиперпараметров для обучения и эксперимента, были выбраны следующие значения:</w:t>
+        <w:t xml:space="preserve">. В качестве </w:t>
+      </w:r>
+      <w:proofErr w:type="spellStart"/>
+      <w:r>
+        <w:t>гиперпараметров</w:t>
+      </w:r>
+      <w:proofErr w:type="spellEnd"/>
+      <w:r>
+        <w:t xml:space="preserve"> для обучения и эксперимента, были выбраны следующие значения:</w:t>
       </w:r>
       <w:r>
         <w:t xml:space="preserve"> </w:t>
@@ -13729,7 +15673,7 @@
                     <pic:cNvPicPr/>
                   </pic:nvPicPr>
                   <pic:blipFill>
-                    <a:blip r:embed="rId13"/>
+                    <a:blip r:embed="rId14"/>
                     <a:stretch>
                       <a:fillRect/>
                     </a:stretch>
@@ -13798,7 +15742,7 @@
                     <pic:cNvPicPr/>
                   </pic:nvPicPr>
                   <pic:blipFill>
-                    <a:blip r:embed="rId14"/>
+                    <a:blip r:embed="rId15"/>
                     <a:stretch>
                       <a:fillRect/>
                     </a:stretch>
@@ -13953,7 +15897,21 @@
         <w:rPr>
           <w:szCs w:val="28"/>
         </w:rPr>
-        <w:t>В работе были выявлены перспективные направления для дальнейших исследований, такие как расширение генома бота для учёта большего числа стратегических факторов, оптимизация гиперпараметров алгоритма, реализация более сложной или реалистичной симуляции покера, а также применение параллельных вычислений для ускорения обучения.</w:t>
+        <w:t xml:space="preserve">В работе были выявлены перспективные направления для дальнейших исследований, такие как расширение генома бота для учёта большего числа стратегических факторов, оптимизация </w:t>
+      </w:r>
+      <w:proofErr w:type="spellStart"/>
+      <w:r>
+        <w:rPr>
+          <w:szCs w:val="28"/>
+        </w:rPr>
+        <w:t>гиперпараметров</w:t>
+      </w:r>
+      <w:proofErr w:type="spellEnd"/>
+      <w:r>
+        <w:rPr>
+          <w:szCs w:val="28"/>
+        </w:rPr>
+        <w:t xml:space="preserve"> алгоритма, реализация более сложной или реалистичной симуляции покера, а также применение параллельных вычислений для ускорения обучения.</w:t>
       </w:r>
     </w:p>
     <w:p>
@@ -14052,7 +16010,21 @@
         <w:rPr>
           <w:lang w:val="en-US"/>
         </w:rPr>
-        <w:t>Gilpin, A., Sandholm, T. Lossless abstraction of imperfect information games // Journal of the ACM. — 2007. — Vol. 54, no. 5. — pp. 1–30.</w:t>
+        <w:t xml:space="preserve">Gilpin, A., </w:t>
+      </w:r>
+      <w:proofErr w:type="spellStart"/>
+      <w:r>
+        <w:rPr>
+          <w:lang w:val="en-US"/>
+        </w:rPr>
+        <w:t>Sandholm</w:t>
+      </w:r>
+      <w:proofErr w:type="spellEnd"/>
+      <w:r>
+        <w:rPr>
+          <w:lang w:val="en-US"/>
+        </w:rPr>
+        <w:t>, T. Lossless abstraction of imperfect information games // Journal of the ACM. — 2007. — Vol. 54, no. 5. — pp. 1–30.</w:t>
       </w:r>
     </w:p>
     <w:p>
@@ -14066,7 +16038,23 @@
         <w:ind w:left="0" w:firstLine="0"/>
       </w:pPr>
       <w:r>
-        <w:t xml:space="preserve">Кремлев, А. Г. Основные понятия теории игр  / А. Г. Кремлев ; ред. О. В. Климова ; корр. Е. Е. Афанасьева ; комп. набор А. Г. Кремлева ; верстка О. П. Игнатьевой. — Екатеринбург : Изд-во Урал. ун-та, 2016. — </w:t>
+        <w:t xml:space="preserve">Кремлев, А. Г. Основные понятия теории </w:t>
+      </w:r>
+      <w:proofErr w:type="gramStart"/>
+      <w:r>
+        <w:t>игр  /</w:t>
+      </w:r>
+      <w:proofErr w:type="gramEnd"/>
+      <w:r>
+        <w:t xml:space="preserve"> А. Г. Кремлев ; ред. О. В. Климова ; корр. Е. Е. Афанасьева ; комп. набор А. Г. Кремлева ; верстка О. П. Игнатьевой. — </w:t>
+      </w:r>
+      <w:proofErr w:type="gramStart"/>
+      <w:r>
+        <w:t>Екатеринбург :</w:t>
+      </w:r>
+      <w:proofErr w:type="gramEnd"/>
+      <w:r>
+        <w:t xml:space="preserve"> Изд-во Урал. ун-та, 2016. — </w:t>
       </w:r>
       <w:r>
         <w:t>11-25</w:t>
@@ -14086,7 +16074,15 @@
         <w:ind w:left="0" w:firstLine="0"/>
       </w:pPr>
       <w:r>
-        <w:t xml:space="preserve">Раменская, А. В. Метод Монте-Карло и инструментальные средства его реализации : методические указания / А.В. Раменская, К.В. Пивоварова; Оренбургский гос. ун-т. – Оренбург: ОГУ, 2018. – </w:t>
+        <w:t xml:space="preserve">Раменская, А. В. Метод Монте-Карло и инструментальные средства его </w:t>
+      </w:r>
+      <w:proofErr w:type="gramStart"/>
+      <w:r>
+        <w:t>реализации :</w:t>
+      </w:r>
+      <w:proofErr w:type="gramEnd"/>
+      <w:r>
+        <w:t xml:space="preserve"> методические указания / А.В. Раменская, К.В. Пивоварова; Оренбургский гос. ун-т. – Оренбург: ОГУ, 2018. – </w:t>
       </w:r>
       <w:r>
         <w:t>7-13</w:t>
@@ -14193,7 +16189,7 @@
         </w:rPr>
         <w:t> </w:t>
       </w:r>
-      <w:hyperlink r:id="rId15" w:history="1">
+      <w:hyperlink r:id="rId16" w:history="1">
         <w:r>
           <w:rPr>
             <w:rStyle w:val="ab"/>
@@ -14219,7 +16215,35 @@
         <w:rPr>
           <w:lang w:val="en-US"/>
         </w:rPr>
-        <w:t>Costa, A. M. A Study on Neural Networks for Poker Playing Agents: Dissertation presented for the degree of Mestre em Informática / A. M. Costa. — Rio de Janeiro: PUC-Rio, 2019. — 59 p.</w:t>
+        <w:t xml:space="preserve">Costa, A. M. A Study on Neural Networks for Poker Playing Agents: Dissertation presented for the degree of Mestre </w:t>
+      </w:r>
+      <w:proofErr w:type="spellStart"/>
+      <w:r>
+        <w:rPr>
+          <w:lang w:val="en-US"/>
+        </w:rPr>
+        <w:t>em</w:t>
+      </w:r>
+      <w:proofErr w:type="spellEnd"/>
+      <w:r>
+        <w:rPr>
+          <w:lang w:val="en-US"/>
+        </w:rPr>
+        <w:t xml:space="preserve"> </w:t>
+      </w:r>
+      <w:proofErr w:type="spellStart"/>
+      <w:r>
+        <w:rPr>
+          <w:lang w:val="en-US"/>
+        </w:rPr>
+        <w:t>Informática</w:t>
+      </w:r>
+      <w:proofErr w:type="spellEnd"/>
+      <w:r>
+        <w:rPr>
+          <w:lang w:val="en-US"/>
+        </w:rPr>
+        <w:t xml:space="preserve"> / A. M. Costa. — Rio de Janeiro: PUC-Rio, 2019. — 59 p.</w:t>
       </w:r>
     </w:p>
     <w:p>
@@ -14315,7 +16339,7 @@
       <w:pPr>
         <w:spacing w:line="276" w:lineRule="auto"/>
       </w:pPr>
-      <w:hyperlink r:id="rId16" w:history="1">
+      <w:hyperlink r:id="rId17" w:history="1">
         <w:r>
           <w:rPr>
             <w:rStyle w:val="ab"/>
@@ -14325,7 +16349,7 @@
       </w:hyperlink>
     </w:p>
     <w:sectPr>
-      <w:footerReference w:type="default" r:id="rId17"/>
+      <w:footerReference w:type="default" r:id="rId18"/>
       <w:pgSz w:w="11906" w:h="16838"/>
       <w:pgMar w:top="1134" w:right="850" w:bottom="1134" w:left="1701" w:header="708" w:footer="708" w:gutter="0"/>
       <w:pgNumType w:start="0" w:chapStyle="2"/>
@@ -14770,6 +16794,119 @@
     </w:lvl>
   </w:abstractNum>
   <w:abstractNum w:abstractNumId="3" w15:restartNumberingAfterBreak="0">
+    <w:nsid w:val="04444FB0"/>
+    <w:multiLevelType w:val="hybridMultilevel"/>
+    <w:tmpl w:val="9A0AD832"/>
+    <w:lvl w:ilvl="0" w:tplc="F43677E2">
+      <w:start w:val="1"/>
+      <w:numFmt w:val="bullet"/>
+      <w:lvlText w:val=""/>
+      <w:lvlJc w:val="left"/>
+      <w:pPr>
+        <w:ind w:left="720" w:hanging="360"/>
+      </w:pPr>
+      <w:rPr>
+        <w:rFonts w:ascii="Symbol" w:hAnsi="Symbol" w:hint="default"/>
+      </w:rPr>
+    </w:lvl>
+    <w:lvl w:ilvl="1" w:tplc="04190003" w:tentative="1">
+      <w:start w:val="1"/>
+      <w:numFmt w:val="bullet"/>
+      <w:lvlText w:val="o"/>
+      <w:lvlJc w:val="left"/>
+      <w:pPr>
+        <w:ind w:left="1440" w:hanging="360"/>
+      </w:pPr>
+      <w:rPr>
+        <w:rFonts w:ascii="Courier New" w:hAnsi="Courier New" w:cs="Courier New" w:hint="default"/>
+      </w:rPr>
+    </w:lvl>
+    <w:lvl w:ilvl="2" w:tplc="04190005" w:tentative="1">
+      <w:start w:val="1"/>
+      <w:numFmt w:val="bullet"/>
+      <w:lvlText w:val=""/>
+      <w:lvlJc w:val="left"/>
+      <w:pPr>
+        <w:ind w:left="2160" w:hanging="360"/>
+      </w:pPr>
+      <w:rPr>
+        <w:rFonts w:ascii="Wingdings" w:hAnsi="Wingdings" w:hint="default"/>
+      </w:rPr>
+    </w:lvl>
+    <w:lvl w:ilvl="3" w:tplc="04190001" w:tentative="1">
+      <w:start w:val="1"/>
+      <w:numFmt w:val="bullet"/>
+      <w:lvlText w:val=""/>
+      <w:lvlJc w:val="left"/>
+      <w:pPr>
+        <w:ind w:left="2880" w:hanging="360"/>
+      </w:pPr>
+      <w:rPr>
+        <w:rFonts w:ascii="Symbol" w:hAnsi="Symbol" w:hint="default"/>
+      </w:rPr>
+    </w:lvl>
+    <w:lvl w:ilvl="4" w:tplc="04190003" w:tentative="1">
+      <w:start w:val="1"/>
+      <w:numFmt w:val="bullet"/>
+      <w:lvlText w:val="o"/>
+      <w:lvlJc w:val="left"/>
+      <w:pPr>
+        <w:ind w:left="3600" w:hanging="360"/>
+      </w:pPr>
+      <w:rPr>
+        <w:rFonts w:ascii="Courier New" w:hAnsi="Courier New" w:cs="Courier New" w:hint="default"/>
+      </w:rPr>
+    </w:lvl>
+    <w:lvl w:ilvl="5" w:tplc="04190005" w:tentative="1">
+      <w:start w:val="1"/>
+      <w:numFmt w:val="bullet"/>
+      <w:lvlText w:val=""/>
+      <w:lvlJc w:val="left"/>
+      <w:pPr>
+        <w:ind w:left="4320" w:hanging="360"/>
+      </w:pPr>
+      <w:rPr>
+        <w:rFonts w:ascii="Wingdings" w:hAnsi="Wingdings" w:hint="default"/>
+      </w:rPr>
+    </w:lvl>
+    <w:lvl w:ilvl="6" w:tplc="04190001" w:tentative="1">
+      <w:start w:val="1"/>
+      <w:numFmt w:val="bullet"/>
+      <w:lvlText w:val=""/>
+      <w:lvlJc w:val="left"/>
+      <w:pPr>
+        <w:ind w:left="5040" w:hanging="360"/>
+      </w:pPr>
+      <w:rPr>
+        <w:rFonts w:ascii="Symbol" w:hAnsi="Symbol" w:hint="default"/>
+      </w:rPr>
+    </w:lvl>
+    <w:lvl w:ilvl="7" w:tplc="04190003" w:tentative="1">
+      <w:start w:val="1"/>
+      <w:numFmt w:val="bullet"/>
+      <w:lvlText w:val="o"/>
+      <w:lvlJc w:val="left"/>
+      <w:pPr>
+        <w:ind w:left="5760" w:hanging="360"/>
+      </w:pPr>
+      <w:rPr>
+        <w:rFonts w:ascii="Courier New" w:hAnsi="Courier New" w:cs="Courier New" w:hint="default"/>
+      </w:rPr>
+    </w:lvl>
+    <w:lvl w:ilvl="8" w:tplc="04190005" w:tentative="1">
+      <w:start w:val="1"/>
+      <w:numFmt w:val="bullet"/>
+      <w:lvlText w:val=""/>
+      <w:lvlJc w:val="left"/>
+      <w:pPr>
+        <w:ind w:left="6480" w:hanging="360"/>
+      </w:pPr>
+      <w:rPr>
+        <w:rFonts w:ascii="Wingdings" w:hAnsi="Wingdings" w:hint="default"/>
+      </w:rPr>
+    </w:lvl>
+  </w:abstractNum>
+  <w:abstractNum w:abstractNumId="4" w15:restartNumberingAfterBreak="0">
     <w:nsid w:val="09397980"/>
     <w:multiLevelType w:val="hybridMultilevel"/>
     <w:tmpl w:val="48F2E2E6"/>
@@ -14858,7 +16995,7 @@
       </w:pPr>
     </w:lvl>
   </w:abstractNum>
-  <w:abstractNum w:abstractNumId="4" w15:restartNumberingAfterBreak="0">
+  <w:abstractNum w:abstractNumId="5" w15:restartNumberingAfterBreak="0">
     <w:nsid w:val="0BAF61DA"/>
     <w:multiLevelType w:val="hybridMultilevel"/>
     <w:tmpl w:val="5C883CA2"/>
@@ -14971,7 +17108,7 @@
       </w:rPr>
     </w:lvl>
   </w:abstractNum>
-  <w:abstractNum w:abstractNumId="5" w15:restartNumberingAfterBreak="0">
+  <w:abstractNum w:abstractNumId="6" w15:restartNumberingAfterBreak="0">
     <w:nsid w:val="17071417"/>
     <w:multiLevelType w:val="multilevel"/>
     <w:tmpl w:val="F8160A36"/>
@@ -15120,7 +17257,7 @@
       </w:rPr>
     </w:lvl>
   </w:abstractNum>
-  <w:abstractNum w:abstractNumId="6" w15:restartNumberingAfterBreak="0">
+  <w:abstractNum w:abstractNumId="7" w15:restartNumberingAfterBreak="0">
     <w:nsid w:val="19120C99"/>
     <w:multiLevelType w:val="multilevel"/>
     <w:tmpl w:val="FFF88BA2"/>
@@ -15233,7 +17370,7 @@
       </w:pPr>
     </w:lvl>
   </w:abstractNum>
-  <w:abstractNum w:abstractNumId="7" w15:restartNumberingAfterBreak="0">
+  <w:abstractNum w:abstractNumId="8" w15:restartNumberingAfterBreak="0">
     <w:nsid w:val="1AC0750E"/>
     <w:multiLevelType w:val="hybridMultilevel"/>
     <w:tmpl w:val="F0348526"/>
@@ -15346,7 +17483,7 @@
       </w:rPr>
     </w:lvl>
   </w:abstractNum>
-  <w:abstractNum w:abstractNumId="8" w15:restartNumberingAfterBreak="0">
+  <w:abstractNum w:abstractNumId="9" w15:restartNumberingAfterBreak="0">
     <w:nsid w:val="25637CEC"/>
     <w:multiLevelType w:val="hybridMultilevel"/>
     <w:tmpl w:val="6FF47244"/>
@@ -15459,7 +17596,7 @@
       </w:rPr>
     </w:lvl>
   </w:abstractNum>
-  <w:abstractNum w:abstractNumId="9" w15:restartNumberingAfterBreak="0">
+  <w:abstractNum w:abstractNumId="10" w15:restartNumberingAfterBreak="0">
     <w:nsid w:val="26496B10"/>
     <w:multiLevelType w:val="hybridMultilevel"/>
     <w:tmpl w:val="49E2D292"/>
@@ -15572,7 +17709,7 @@
       </w:rPr>
     </w:lvl>
   </w:abstractNum>
-  <w:abstractNum w:abstractNumId="10" w15:restartNumberingAfterBreak="0">
+  <w:abstractNum w:abstractNumId="11" w15:restartNumberingAfterBreak="0">
     <w:nsid w:val="290A28E3"/>
     <w:multiLevelType w:val="hybridMultilevel"/>
     <w:tmpl w:val="7C4265FC"/>
@@ -15685,7 +17822,7 @@
       </w:rPr>
     </w:lvl>
   </w:abstractNum>
-  <w:abstractNum w:abstractNumId="11" w15:restartNumberingAfterBreak="0">
+  <w:abstractNum w:abstractNumId="12" w15:restartNumberingAfterBreak="0">
     <w:nsid w:val="2AB52DD8"/>
     <w:multiLevelType w:val="hybridMultilevel"/>
     <w:tmpl w:val="F9CCD1B8"/>
@@ -15798,7 +17935,7 @@
       </w:rPr>
     </w:lvl>
   </w:abstractNum>
-  <w:abstractNum w:abstractNumId="12" w15:restartNumberingAfterBreak="0">
+  <w:abstractNum w:abstractNumId="13" w15:restartNumberingAfterBreak="0">
     <w:nsid w:val="2B05121F"/>
     <w:multiLevelType w:val="hybridMultilevel"/>
     <w:tmpl w:val="DCE848B8"/>
@@ -15911,7 +18048,7 @@
       </w:rPr>
     </w:lvl>
   </w:abstractNum>
-  <w:abstractNum w:abstractNumId="13" w15:restartNumberingAfterBreak="0">
+  <w:abstractNum w:abstractNumId="14" w15:restartNumberingAfterBreak="0">
     <w:nsid w:val="2D13646C"/>
     <w:multiLevelType w:val="hybridMultilevel"/>
     <w:tmpl w:val="8EE208AA"/>
@@ -16024,7 +18161,120 @@
       </w:rPr>
     </w:lvl>
   </w:abstractNum>
-  <w:abstractNum w:abstractNumId="14" w15:restartNumberingAfterBreak="0">
+  <w:abstractNum w:abstractNumId="15" w15:restartNumberingAfterBreak="0">
+    <w:nsid w:val="2FB61EBF"/>
+    <w:multiLevelType w:val="hybridMultilevel"/>
+    <w:tmpl w:val="7E483050"/>
+    <w:lvl w:ilvl="0" w:tplc="F43677E2">
+      <w:start w:val="1"/>
+      <w:numFmt w:val="bullet"/>
+      <w:lvlText w:val=""/>
+      <w:lvlJc w:val="left"/>
+      <w:pPr>
+        <w:ind w:left="1080" w:hanging="360"/>
+      </w:pPr>
+      <w:rPr>
+        <w:rFonts w:ascii="Symbol" w:hAnsi="Symbol" w:hint="default"/>
+      </w:rPr>
+    </w:lvl>
+    <w:lvl w:ilvl="1" w:tplc="04190003">
+      <w:start w:val="1"/>
+      <w:numFmt w:val="bullet"/>
+      <w:lvlText w:val="o"/>
+      <w:lvlJc w:val="left"/>
+      <w:pPr>
+        <w:ind w:left="1800" w:hanging="360"/>
+      </w:pPr>
+      <w:rPr>
+        <w:rFonts w:ascii="Courier New" w:hAnsi="Courier New" w:cs="Courier New" w:hint="default"/>
+      </w:rPr>
+    </w:lvl>
+    <w:lvl w:ilvl="2" w:tplc="04190005" w:tentative="1">
+      <w:start w:val="1"/>
+      <w:numFmt w:val="bullet"/>
+      <w:lvlText w:val=""/>
+      <w:lvlJc w:val="left"/>
+      <w:pPr>
+        <w:ind w:left="2520" w:hanging="360"/>
+      </w:pPr>
+      <w:rPr>
+        <w:rFonts w:ascii="Wingdings" w:hAnsi="Wingdings" w:hint="default"/>
+      </w:rPr>
+    </w:lvl>
+    <w:lvl w:ilvl="3" w:tplc="04190001" w:tentative="1">
+      <w:start w:val="1"/>
+      <w:numFmt w:val="bullet"/>
+      <w:lvlText w:val=""/>
+      <w:lvlJc w:val="left"/>
+      <w:pPr>
+        <w:ind w:left="3240" w:hanging="360"/>
+      </w:pPr>
+      <w:rPr>
+        <w:rFonts w:ascii="Symbol" w:hAnsi="Symbol" w:hint="default"/>
+      </w:rPr>
+    </w:lvl>
+    <w:lvl w:ilvl="4" w:tplc="04190003" w:tentative="1">
+      <w:start w:val="1"/>
+      <w:numFmt w:val="bullet"/>
+      <w:lvlText w:val="o"/>
+      <w:lvlJc w:val="left"/>
+      <w:pPr>
+        <w:ind w:left="3960" w:hanging="360"/>
+      </w:pPr>
+      <w:rPr>
+        <w:rFonts w:ascii="Courier New" w:hAnsi="Courier New" w:cs="Courier New" w:hint="default"/>
+      </w:rPr>
+    </w:lvl>
+    <w:lvl w:ilvl="5" w:tplc="04190005" w:tentative="1">
+      <w:start w:val="1"/>
+      <w:numFmt w:val="bullet"/>
+      <w:lvlText w:val=""/>
+      <w:lvlJc w:val="left"/>
+      <w:pPr>
+        <w:ind w:left="4680" w:hanging="360"/>
+      </w:pPr>
+      <w:rPr>
+        <w:rFonts w:ascii="Wingdings" w:hAnsi="Wingdings" w:hint="default"/>
+      </w:rPr>
+    </w:lvl>
+    <w:lvl w:ilvl="6" w:tplc="04190001" w:tentative="1">
+      <w:start w:val="1"/>
+      <w:numFmt w:val="bullet"/>
+      <w:lvlText w:val=""/>
+      <w:lvlJc w:val="left"/>
+      <w:pPr>
+        <w:ind w:left="5400" w:hanging="360"/>
+      </w:pPr>
+      <w:rPr>
+        <w:rFonts w:ascii="Symbol" w:hAnsi="Symbol" w:hint="default"/>
+      </w:rPr>
+    </w:lvl>
+    <w:lvl w:ilvl="7" w:tplc="04190003" w:tentative="1">
+      <w:start w:val="1"/>
+      <w:numFmt w:val="bullet"/>
+      <w:lvlText w:val="o"/>
+      <w:lvlJc w:val="left"/>
+      <w:pPr>
+        <w:ind w:left="6120" w:hanging="360"/>
+      </w:pPr>
+      <w:rPr>
+        <w:rFonts w:ascii="Courier New" w:hAnsi="Courier New" w:cs="Courier New" w:hint="default"/>
+      </w:rPr>
+    </w:lvl>
+    <w:lvl w:ilvl="8" w:tplc="04190005" w:tentative="1">
+      <w:start w:val="1"/>
+      <w:numFmt w:val="bullet"/>
+      <w:lvlText w:val=""/>
+      <w:lvlJc w:val="left"/>
+      <w:pPr>
+        <w:ind w:left="6840" w:hanging="360"/>
+      </w:pPr>
+      <w:rPr>
+        <w:rFonts w:ascii="Wingdings" w:hAnsi="Wingdings" w:hint="default"/>
+      </w:rPr>
+    </w:lvl>
+  </w:abstractNum>
+  <w:abstractNum w:abstractNumId="16" w15:restartNumberingAfterBreak="0">
     <w:nsid w:val="2FFF06B9"/>
     <w:multiLevelType w:val="hybridMultilevel"/>
     <w:tmpl w:val="3AAE7486"/>
@@ -16137,7 +18387,7 @@
       </w:rPr>
     </w:lvl>
   </w:abstractNum>
-  <w:abstractNum w:abstractNumId="15" w15:restartNumberingAfterBreak="0">
+  <w:abstractNum w:abstractNumId="17" w15:restartNumberingAfterBreak="0">
     <w:nsid w:val="36842FF5"/>
     <w:multiLevelType w:val="hybridMultilevel"/>
     <w:tmpl w:val="9990B494"/>
@@ -16227,7 +18477,7 @@
       </w:pPr>
     </w:lvl>
   </w:abstractNum>
-  <w:abstractNum w:abstractNumId="16" w15:restartNumberingAfterBreak="0">
+  <w:abstractNum w:abstractNumId="18" w15:restartNumberingAfterBreak="0">
     <w:nsid w:val="38887C01"/>
     <w:multiLevelType w:val="hybridMultilevel"/>
     <w:tmpl w:val="F6F48988"/>
@@ -16340,7 +18590,7 @@
       </w:rPr>
     </w:lvl>
   </w:abstractNum>
-  <w:abstractNum w:abstractNumId="17" w15:restartNumberingAfterBreak="0">
+  <w:abstractNum w:abstractNumId="19" w15:restartNumberingAfterBreak="0">
     <w:nsid w:val="3A575448"/>
     <w:multiLevelType w:val="hybridMultilevel"/>
     <w:tmpl w:val="C460089A"/>
@@ -16453,7 +18703,7 @@
       </w:rPr>
     </w:lvl>
   </w:abstractNum>
-  <w:abstractNum w:abstractNumId="18" w15:restartNumberingAfterBreak="0">
+  <w:abstractNum w:abstractNumId="20" w15:restartNumberingAfterBreak="0">
     <w:nsid w:val="3C0018B8"/>
     <w:multiLevelType w:val="multilevel"/>
     <w:tmpl w:val="0FB88CD2"/>
@@ -16570,7 +18820,120 @@
       </w:pPr>
     </w:lvl>
   </w:abstractNum>
-  <w:abstractNum w:abstractNumId="19" w15:restartNumberingAfterBreak="0">
+  <w:abstractNum w:abstractNumId="21" w15:restartNumberingAfterBreak="0">
+    <w:nsid w:val="3EC132BD"/>
+    <w:multiLevelType w:val="hybridMultilevel"/>
+    <w:tmpl w:val="65946514"/>
+    <w:lvl w:ilvl="0" w:tplc="F43677E2">
+      <w:start w:val="1"/>
+      <w:numFmt w:val="bullet"/>
+      <w:lvlText w:val=""/>
+      <w:lvlJc w:val="left"/>
+      <w:pPr>
+        <w:ind w:left="720" w:hanging="360"/>
+      </w:pPr>
+      <w:rPr>
+        <w:rFonts w:ascii="Symbol" w:hAnsi="Symbol" w:hint="default"/>
+      </w:rPr>
+    </w:lvl>
+    <w:lvl w:ilvl="1" w:tplc="04190003" w:tentative="1">
+      <w:start w:val="1"/>
+      <w:numFmt w:val="bullet"/>
+      <w:lvlText w:val="o"/>
+      <w:lvlJc w:val="left"/>
+      <w:pPr>
+        <w:ind w:left="1440" w:hanging="360"/>
+      </w:pPr>
+      <w:rPr>
+        <w:rFonts w:ascii="Courier New" w:hAnsi="Courier New" w:cs="Courier New" w:hint="default"/>
+      </w:rPr>
+    </w:lvl>
+    <w:lvl w:ilvl="2" w:tplc="04190005" w:tentative="1">
+      <w:start w:val="1"/>
+      <w:numFmt w:val="bullet"/>
+      <w:lvlText w:val=""/>
+      <w:lvlJc w:val="left"/>
+      <w:pPr>
+        <w:ind w:left="2160" w:hanging="360"/>
+      </w:pPr>
+      <w:rPr>
+        <w:rFonts w:ascii="Wingdings" w:hAnsi="Wingdings" w:hint="default"/>
+      </w:rPr>
+    </w:lvl>
+    <w:lvl w:ilvl="3" w:tplc="04190001" w:tentative="1">
+      <w:start w:val="1"/>
+      <w:numFmt w:val="bullet"/>
+      <w:lvlText w:val=""/>
+      <w:lvlJc w:val="left"/>
+      <w:pPr>
+        <w:ind w:left="2880" w:hanging="360"/>
+      </w:pPr>
+      <w:rPr>
+        <w:rFonts w:ascii="Symbol" w:hAnsi="Symbol" w:hint="default"/>
+      </w:rPr>
+    </w:lvl>
+    <w:lvl w:ilvl="4" w:tplc="04190003" w:tentative="1">
+      <w:start w:val="1"/>
+      <w:numFmt w:val="bullet"/>
+      <w:lvlText w:val="o"/>
+      <w:lvlJc w:val="left"/>
+      <w:pPr>
+        <w:ind w:left="3600" w:hanging="360"/>
+      </w:pPr>
+      <w:rPr>
+        <w:rFonts w:ascii="Courier New" w:hAnsi="Courier New" w:cs="Courier New" w:hint="default"/>
+      </w:rPr>
+    </w:lvl>
+    <w:lvl w:ilvl="5" w:tplc="04190005" w:tentative="1">
+      <w:start w:val="1"/>
+      <w:numFmt w:val="bullet"/>
+      <w:lvlText w:val=""/>
+      <w:lvlJc w:val="left"/>
+      <w:pPr>
+        <w:ind w:left="4320" w:hanging="360"/>
+      </w:pPr>
+      <w:rPr>
+        <w:rFonts w:ascii="Wingdings" w:hAnsi="Wingdings" w:hint="default"/>
+      </w:rPr>
+    </w:lvl>
+    <w:lvl w:ilvl="6" w:tplc="04190001" w:tentative="1">
+      <w:start w:val="1"/>
+      <w:numFmt w:val="bullet"/>
+      <w:lvlText w:val=""/>
+      <w:lvlJc w:val="left"/>
+      <w:pPr>
+        <w:ind w:left="5040" w:hanging="360"/>
+      </w:pPr>
+      <w:rPr>
+        <w:rFonts w:ascii="Symbol" w:hAnsi="Symbol" w:hint="default"/>
+      </w:rPr>
+    </w:lvl>
+    <w:lvl w:ilvl="7" w:tplc="04190003" w:tentative="1">
+      <w:start w:val="1"/>
+      <w:numFmt w:val="bullet"/>
+      <w:lvlText w:val="o"/>
+      <w:lvlJc w:val="left"/>
+      <w:pPr>
+        <w:ind w:left="5760" w:hanging="360"/>
+      </w:pPr>
+      <w:rPr>
+        <w:rFonts w:ascii="Courier New" w:hAnsi="Courier New" w:cs="Courier New" w:hint="default"/>
+      </w:rPr>
+    </w:lvl>
+    <w:lvl w:ilvl="8" w:tplc="04190005" w:tentative="1">
+      <w:start w:val="1"/>
+      <w:numFmt w:val="bullet"/>
+      <w:lvlText w:val=""/>
+      <w:lvlJc w:val="left"/>
+      <w:pPr>
+        <w:ind w:left="6480" w:hanging="360"/>
+      </w:pPr>
+      <w:rPr>
+        <w:rFonts w:ascii="Wingdings" w:hAnsi="Wingdings" w:hint="default"/>
+      </w:rPr>
+    </w:lvl>
+  </w:abstractNum>
+  <w:abstractNum w:abstractNumId="22" w15:restartNumberingAfterBreak="0">
     <w:nsid w:val="4011057E"/>
     <w:multiLevelType w:val="hybridMultilevel"/>
     <w:tmpl w:val="3AE4AFF8"/>
@@ -16683,7 +19046,7 @@
       </w:rPr>
     </w:lvl>
   </w:abstractNum>
-  <w:abstractNum w:abstractNumId="20" w15:restartNumberingAfterBreak="0">
+  <w:abstractNum w:abstractNumId="23" w15:restartNumberingAfterBreak="0">
     <w:nsid w:val="41132DB3"/>
     <w:multiLevelType w:val="hybridMultilevel"/>
     <w:tmpl w:val="D39A3A02"/>
@@ -16796,7 +19159,7 @@
       </w:rPr>
     </w:lvl>
   </w:abstractNum>
-  <w:abstractNum w:abstractNumId="21" w15:restartNumberingAfterBreak="0">
+  <w:abstractNum w:abstractNumId="24" w15:restartNumberingAfterBreak="0">
     <w:nsid w:val="41FA549B"/>
     <w:multiLevelType w:val="hybridMultilevel"/>
     <w:tmpl w:val="F81018A6"/>
@@ -16909,7 +19272,7 @@
       </w:rPr>
     </w:lvl>
   </w:abstractNum>
-  <w:abstractNum w:abstractNumId="22" w15:restartNumberingAfterBreak="0">
+  <w:abstractNum w:abstractNumId="25" w15:restartNumberingAfterBreak="0">
     <w:nsid w:val="42D64448"/>
     <w:multiLevelType w:val="hybridMultilevel"/>
     <w:tmpl w:val="9E28FDB8"/>
@@ -16998,7 +19361,7 @@
       </w:pPr>
     </w:lvl>
   </w:abstractNum>
-  <w:abstractNum w:abstractNumId="23" w15:restartNumberingAfterBreak="0">
+  <w:abstractNum w:abstractNumId="26" w15:restartNumberingAfterBreak="0">
     <w:nsid w:val="46532BE5"/>
     <w:multiLevelType w:val="hybridMultilevel"/>
     <w:tmpl w:val="37DAF8C0"/>
@@ -17111,7 +19474,7 @@
       </w:rPr>
     </w:lvl>
   </w:abstractNum>
-  <w:abstractNum w:abstractNumId="24" w15:restartNumberingAfterBreak="0">
+  <w:abstractNum w:abstractNumId="27" w15:restartNumberingAfterBreak="0">
     <w:nsid w:val="51283DD6"/>
     <w:multiLevelType w:val="multilevel"/>
     <w:tmpl w:val="E2F8F9C8"/>
@@ -17260,7 +19623,7 @@
       </w:rPr>
     </w:lvl>
   </w:abstractNum>
-  <w:abstractNum w:abstractNumId="25" w15:restartNumberingAfterBreak="0">
+  <w:abstractNum w:abstractNumId="28" w15:restartNumberingAfterBreak="0">
     <w:nsid w:val="529C020C"/>
     <w:multiLevelType w:val="hybridMultilevel"/>
     <w:tmpl w:val="42E84A16"/>
@@ -17349,7 +19712,156 @@
       </w:pPr>
     </w:lvl>
   </w:abstractNum>
-  <w:abstractNum w:abstractNumId="26" w15:restartNumberingAfterBreak="0">
+  <w:abstractNum w:abstractNumId="29" w15:restartNumberingAfterBreak="0">
+    <w:nsid w:val="53EB1F8C"/>
+    <w:multiLevelType w:val="multilevel"/>
+    <w:tmpl w:val="D0C8456A"/>
+    <w:lvl w:ilvl="0">
+      <w:start w:val="1"/>
+      <w:numFmt w:val="bullet"/>
+      <w:lvlText w:val=""/>
+      <w:lvlJc w:val="left"/>
+      <w:pPr>
+        <w:tabs>
+          <w:tab w:val="num" w:pos="720"/>
+        </w:tabs>
+        <w:ind w:left="720" w:hanging="360"/>
+      </w:pPr>
+      <w:rPr>
+        <w:rFonts w:ascii="Symbol" w:hAnsi="Symbol" w:hint="default"/>
+        <w:sz w:val="20"/>
+      </w:rPr>
+    </w:lvl>
+    <w:lvl w:ilvl="1" w:tentative="1">
+      <w:start w:val="1"/>
+      <w:numFmt w:val="bullet"/>
+      <w:lvlText w:val="o"/>
+      <w:lvlJc w:val="left"/>
+      <w:pPr>
+        <w:tabs>
+          <w:tab w:val="num" w:pos="1440"/>
+        </w:tabs>
+        <w:ind w:left="1440" w:hanging="360"/>
+      </w:pPr>
+      <w:rPr>
+        <w:rFonts w:ascii="Courier New" w:hAnsi="Courier New" w:hint="default"/>
+        <w:sz w:val="20"/>
+      </w:rPr>
+    </w:lvl>
+    <w:lvl w:ilvl="2" w:tentative="1">
+      <w:start w:val="1"/>
+      <w:numFmt w:val="bullet"/>
+      <w:lvlText w:val=""/>
+      <w:lvlJc w:val="left"/>
+      <w:pPr>
+        <w:tabs>
+          <w:tab w:val="num" w:pos="2160"/>
+        </w:tabs>
+        <w:ind w:left="2160" w:hanging="360"/>
+      </w:pPr>
+      <w:rPr>
+        <w:rFonts w:ascii="Wingdings" w:hAnsi="Wingdings" w:hint="default"/>
+        <w:sz w:val="20"/>
+      </w:rPr>
+    </w:lvl>
+    <w:lvl w:ilvl="3" w:tentative="1">
+      <w:start w:val="1"/>
+      <w:numFmt w:val="bullet"/>
+      <w:lvlText w:val=""/>
+      <w:lvlJc w:val="left"/>
+      <w:pPr>
+        <w:tabs>
+          <w:tab w:val="num" w:pos="2880"/>
+        </w:tabs>
+        <w:ind w:left="2880" w:hanging="360"/>
+      </w:pPr>
+      <w:rPr>
+        <w:rFonts w:ascii="Wingdings" w:hAnsi="Wingdings" w:hint="default"/>
+        <w:sz w:val="20"/>
+      </w:rPr>
+    </w:lvl>
+    <w:lvl w:ilvl="4" w:tentative="1">
+      <w:start w:val="1"/>
+      <w:numFmt w:val="bullet"/>
+      <w:lvlText w:val=""/>
+      <w:lvlJc w:val="left"/>
+      <w:pPr>
+        <w:tabs>
+          <w:tab w:val="num" w:pos="3600"/>
+        </w:tabs>
+        <w:ind w:left="3600" w:hanging="360"/>
+      </w:pPr>
+      <w:rPr>
+        <w:rFonts w:ascii="Wingdings" w:hAnsi="Wingdings" w:hint="default"/>
+        <w:sz w:val="20"/>
+      </w:rPr>
+    </w:lvl>
+    <w:lvl w:ilvl="5" w:tentative="1">
+      <w:start w:val="1"/>
+      <w:numFmt w:val="bullet"/>
+      <w:lvlText w:val=""/>
+      <w:lvlJc w:val="left"/>
+      <w:pPr>
+        <w:tabs>
+          <w:tab w:val="num" w:pos="4320"/>
+        </w:tabs>
+        <w:ind w:left="4320" w:hanging="360"/>
+      </w:pPr>
+      <w:rPr>
+        <w:rFonts w:ascii="Wingdings" w:hAnsi="Wingdings" w:hint="default"/>
+        <w:sz w:val="20"/>
+      </w:rPr>
+    </w:lvl>
+    <w:lvl w:ilvl="6" w:tentative="1">
+      <w:start w:val="1"/>
+      <w:numFmt w:val="bullet"/>
+      <w:lvlText w:val=""/>
+      <w:lvlJc w:val="left"/>
+      <w:pPr>
+        <w:tabs>
+          <w:tab w:val="num" w:pos="5040"/>
+        </w:tabs>
+        <w:ind w:left="5040" w:hanging="360"/>
+      </w:pPr>
+      <w:rPr>
+        <w:rFonts w:ascii="Wingdings" w:hAnsi="Wingdings" w:hint="default"/>
+        <w:sz w:val="20"/>
+      </w:rPr>
+    </w:lvl>
+    <w:lvl w:ilvl="7" w:tentative="1">
+      <w:start w:val="1"/>
+      <w:numFmt w:val="bullet"/>
+      <w:lvlText w:val=""/>
+      <w:lvlJc w:val="left"/>
+      <w:pPr>
+        <w:tabs>
+          <w:tab w:val="num" w:pos="5760"/>
+        </w:tabs>
+        <w:ind w:left="5760" w:hanging="360"/>
+      </w:pPr>
+      <w:rPr>
+        <w:rFonts w:ascii="Wingdings" w:hAnsi="Wingdings" w:hint="default"/>
+        <w:sz w:val="20"/>
+      </w:rPr>
+    </w:lvl>
+    <w:lvl w:ilvl="8" w:tentative="1">
+      <w:start w:val="1"/>
+      <w:numFmt w:val="bullet"/>
+      <w:lvlText w:val=""/>
+      <w:lvlJc w:val="left"/>
+      <w:pPr>
+        <w:tabs>
+          <w:tab w:val="num" w:pos="6480"/>
+        </w:tabs>
+        <w:ind w:left="6480" w:hanging="360"/>
+      </w:pPr>
+      <w:rPr>
+        <w:rFonts w:ascii="Wingdings" w:hAnsi="Wingdings" w:hint="default"/>
+        <w:sz w:val="20"/>
+      </w:rPr>
+    </w:lvl>
+  </w:abstractNum>
+  <w:abstractNum w:abstractNumId="30" w15:restartNumberingAfterBreak="0">
     <w:nsid w:val="54A179C3"/>
     <w:multiLevelType w:val="hybridMultilevel"/>
     <w:tmpl w:val="745A229C"/>
@@ -17438,7 +19950,7 @@
       </w:pPr>
     </w:lvl>
   </w:abstractNum>
-  <w:abstractNum w:abstractNumId="27" w15:restartNumberingAfterBreak="0">
+  <w:abstractNum w:abstractNumId="31" w15:restartNumberingAfterBreak="0">
     <w:nsid w:val="56472014"/>
     <w:multiLevelType w:val="multilevel"/>
     <w:tmpl w:val="8F566EDE"/>
@@ -17587,7 +20099,7 @@
       </w:rPr>
     </w:lvl>
   </w:abstractNum>
-  <w:abstractNum w:abstractNumId="28" w15:restartNumberingAfterBreak="0">
+  <w:abstractNum w:abstractNumId="32" w15:restartNumberingAfterBreak="0">
     <w:nsid w:val="5B12159E"/>
     <w:multiLevelType w:val="multilevel"/>
     <w:tmpl w:val="E57C679C"/>
@@ -17736,10 +20248,10 @@
       </w:rPr>
     </w:lvl>
   </w:abstractNum>
-  <w:abstractNum w:abstractNumId="29" w15:restartNumberingAfterBreak="0">
+  <w:abstractNum w:abstractNumId="33" w15:restartNumberingAfterBreak="0">
     <w:nsid w:val="5B3F47EB"/>
     <w:multiLevelType w:val="hybridMultilevel"/>
-    <w:tmpl w:val="99000EA8"/>
+    <w:tmpl w:val="3E06CF68"/>
     <w:lvl w:ilvl="0" w:tplc="0419000F">
       <w:start w:val="1"/>
       <w:numFmt w:val="decimal"/>
@@ -17752,14 +20264,16 @@
         <w:rFonts w:hint="default"/>
       </w:rPr>
     </w:lvl>
-    <w:lvl w:ilvl="1" w:tplc="04190019" w:tentative="1">
-      <w:start w:val="1"/>
-      <w:numFmt w:val="lowerLetter"/>
-      <w:lvlText w:val="%2."/>
+    <w:lvl w:ilvl="1" w:tplc="596255C8">
+      <w:numFmt w:val="bullet"/>
+      <w:lvlText w:val=""/>
       <w:lvlJc w:val="left"/>
       <w:pPr>
         <w:ind w:left="1440" w:hanging="360"/>
       </w:pPr>
+      <w:rPr>
+        <w:rFonts w:ascii="Symbol" w:eastAsia="Times New Roman" w:hAnsi="Symbol" w:cs="Times New Roman" w:hint="default"/>
+      </w:rPr>
     </w:lvl>
     <w:lvl w:ilvl="2" w:tplc="0419001B" w:tentative="1">
       <w:start w:val="1"/>
@@ -17825,7 +20339,7 @@
       </w:pPr>
     </w:lvl>
   </w:abstractNum>
-  <w:abstractNum w:abstractNumId="30" w15:restartNumberingAfterBreak="0">
+  <w:abstractNum w:abstractNumId="34" w15:restartNumberingAfterBreak="0">
     <w:nsid w:val="5EE255DD"/>
     <w:multiLevelType w:val="hybridMultilevel"/>
     <w:tmpl w:val="B986CE48"/>
@@ -17938,7 +20452,7 @@
       </w:rPr>
     </w:lvl>
   </w:abstractNum>
-  <w:abstractNum w:abstractNumId="31" w15:restartNumberingAfterBreak="0">
+  <w:abstractNum w:abstractNumId="35" w15:restartNumberingAfterBreak="0">
     <w:nsid w:val="617C29C1"/>
     <w:multiLevelType w:val="multilevel"/>
     <w:tmpl w:val="F940AB36"/>
@@ -18087,7 +20601,245 @@
       </w:rPr>
     </w:lvl>
   </w:abstractNum>
-  <w:abstractNum w:abstractNumId="32" w15:restartNumberingAfterBreak="0">
+  <w:abstractNum w:abstractNumId="36" w15:restartNumberingAfterBreak="0">
+    <w:nsid w:val="624E0A7E"/>
+    <w:multiLevelType w:val="multilevel"/>
+    <w:tmpl w:val="687E0010"/>
+    <w:lvl w:ilvl="0">
+      <w:start w:val="1"/>
+      <w:numFmt w:val="bullet"/>
+      <w:lvlText w:val=""/>
+      <w:lvlJc w:val="left"/>
+      <w:pPr>
+        <w:tabs>
+          <w:tab w:val="num" w:pos="720"/>
+        </w:tabs>
+        <w:ind w:left="720" w:hanging="360"/>
+      </w:pPr>
+      <w:rPr>
+        <w:rFonts w:ascii="Symbol" w:hAnsi="Symbol" w:hint="default"/>
+        <w:sz w:val="20"/>
+      </w:rPr>
+    </w:lvl>
+    <w:lvl w:ilvl="1" w:tentative="1">
+      <w:start w:val="1"/>
+      <w:numFmt w:val="bullet"/>
+      <w:lvlText w:val="o"/>
+      <w:lvlJc w:val="left"/>
+      <w:pPr>
+        <w:tabs>
+          <w:tab w:val="num" w:pos="1440"/>
+        </w:tabs>
+        <w:ind w:left="1440" w:hanging="360"/>
+      </w:pPr>
+      <w:rPr>
+        <w:rFonts w:ascii="Courier New" w:hAnsi="Courier New" w:hint="default"/>
+        <w:sz w:val="20"/>
+      </w:rPr>
+    </w:lvl>
+    <w:lvl w:ilvl="2" w:tentative="1">
+      <w:start w:val="1"/>
+      <w:numFmt w:val="bullet"/>
+      <w:lvlText w:val=""/>
+      <w:lvlJc w:val="left"/>
+      <w:pPr>
+        <w:tabs>
+          <w:tab w:val="num" w:pos="2160"/>
+        </w:tabs>
+        <w:ind w:left="2160" w:hanging="360"/>
+      </w:pPr>
+      <w:rPr>
+        <w:rFonts w:ascii="Wingdings" w:hAnsi="Wingdings" w:hint="default"/>
+        <w:sz w:val="20"/>
+      </w:rPr>
+    </w:lvl>
+    <w:lvl w:ilvl="3" w:tentative="1">
+      <w:start w:val="1"/>
+      <w:numFmt w:val="bullet"/>
+      <w:lvlText w:val=""/>
+      <w:lvlJc w:val="left"/>
+      <w:pPr>
+        <w:tabs>
+          <w:tab w:val="num" w:pos="2880"/>
+        </w:tabs>
+        <w:ind w:left="2880" w:hanging="360"/>
+      </w:pPr>
+      <w:rPr>
+        <w:rFonts w:ascii="Wingdings" w:hAnsi="Wingdings" w:hint="default"/>
+        <w:sz w:val="20"/>
+      </w:rPr>
+    </w:lvl>
+    <w:lvl w:ilvl="4" w:tentative="1">
+      <w:start w:val="1"/>
+      <w:numFmt w:val="bullet"/>
+      <w:lvlText w:val=""/>
+      <w:lvlJc w:val="left"/>
+      <w:pPr>
+        <w:tabs>
+          <w:tab w:val="num" w:pos="3600"/>
+        </w:tabs>
+        <w:ind w:left="3600" w:hanging="360"/>
+      </w:pPr>
+      <w:rPr>
+        <w:rFonts w:ascii="Wingdings" w:hAnsi="Wingdings" w:hint="default"/>
+        <w:sz w:val="20"/>
+      </w:rPr>
+    </w:lvl>
+    <w:lvl w:ilvl="5" w:tentative="1">
+      <w:start w:val="1"/>
+      <w:numFmt w:val="bullet"/>
+      <w:lvlText w:val=""/>
+      <w:lvlJc w:val="left"/>
+      <w:pPr>
+        <w:tabs>
+          <w:tab w:val="num" w:pos="4320"/>
+        </w:tabs>
+        <w:ind w:left="4320" w:hanging="360"/>
+      </w:pPr>
+      <w:rPr>
+        <w:rFonts w:ascii="Wingdings" w:hAnsi="Wingdings" w:hint="default"/>
+        <w:sz w:val="20"/>
+      </w:rPr>
+    </w:lvl>
+    <w:lvl w:ilvl="6" w:tentative="1">
+      <w:start w:val="1"/>
+      <w:numFmt w:val="bullet"/>
+      <w:lvlText w:val=""/>
+      <w:lvlJc w:val="left"/>
+      <w:pPr>
+        <w:tabs>
+          <w:tab w:val="num" w:pos="5040"/>
+        </w:tabs>
+        <w:ind w:left="5040" w:hanging="360"/>
+      </w:pPr>
+      <w:rPr>
+        <w:rFonts w:ascii="Wingdings" w:hAnsi="Wingdings" w:hint="default"/>
+        <w:sz w:val="20"/>
+      </w:rPr>
+    </w:lvl>
+    <w:lvl w:ilvl="7" w:tentative="1">
+      <w:start w:val="1"/>
+      <w:numFmt w:val="bullet"/>
+      <w:lvlText w:val=""/>
+      <w:lvlJc w:val="left"/>
+      <w:pPr>
+        <w:tabs>
+          <w:tab w:val="num" w:pos="5760"/>
+        </w:tabs>
+        <w:ind w:left="5760" w:hanging="360"/>
+      </w:pPr>
+      <w:rPr>
+        <w:rFonts w:ascii="Wingdings" w:hAnsi="Wingdings" w:hint="default"/>
+        <w:sz w:val="20"/>
+      </w:rPr>
+    </w:lvl>
+    <w:lvl w:ilvl="8" w:tentative="1">
+      <w:start w:val="1"/>
+      <w:numFmt w:val="bullet"/>
+      <w:lvlText w:val=""/>
+      <w:lvlJc w:val="left"/>
+      <w:pPr>
+        <w:tabs>
+          <w:tab w:val="num" w:pos="6480"/>
+        </w:tabs>
+        <w:ind w:left="6480" w:hanging="360"/>
+      </w:pPr>
+      <w:rPr>
+        <w:rFonts w:ascii="Wingdings" w:hAnsi="Wingdings" w:hint="default"/>
+        <w:sz w:val="20"/>
+      </w:rPr>
+    </w:lvl>
+  </w:abstractNum>
+  <w:abstractNum w:abstractNumId="37" w15:restartNumberingAfterBreak="0">
+    <w:nsid w:val="63D65889"/>
+    <w:multiLevelType w:val="hybridMultilevel"/>
+    <w:tmpl w:val="9CE8FEAE"/>
+    <w:lvl w:ilvl="0" w:tplc="F43677E2">
+      <w:start w:val="1"/>
+      <w:numFmt w:val="bullet"/>
+      <w:lvlText w:val=""/>
+      <w:lvlJc w:val="left"/>
+      <w:pPr>
+        <w:ind w:left="1080" w:hanging="360"/>
+      </w:pPr>
+      <w:rPr>
+        <w:rFonts w:ascii="Symbol" w:hAnsi="Symbol" w:hint="default"/>
+      </w:rPr>
+    </w:lvl>
+    <w:lvl w:ilvl="1" w:tplc="04190019" w:tentative="1">
+      <w:start w:val="1"/>
+      <w:numFmt w:val="lowerLetter"/>
+      <w:lvlText w:val="%2."/>
+      <w:lvlJc w:val="left"/>
+      <w:pPr>
+        <w:ind w:left="1800" w:hanging="360"/>
+      </w:pPr>
+    </w:lvl>
+    <w:lvl w:ilvl="2" w:tplc="0419001B" w:tentative="1">
+      <w:start w:val="1"/>
+      <w:numFmt w:val="lowerRoman"/>
+      <w:lvlText w:val="%3."/>
+      <w:lvlJc w:val="right"/>
+      <w:pPr>
+        <w:ind w:left="2520" w:hanging="180"/>
+      </w:pPr>
+    </w:lvl>
+    <w:lvl w:ilvl="3" w:tplc="0419000F" w:tentative="1">
+      <w:start w:val="1"/>
+      <w:numFmt w:val="decimal"/>
+      <w:lvlText w:val="%4."/>
+      <w:lvlJc w:val="left"/>
+      <w:pPr>
+        <w:ind w:left="3240" w:hanging="360"/>
+      </w:pPr>
+    </w:lvl>
+    <w:lvl w:ilvl="4" w:tplc="04190019" w:tentative="1">
+      <w:start w:val="1"/>
+      <w:numFmt w:val="lowerLetter"/>
+      <w:lvlText w:val="%5."/>
+      <w:lvlJc w:val="left"/>
+      <w:pPr>
+        <w:ind w:left="3960" w:hanging="360"/>
+      </w:pPr>
+    </w:lvl>
+    <w:lvl w:ilvl="5" w:tplc="0419001B" w:tentative="1">
+      <w:start w:val="1"/>
+      <w:numFmt w:val="lowerRoman"/>
+      <w:lvlText w:val="%6."/>
+      <w:lvlJc w:val="right"/>
+      <w:pPr>
+        <w:ind w:left="4680" w:hanging="180"/>
+      </w:pPr>
+    </w:lvl>
+    <w:lvl w:ilvl="6" w:tplc="0419000F" w:tentative="1">
+      <w:start w:val="1"/>
+      <w:numFmt w:val="decimal"/>
+      <w:lvlText w:val="%7."/>
+      <w:lvlJc w:val="left"/>
+      <w:pPr>
+        <w:ind w:left="5400" w:hanging="360"/>
+      </w:pPr>
+    </w:lvl>
+    <w:lvl w:ilvl="7" w:tplc="04190019" w:tentative="1">
+      <w:start w:val="1"/>
+      <w:numFmt w:val="lowerLetter"/>
+      <w:lvlText w:val="%8."/>
+      <w:lvlJc w:val="left"/>
+      <w:pPr>
+        <w:ind w:left="6120" w:hanging="360"/>
+      </w:pPr>
+    </w:lvl>
+    <w:lvl w:ilvl="8" w:tplc="0419001B" w:tentative="1">
+      <w:start w:val="1"/>
+      <w:numFmt w:val="lowerRoman"/>
+      <w:lvlText w:val="%9."/>
+      <w:lvlJc w:val="right"/>
+      <w:pPr>
+        <w:ind w:left="6840" w:hanging="180"/>
+      </w:pPr>
+    </w:lvl>
+  </w:abstractNum>
+  <w:abstractNum w:abstractNumId="38" w15:restartNumberingAfterBreak="0">
     <w:nsid w:val="662448D8"/>
     <w:multiLevelType w:val="hybridMultilevel"/>
     <w:tmpl w:val="7D3CFC42"/>
@@ -18173,7 +20925,7 @@
       </w:pPr>
     </w:lvl>
   </w:abstractNum>
-  <w:abstractNum w:abstractNumId="33" w15:restartNumberingAfterBreak="0">
+  <w:abstractNum w:abstractNumId="39" w15:restartNumberingAfterBreak="0">
     <w:nsid w:val="6E295AE2"/>
     <w:multiLevelType w:val="hybridMultilevel"/>
     <w:tmpl w:val="92CAE4AA"/>
@@ -18262,7 +21014,7 @@
       </w:pPr>
     </w:lvl>
   </w:abstractNum>
-  <w:abstractNum w:abstractNumId="34" w15:restartNumberingAfterBreak="0">
+  <w:abstractNum w:abstractNumId="40" w15:restartNumberingAfterBreak="0">
     <w:nsid w:val="6F5B3F5A"/>
     <w:multiLevelType w:val="hybridMultilevel"/>
     <w:tmpl w:val="3A94A1CC"/>
@@ -18375,7 +21127,7 @@
       </w:rPr>
     </w:lvl>
   </w:abstractNum>
-  <w:abstractNum w:abstractNumId="35" w15:restartNumberingAfterBreak="0">
+  <w:abstractNum w:abstractNumId="41" w15:restartNumberingAfterBreak="0">
     <w:nsid w:val="70652C08"/>
     <w:multiLevelType w:val="hybridMultilevel"/>
     <w:tmpl w:val="D0FA9E34"/>
@@ -18488,7 +21240,7 @@
       </w:rPr>
     </w:lvl>
   </w:abstractNum>
-  <w:abstractNum w:abstractNumId="36" w15:restartNumberingAfterBreak="0">
+  <w:abstractNum w:abstractNumId="42" w15:restartNumberingAfterBreak="0">
     <w:nsid w:val="7079344B"/>
     <w:multiLevelType w:val="hybridMultilevel"/>
     <w:tmpl w:val="83F61D2E"/>
@@ -18577,7 +21329,7 @@
       </w:pPr>
     </w:lvl>
   </w:abstractNum>
-  <w:abstractNum w:abstractNumId="37" w15:restartNumberingAfterBreak="0">
+  <w:abstractNum w:abstractNumId="43" w15:restartNumberingAfterBreak="0">
     <w:nsid w:val="720A2BBC"/>
     <w:multiLevelType w:val="hybridMultilevel"/>
     <w:tmpl w:val="75A0F0D0"/>
@@ -18690,7 +21442,7 @@
       </w:rPr>
     </w:lvl>
   </w:abstractNum>
-  <w:abstractNum w:abstractNumId="38" w15:restartNumberingAfterBreak="0">
+  <w:abstractNum w:abstractNumId="44" w15:restartNumberingAfterBreak="0">
     <w:nsid w:val="7525640D"/>
     <w:multiLevelType w:val="multilevel"/>
     <w:tmpl w:val="0D027D6E"/>
@@ -18839,7 +21591,7 @@
       </w:rPr>
     </w:lvl>
   </w:abstractNum>
-  <w:abstractNum w:abstractNumId="39" w15:restartNumberingAfterBreak="0">
+  <w:abstractNum w:abstractNumId="45" w15:restartNumberingAfterBreak="0">
     <w:nsid w:val="779D064E"/>
     <w:multiLevelType w:val="multilevel"/>
     <w:tmpl w:val="ECF65998"/>
@@ -18988,7 +21740,96 @@
       </w:rPr>
     </w:lvl>
   </w:abstractNum>
-  <w:abstractNum w:abstractNumId="40" w15:restartNumberingAfterBreak="0">
+  <w:abstractNum w:abstractNumId="46" w15:restartNumberingAfterBreak="0">
+    <w:nsid w:val="7A0E2CFE"/>
+    <w:multiLevelType w:val="hybridMultilevel"/>
+    <w:tmpl w:val="D840ADCE"/>
+    <w:lvl w:ilvl="0" w:tplc="0419000F">
+      <w:start w:val="1"/>
+      <w:numFmt w:val="decimal"/>
+      <w:lvlText w:val="%1."/>
+      <w:lvlJc w:val="left"/>
+      <w:pPr>
+        <w:ind w:left="720" w:hanging="360"/>
+      </w:pPr>
+      <w:rPr>
+        <w:rFonts w:hint="default"/>
+      </w:rPr>
+    </w:lvl>
+    <w:lvl w:ilvl="1" w:tplc="04190019" w:tentative="1">
+      <w:start w:val="1"/>
+      <w:numFmt w:val="lowerLetter"/>
+      <w:lvlText w:val="%2."/>
+      <w:lvlJc w:val="left"/>
+      <w:pPr>
+        <w:ind w:left="1440" w:hanging="360"/>
+      </w:pPr>
+    </w:lvl>
+    <w:lvl w:ilvl="2" w:tplc="0419001B" w:tentative="1">
+      <w:start w:val="1"/>
+      <w:numFmt w:val="lowerRoman"/>
+      <w:lvlText w:val="%3."/>
+      <w:lvlJc w:val="right"/>
+      <w:pPr>
+        <w:ind w:left="2160" w:hanging="180"/>
+      </w:pPr>
+    </w:lvl>
+    <w:lvl w:ilvl="3" w:tplc="0419000F" w:tentative="1">
+      <w:start w:val="1"/>
+      <w:numFmt w:val="decimal"/>
+      <w:lvlText w:val="%4."/>
+      <w:lvlJc w:val="left"/>
+      <w:pPr>
+        <w:ind w:left="2880" w:hanging="360"/>
+      </w:pPr>
+    </w:lvl>
+    <w:lvl w:ilvl="4" w:tplc="04190019" w:tentative="1">
+      <w:start w:val="1"/>
+      <w:numFmt w:val="lowerLetter"/>
+      <w:lvlText w:val="%5."/>
+      <w:lvlJc w:val="left"/>
+      <w:pPr>
+        <w:ind w:left="3600" w:hanging="360"/>
+      </w:pPr>
+    </w:lvl>
+    <w:lvl w:ilvl="5" w:tplc="0419001B" w:tentative="1">
+      <w:start w:val="1"/>
+      <w:numFmt w:val="lowerRoman"/>
+      <w:lvlText w:val="%6."/>
+      <w:lvlJc w:val="right"/>
+      <w:pPr>
+        <w:ind w:left="4320" w:hanging="180"/>
+      </w:pPr>
+    </w:lvl>
+    <w:lvl w:ilvl="6" w:tplc="0419000F" w:tentative="1">
+      <w:start w:val="1"/>
+      <w:numFmt w:val="decimal"/>
+      <w:lvlText w:val="%7."/>
+      <w:lvlJc w:val="left"/>
+      <w:pPr>
+        <w:ind w:left="5040" w:hanging="360"/>
+      </w:pPr>
+    </w:lvl>
+    <w:lvl w:ilvl="7" w:tplc="04190019" w:tentative="1">
+      <w:start w:val="1"/>
+      <w:numFmt w:val="lowerLetter"/>
+      <w:lvlText w:val="%8."/>
+      <w:lvlJc w:val="left"/>
+      <w:pPr>
+        <w:ind w:left="5760" w:hanging="360"/>
+      </w:pPr>
+    </w:lvl>
+    <w:lvl w:ilvl="8" w:tplc="0419001B" w:tentative="1">
+      <w:start w:val="1"/>
+      <w:numFmt w:val="lowerRoman"/>
+      <w:lvlText w:val="%9."/>
+      <w:lvlJc w:val="right"/>
+      <w:pPr>
+        <w:ind w:left="6480" w:hanging="180"/>
+      </w:pPr>
+    </w:lvl>
+  </w:abstractNum>
+  <w:abstractNum w:abstractNumId="47" w15:restartNumberingAfterBreak="0">
     <w:nsid w:val="7EED14BF"/>
     <w:multiLevelType w:val="hybridMultilevel"/>
     <w:tmpl w:val="D4F8B7F0"/>
@@ -19102,46 +21943,46 @@
     </w:lvl>
   </w:abstractNum>
   <w:num w:numId="1">
-    <w:abstractNumId w:val="25"/>
+    <w:abstractNumId w:val="28"/>
   </w:num>
   <w:num w:numId="2">
-    <w:abstractNumId w:val="15"/>
+    <w:abstractNumId w:val="17"/>
   </w:num>
   <w:num w:numId="3">
-    <w:abstractNumId w:val="30"/>
+    <w:abstractNumId w:val="34"/>
   </w:num>
   <w:num w:numId="4">
-    <w:abstractNumId w:val="3"/>
+    <w:abstractNumId w:val="4"/>
   </w:num>
   <w:num w:numId="5">
-    <w:abstractNumId w:val="16"/>
+    <w:abstractNumId w:val="18"/>
   </w:num>
   <w:num w:numId="6">
-    <w:abstractNumId w:val="24"/>
+    <w:abstractNumId w:val="27"/>
   </w:num>
   <w:num w:numId="7">
-    <w:abstractNumId w:val="6"/>
+    <w:abstractNumId w:val="7"/>
   </w:num>
   <w:num w:numId="8">
-    <w:abstractNumId w:val="31"/>
+    <w:abstractNumId w:val="35"/>
   </w:num>
   <w:num w:numId="9">
-    <w:abstractNumId w:val="27"/>
+    <w:abstractNumId w:val="31"/>
   </w:num>
   <w:num w:numId="10">
     <w:abstractNumId w:val="2"/>
   </w:num>
   <w:num w:numId="11">
+    <w:abstractNumId w:val="23"/>
+  </w:num>
+  <w:num w:numId="12">
     <w:abstractNumId w:val="20"/>
   </w:num>
-  <w:num w:numId="12">
-    <w:abstractNumId w:val="18"/>
-  </w:num>
   <w:num w:numId="13">
-    <w:abstractNumId w:val="38"/>
+    <w:abstractNumId w:val="44"/>
   </w:num>
   <w:num w:numId="14">
-    <w:abstractNumId w:val="8"/>
+    <w:abstractNumId w:val="9"/>
   </w:num>
   <w:num w:numId="15">
     <w:abstractNumId w:val="1"/>
@@ -19150,79 +21991,100 @@
     <w:abstractNumId w:val="0"/>
   </w:num>
   <w:num w:numId="17">
+    <w:abstractNumId w:val="6"/>
+  </w:num>
+  <w:num w:numId="18">
+    <w:abstractNumId w:val="26"/>
+  </w:num>
+  <w:num w:numId="19">
+    <w:abstractNumId w:val="12"/>
+  </w:num>
+  <w:num w:numId="20">
+    <w:abstractNumId w:val="13"/>
+  </w:num>
+  <w:num w:numId="21">
+    <w:abstractNumId w:val="39"/>
+  </w:num>
+  <w:num w:numId="22">
+    <w:abstractNumId w:val="30"/>
+  </w:num>
+  <w:num w:numId="23">
+    <w:abstractNumId w:val="38"/>
+  </w:num>
+  <w:num w:numId="24">
+    <w:abstractNumId w:val="22"/>
+  </w:num>
+  <w:num w:numId="25">
+    <w:abstractNumId w:val="47"/>
+  </w:num>
+  <w:num w:numId="26">
+    <w:abstractNumId w:val="11"/>
+  </w:num>
+  <w:num w:numId="27">
+    <w:abstractNumId w:val="32"/>
+  </w:num>
+  <w:num w:numId="28">
+    <w:abstractNumId w:val="45"/>
+  </w:num>
+  <w:num w:numId="29">
+    <w:abstractNumId w:val="19"/>
+  </w:num>
+  <w:num w:numId="30">
+    <w:abstractNumId w:val="43"/>
+  </w:num>
+  <w:num w:numId="31">
+    <w:abstractNumId w:val="40"/>
+  </w:num>
+  <w:num w:numId="32">
     <w:abstractNumId w:val="5"/>
   </w:num>
-  <w:num w:numId="18">
-    <w:abstractNumId w:val="23"/>
+  <w:num w:numId="33">
+    <w:abstractNumId w:val="16"/>
   </w:num>
-  <w:num w:numId="19">
-    <w:abstractNumId w:val="11"/>
+  <w:num w:numId="34">
+    <w:abstractNumId w:val="24"/>
   </w:num>
-  <w:num w:numId="20">
-    <w:abstractNumId w:val="12"/>
+  <w:num w:numId="35">
+    <w:abstractNumId w:val="14"/>
   </w:num>
-  <w:num w:numId="21">
+  <w:num w:numId="36">
+    <w:abstractNumId w:val="25"/>
+  </w:num>
+  <w:num w:numId="37">
+    <w:abstractNumId w:val="10"/>
+  </w:num>
+  <w:num w:numId="38">
+    <w:abstractNumId w:val="41"/>
+  </w:num>
+  <w:num w:numId="39">
+    <w:abstractNumId w:val="8"/>
+  </w:num>
+  <w:num w:numId="40">
+    <w:abstractNumId w:val="42"/>
+  </w:num>
+  <w:num w:numId="41">
     <w:abstractNumId w:val="33"/>
   </w:num>
-  <w:num w:numId="22">
-    <w:abstractNumId w:val="26"/>
+  <w:num w:numId="42">
+    <w:abstractNumId w:val="36"/>
   </w:num>
-  <w:num w:numId="23">
-    <w:abstractNumId w:val="32"/>
+  <w:num w:numId="43">
+    <w:abstractNumId w:val="29"/>
   </w:num>
-  <w:num w:numId="24">
-    <w:abstractNumId w:val="19"/>
+  <w:num w:numId="44">
+    <w:abstractNumId w:val="21"/>
   </w:num>
-  <w:num w:numId="25">
-    <w:abstractNumId w:val="40"/>
+  <w:num w:numId="45">
+    <w:abstractNumId w:val="15"/>
   </w:num>
-  <w:num w:numId="26">
-    <w:abstractNumId w:val="10"/>
+  <w:num w:numId="46">
+    <w:abstractNumId w:val="46"/>
   </w:num>
-  <w:num w:numId="27">
-    <w:abstractNumId w:val="28"/>
-  </w:num>
-  <w:num w:numId="28">
-    <w:abstractNumId w:val="39"/>
-  </w:num>
-  <w:num w:numId="29">
-    <w:abstractNumId w:val="17"/>
-  </w:num>
-  <w:num w:numId="30">
+  <w:num w:numId="47">
     <w:abstractNumId w:val="37"/>
   </w:num>
-  <w:num w:numId="31">
-    <w:abstractNumId w:val="34"/>
-  </w:num>
-  <w:num w:numId="32">
-    <w:abstractNumId w:val="4"/>
-  </w:num>
-  <w:num w:numId="33">
-    <w:abstractNumId w:val="14"/>
-  </w:num>
-  <w:num w:numId="34">
-    <w:abstractNumId w:val="21"/>
-  </w:num>
-  <w:num w:numId="35">
-    <w:abstractNumId w:val="13"/>
-  </w:num>
-  <w:num w:numId="36">
-    <w:abstractNumId w:val="22"/>
-  </w:num>
-  <w:num w:numId="37">
-    <w:abstractNumId w:val="9"/>
-  </w:num>
-  <w:num w:numId="38">
-    <w:abstractNumId w:val="35"/>
-  </w:num>
-  <w:num w:numId="39">
-    <w:abstractNumId w:val="7"/>
-  </w:num>
-  <w:num w:numId="40">
-    <w:abstractNumId w:val="36"/>
-  </w:num>
-  <w:num w:numId="41">
-    <w:abstractNumId w:val="29"/>
+  <w:num w:numId="48">
+    <w:abstractNumId w:val="3"/>
   </w:num>
 </w:numbering>
 </file>
@@ -19726,7 +22588,6 @@
   <w:style w:type="character" w:default="1" w:styleId="a0">
     <w:name w:val="Default Paragraph Font"/>
     <w:uiPriority w:val="1"/>
-    <w:semiHidden/>
     <w:unhideWhenUsed/>
   </w:style>
   <w:style w:type="table" w:default="1" w:styleId="a1">
@@ -20166,6 +23027,24 @@
     <w:basedOn w:val="a0"/>
     <w:rsid w:val="008B50E7"/>
   </w:style>
+  <w:style w:type="character" w:styleId="HTML">
+    <w:name w:val="HTML Code"/>
+    <w:basedOn w:val="a0"/>
+    <w:uiPriority w:val="99"/>
+    <w:semiHidden/>
+    <w:unhideWhenUsed/>
+    <w:rsid w:val="00A3048D"/>
+    <w:rPr>
+      <w:rFonts w:ascii="Courier New" w:eastAsia="Times New Roman" w:hAnsi="Courier New" w:cs="Courier New"/>
+      <w:sz w:val="20"/>
+      <w:szCs w:val="20"/>
+    </w:rPr>
+  </w:style>
+  <w:style w:type="character" w:customStyle="1" w:styleId="math-inline">
+    <w:name w:val="math-inline"/>
+    <w:basedOn w:val="a0"/>
+    <w:rsid w:val="00A3048D"/>
+  </w:style>
 </w:styles>
 </file>
 

</xml_diff>

<commit_message>
All working and course work done
</commit_message>
<xml_diff>
--- a/Отчёты/Кочев_курсовая_эффективность.docx
+++ b/Отчёты/Кочев_курсовая_эффективность.docx
@@ -483,7 +483,7 @@
           <w:bCs/>
         </w:rPr>
       </w:pPr>
-      <w:bookmarkStart w:id="0" w:name="_Toc216869286"/>
+      <w:bookmarkStart w:id="0" w:name="_Toc216972142"/>
       <w:r>
         <w:rPr>
           <w:rFonts w:cs="Times New Roman"/>
@@ -558,7 +558,7 @@
           <w:r>
             <w:fldChar w:fldCharType="separate"/>
           </w:r>
-          <w:hyperlink w:anchor="_Toc216869286" w:history="1">
+          <w:hyperlink w:anchor="_Toc216972142" w:history="1">
             <w:r>
               <w:rPr>
                 <w:rStyle w:val="ab"/>
@@ -587,7 +587,7 @@
                 <w:noProof/>
                 <w:webHidden/>
               </w:rPr>
-              <w:instrText xml:space="preserve"> PAGEREF _Toc216869286 \h </w:instrText>
+              <w:instrText xml:space="preserve"> PAGEREF _Toc216972142 \h </w:instrText>
             </w:r>
             <w:r>
               <w:rPr>
@@ -631,7 +631,7 @@
               <w:szCs w:val="22"/>
             </w:rPr>
           </w:pPr>
-          <w:hyperlink w:anchor="_Toc216869287" w:history="1">
+          <w:hyperlink w:anchor="_Toc216972143" w:history="1">
             <w:r>
               <w:rPr>
                 <w:rStyle w:val="ab"/>
@@ -659,7 +659,7 @@
                 <w:noProof/>
                 <w:webHidden/>
               </w:rPr>
-              <w:instrText xml:space="preserve"> PAGEREF _Toc216869287 \h </w:instrText>
+              <w:instrText xml:space="preserve"> PAGEREF _Toc216972143 \h </w:instrText>
             </w:r>
             <w:r>
               <w:rPr>
@@ -679,7 +679,7 @@
                 <w:noProof/>
                 <w:webHidden/>
               </w:rPr>
-              <w:t>3</w:t>
+              <w:t>2</w:t>
             </w:r>
             <w:r>
               <w:rPr>
@@ -703,7 +703,7 @@
               <w:szCs w:val="22"/>
             </w:rPr>
           </w:pPr>
-          <w:hyperlink w:anchor="_Toc216869288" w:history="1">
+          <w:hyperlink w:anchor="_Toc216972144" w:history="1">
             <w:r>
               <w:rPr>
                 <w:rStyle w:val="ab"/>
@@ -763,7 +763,7 @@
                 <w:noProof/>
                 <w:webHidden/>
               </w:rPr>
-              <w:instrText xml:space="preserve"> PAGEREF _Toc216869288 \h </w:instrText>
+              <w:instrText xml:space="preserve"> PAGEREF _Toc216972144 \h </w:instrText>
             </w:r>
             <w:r>
               <w:rPr>
@@ -783,7 +783,7 @@
                 <w:noProof/>
                 <w:webHidden/>
               </w:rPr>
-              <w:t>4</w:t>
+              <w:t>3</w:t>
             </w:r>
             <w:r>
               <w:rPr>
@@ -807,7 +807,7 @@
               <w:szCs w:val="22"/>
             </w:rPr>
           </w:pPr>
-          <w:hyperlink w:anchor="_Toc216869289" w:history="1">
+          <w:hyperlink w:anchor="_Toc216972145" w:history="1">
             <w:r>
               <w:rPr>
                 <w:rStyle w:val="ab"/>
@@ -835,7 +835,7 @@
                 <w:noProof/>
                 <w:webHidden/>
               </w:rPr>
-              <w:instrText xml:space="preserve"> PAGEREF _Toc216869289 \h </w:instrText>
+              <w:instrText xml:space="preserve"> PAGEREF _Toc216972145 \h </w:instrText>
             </w:r>
             <w:r>
               <w:rPr>
@@ -855,7 +855,7 @@
                 <w:noProof/>
                 <w:webHidden/>
               </w:rPr>
-              <w:t>4</w:t>
+              <w:t>3</w:t>
             </w:r>
             <w:r>
               <w:rPr>
@@ -879,7 +879,7 @@
               <w:szCs w:val="22"/>
             </w:rPr>
           </w:pPr>
-          <w:hyperlink w:anchor="_Toc216869290" w:history="1">
+          <w:hyperlink w:anchor="_Toc216972146" w:history="1">
             <w:r>
               <w:rPr>
                 <w:rStyle w:val="ab"/>
@@ -907,7 +907,7 @@
                 <w:noProof/>
                 <w:webHidden/>
               </w:rPr>
-              <w:instrText xml:space="preserve"> PAGEREF _Toc216869290 \h </w:instrText>
+              <w:instrText xml:space="preserve"> PAGEREF _Toc216972146 \h </w:instrText>
             </w:r>
             <w:r>
               <w:rPr>
@@ -927,7 +927,7 @@
                 <w:noProof/>
                 <w:webHidden/>
               </w:rPr>
-              <w:t>5</w:t>
+              <w:t>4</w:t>
             </w:r>
             <w:r>
               <w:rPr>
@@ -951,7 +951,7 @@
               <w:szCs w:val="22"/>
             </w:rPr>
           </w:pPr>
-          <w:hyperlink w:anchor="_Toc216869291" w:history="1">
+          <w:hyperlink w:anchor="_Toc216972147" w:history="1">
             <w:r>
               <w:rPr>
                 <w:rStyle w:val="ab"/>
@@ -979,7 +979,7 @@
                 <w:noProof/>
                 <w:webHidden/>
               </w:rPr>
-              <w:instrText xml:space="preserve"> PAGEREF _Toc216869291 \h </w:instrText>
+              <w:instrText xml:space="preserve"> PAGEREF _Toc216972147 \h </w:instrText>
             </w:r>
             <w:r>
               <w:rPr>
@@ -999,7 +999,7 @@
                 <w:noProof/>
                 <w:webHidden/>
               </w:rPr>
-              <w:t>6</w:t>
+              <w:t>5</w:t>
             </w:r>
             <w:r>
               <w:rPr>
@@ -1023,7 +1023,7 @@
               <w:szCs w:val="22"/>
             </w:rPr>
           </w:pPr>
-          <w:hyperlink w:anchor="_Toc216869292" w:history="1">
+          <w:hyperlink w:anchor="_Toc216972148" w:history="1">
             <w:r>
               <w:rPr>
                 <w:rStyle w:val="ab"/>
@@ -1051,7 +1051,7 @@
                 <w:noProof/>
                 <w:webHidden/>
               </w:rPr>
-              <w:instrText xml:space="preserve"> PAGEREF _Toc216869292 \h </w:instrText>
+              <w:instrText xml:space="preserve"> PAGEREF _Toc216972148 \h </w:instrText>
             </w:r>
             <w:r>
               <w:rPr>
@@ -1071,7 +1071,7 @@
                 <w:noProof/>
                 <w:webHidden/>
               </w:rPr>
-              <w:t>6</w:t>
+              <w:t>5</w:t>
             </w:r>
             <w:r>
               <w:rPr>
@@ -1095,7 +1095,7 @@
               <w:szCs w:val="22"/>
             </w:rPr>
           </w:pPr>
-          <w:hyperlink w:anchor="_Toc216869293" w:history="1">
+          <w:hyperlink w:anchor="_Toc216972149" w:history="1">
             <w:r>
               <w:rPr>
                 <w:rStyle w:val="ab"/>
@@ -1123,7 +1123,7 @@
                 <w:noProof/>
                 <w:webHidden/>
               </w:rPr>
-              <w:instrText xml:space="preserve"> PAGEREF _Toc216869293 \h </w:instrText>
+              <w:instrText xml:space="preserve"> PAGEREF _Toc216972149 \h </w:instrText>
             </w:r>
             <w:r>
               <w:rPr>
@@ -1143,7 +1143,7 @@
                 <w:noProof/>
                 <w:webHidden/>
               </w:rPr>
-              <w:t>6</w:t>
+              <w:t>5</w:t>
             </w:r>
             <w:r>
               <w:rPr>
@@ -1167,7 +1167,7 @@
               <w:szCs w:val="22"/>
             </w:rPr>
           </w:pPr>
-          <w:hyperlink w:anchor="_Toc216869294" w:history="1">
+          <w:hyperlink w:anchor="_Toc216972150" w:history="1">
             <w:r>
               <w:rPr>
                 <w:rStyle w:val="ab"/>
@@ -1195,7 +1195,7 @@
                 <w:noProof/>
                 <w:webHidden/>
               </w:rPr>
-              <w:instrText xml:space="preserve"> PAGEREF _Toc216869294 \h </w:instrText>
+              <w:instrText xml:space="preserve"> PAGEREF _Toc216972150 \h </w:instrText>
             </w:r>
             <w:r>
               <w:rPr>
@@ -1215,7 +1215,7 @@
                 <w:noProof/>
                 <w:webHidden/>
               </w:rPr>
-              <w:t>7</w:t>
+              <w:t>6</w:t>
             </w:r>
             <w:r>
               <w:rPr>
@@ -1239,7 +1239,7 @@
               <w:szCs w:val="22"/>
             </w:rPr>
           </w:pPr>
-          <w:hyperlink w:anchor="_Toc216869295" w:history="1">
+          <w:hyperlink w:anchor="_Toc216972151" w:history="1">
             <w:r>
               <w:rPr>
                 <w:rStyle w:val="ab"/>
@@ -1267,7 +1267,7 @@
                 <w:noProof/>
                 <w:webHidden/>
               </w:rPr>
-              <w:instrText xml:space="preserve"> PAGEREF _Toc216869295 \h </w:instrText>
+              <w:instrText xml:space="preserve"> PAGEREF _Toc216972151 \h </w:instrText>
             </w:r>
             <w:r>
               <w:rPr>
@@ -1287,7 +1287,7 @@
                 <w:noProof/>
                 <w:webHidden/>
               </w:rPr>
-              <w:t>7</w:t>
+              <w:t>6</w:t>
             </w:r>
             <w:r>
               <w:rPr>
@@ -1311,7 +1311,7 @@
               <w:szCs w:val="22"/>
             </w:rPr>
           </w:pPr>
-          <w:hyperlink w:anchor="_Toc216869296" w:history="1">
+          <w:hyperlink w:anchor="_Toc216972152" w:history="1">
             <w:r>
               <w:rPr>
                 <w:rStyle w:val="ab"/>
@@ -1339,7 +1339,7 @@
                 <w:noProof/>
                 <w:webHidden/>
               </w:rPr>
-              <w:instrText xml:space="preserve"> PAGEREF _Toc216869296 \h </w:instrText>
+              <w:instrText xml:space="preserve"> PAGEREF _Toc216972152 \h </w:instrText>
             </w:r>
             <w:r>
               <w:rPr>
@@ -1359,7 +1359,7 @@
                 <w:noProof/>
                 <w:webHidden/>
               </w:rPr>
-              <w:t>8</w:t>
+              <w:t>7</w:t>
             </w:r>
             <w:r>
               <w:rPr>
@@ -1383,7 +1383,7 @@
               <w:szCs w:val="22"/>
             </w:rPr>
           </w:pPr>
-          <w:hyperlink w:anchor="_Toc216869297" w:history="1">
+          <w:hyperlink w:anchor="_Toc216972153" w:history="1">
             <w:r>
               <w:rPr>
                 <w:rStyle w:val="ab"/>
@@ -1437,7 +1437,7 @@
                 <w:noProof/>
                 <w:webHidden/>
               </w:rPr>
-              <w:instrText xml:space="preserve"> PAGEREF _Toc216869297 \h </w:instrText>
+              <w:instrText xml:space="preserve"> PAGEREF _Toc216972153 \h </w:instrText>
             </w:r>
             <w:r>
               <w:rPr>
@@ -1457,7 +1457,7 @@
                 <w:noProof/>
                 <w:webHidden/>
               </w:rPr>
-              <w:t>10</w:t>
+              <w:t>9</w:t>
             </w:r>
             <w:r>
               <w:rPr>
@@ -1481,7 +1481,7 @@
               <w:szCs w:val="22"/>
             </w:rPr>
           </w:pPr>
-          <w:hyperlink w:anchor="_Toc216869298" w:history="1">
+          <w:hyperlink w:anchor="_Toc216972154" w:history="1">
             <w:r>
               <w:rPr>
                 <w:rStyle w:val="ab"/>
@@ -1509,7 +1509,7 @@
                 <w:noProof/>
                 <w:webHidden/>
               </w:rPr>
-              <w:instrText xml:space="preserve"> PAGEREF _Toc216869298 \h </w:instrText>
+              <w:instrText xml:space="preserve"> PAGEREF _Toc216972154 \h </w:instrText>
             </w:r>
             <w:r>
               <w:rPr>
@@ -1529,7 +1529,7 @@
                 <w:noProof/>
                 <w:webHidden/>
               </w:rPr>
-              <w:t>10</w:t>
+              <w:t>9</w:t>
             </w:r>
             <w:r>
               <w:rPr>
@@ -1553,7 +1553,7 @@
               <w:szCs w:val="22"/>
             </w:rPr>
           </w:pPr>
-          <w:hyperlink w:anchor="_Toc216869299" w:history="1">
+          <w:hyperlink w:anchor="_Toc216972155" w:history="1">
             <w:r>
               <w:rPr>
                 <w:rStyle w:val="ab"/>
@@ -1581,7 +1581,7 @@
                 <w:noProof/>
                 <w:webHidden/>
               </w:rPr>
-              <w:instrText xml:space="preserve"> PAGEREF _Toc216869299 \h </w:instrText>
+              <w:instrText xml:space="preserve"> PAGEREF _Toc216972155 \h </w:instrText>
             </w:r>
             <w:r>
               <w:rPr>
@@ -1601,7 +1601,7 @@
                 <w:noProof/>
                 <w:webHidden/>
               </w:rPr>
-              <w:t>11</w:t>
+              <w:t>10</w:t>
             </w:r>
             <w:r>
               <w:rPr>
@@ -1625,7 +1625,7 @@
               <w:szCs w:val="22"/>
             </w:rPr>
           </w:pPr>
-          <w:hyperlink w:anchor="_Toc216869300" w:history="1">
+          <w:hyperlink w:anchor="_Toc216972156" w:history="1">
             <w:r>
               <w:rPr>
                 <w:rStyle w:val="ab"/>
@@ -1653,7 +1653,7 @@
                 <w:noProof/>
                 <w:webHidden/>
               </w:rPr>
-              <w:instrText xml:space="preserve"> PAGEREF _Toc216869300 \h </w:instrText>
+              <w:instrText xml:space="preserve"> PAGEREF _Toc216972156 \h </w:instrText>
             </w:r>
             <w:r>
               <w:rPr>
@@ -1673,7 +1673,7 @@
                 <w:noProof/>
                 <w:webHidden/>
               </w:rPr>
-              <w:t>13</w:t>
+              <w:t>12</w:t>
             </w:r>
             <w:r>
               <w:rPr>
@@ -1697,7 +1697,7 @@
               <w:szCs w:val="22"/>
             </w:rPr>
           </w:pPr>
-          <w:hyperlink w:anchor="_Toc216869301" w:history="1">
+          <w:hyperlink w:anchor="_Toc216972157" w:history="1">
             <w:r>
               <w:rPr>
                 <w:rStyle w:val="ab"/>
@@ -1725,7 +1725,7 @@
                 <w:noProof/>
                 <w:webHidden/>
               </w:rPr>
-              <w:instrText xml:space="preserve"> PAGEREF _Toc216869301 \h </w:instrText>
+              <w:instrText xml:space="preserve"> PAGEREF _Toc216972157 \h </w:instrText>
             </w:r>
             <w:r>
               <w:rPr>
@@ -1745,7 +1745,7 @@
                 <w:noProof/>
                 <w:webHidden/>
               </w:rPr>
-              <w:t>13</w:t>
+              <w:t>12</w:t>
             </w:r>
             <w:r>
               <w:rPr>
@@ -1769,7 +1769,7 @@
               <w:szCs w:val="22"/>
             </w:rPr>
           </w:pPr>
-          <w:hyperlink w:anchor="_Toc216869302" w:history="1">
+          <w:hyperlink w:anchor="_Toc216972158" w:history="1">
             <w:r>
               <w:rPr>
                 <w:rStyle w:val="ab"/>
@@ -1827,7 +1827,7 @@
                 <w:noProof/>
                 <w:webHidden/>
               </w:rPr>
-              <w:instrText xml:space="preserve"> PAGEREF _Toc216869302 \h </w:instrText>
+              <w:instrText xml:space="preserve"> PAGEREF _Toc216972158 \h </w:instrText>
             </w:r>
             <w:r>
               <w:rPr>
@@ -1847,7 +1847,7 @@
                 <w:noProof/>
                 <w:webHidden/>
               </w:rPr>
-              <w:t>15</w:t>
+              <w:t>14</w:t>
             </w:r>
             <w:r>
               <w:rPr>
@@ -1871,7 +1871,7 @@
               <w:szCs w:val="22"/>
             </w:rPr>
           </w:pPr>
-          <w:hyperlink w:anchor="_Toc216869303" w:history="1">
+          <w:hyperlink w:anchor="_Toc216972159" w:history="1">
             <w:r>
               <w:rPr>
                 <w:rStyle w:val="ab"/>
@@ -1899,7 +1899,7 @@
                 <w:noProof/>
                 <w:webHidden/>
               </w:rPr>
-              <w:instrText xml:space="preserve"> PAGEREF _Toc216869303 \h </w:instrText>
+              <w:instrText xml:space="preserve"> PAGEREF _Toc216972159 \h </w:instrText>
             </w:r>
             <w:r>
               <w:rPr>
@@ -1919,7 +1919,7 @@
                 <w:noProof/>
                 <w:webHidden/>
               </w:rPr>
-              <w:t>15</w:t>
+              <w:t>14</w:t>
             </w:r>
             <w:r>
               <w:rPr>
@@ -1943,14 +1943,14 @@
               <w:szCs w:val="22"/>
             </w:rPr>
           </w:pPr>
-          <w:hyperlink w:anchor="_Toc216869304" w:history="1">
+          <w:hyperlink w:anchor="_Toc216972160" w:history="1">
             <w:r>
               <w:rPr>
                 <w:rStyle w:val="ab"/>
                 <w:rFonts w:eastAsiaTheme="majorEastAsia"/>
                 <w:noProof/>
               </w:rPr>
-              <w:t>Формализация и реализация генома игрового агента</w:t>
+              <w:t>Формализация и реализация игрового агента</w:t>
             </w:r>
             <w:r>
               <w:rPr>
@@ -1971,7 +1971,7 @@
                 <w:noProof/>
                 <w:webHidden/>
               </w:rPr>
-              <w:instrText xml:space="preserve"> PAGEREF _Toc216869304 \h </w:instrText>
+              <w:instrText xml:space="preserve"> PAGEREF _Toc216972160 \h </w:instrText>
             </w:r>
             <w:r>
               <w:rPr>
@@ -1991,7 +1991,7 @@
                 <w:noProof/>
                 <w:webHidden/>
               </w:rPr>
-              <w:t>16</w:t>
+              <w:t>15</w:t>
             </w:r>
             <w:r>
               <w:rPr>
@@ -2015,14 +2015,14 @@
               <w:szCs w:val="22"/>
             </w:rPr>
           </w:pPr>
-          <w:hyperlink w:anchor="_Toc216869305" w:history="1">
+          <w:hyperlink w:anchor="_Toc216972161" w:history="1">
             <w:r>
               <w:rPr>
                 <w:rStyle w:val="ab"/>
                 <w:rFonts w:eastAsiaTheme="majorEastAsia"/>
                 <w:noProof/>
               </w:rPr>
-              <w:t>Оценка силы руки</w:t>
+              <w:t>Механизм сохранения и восстановления состояния модели</w:t>
             </w:r>
             <w:r>
               <w:rPr>
@@ -2043,7 +2043,7 @@
                 <w:noProof/>
                 <w:webHidden/>
               </w:rPr>
-              <w:instrText xml:space="preserve"> PAGEREF _Toc216869305 \h </w:instrText>
+              <w:instrText xml:space="preserve"> PAGEREF _Toc216972161 \h </w:instrText>
             </w:r>
             <w:r>
               <w:rPr>
@@ -2087,14 +2087,14 @@
               <w:szCs w:val="22"/>
             </w:rPr>
           </w:pPr>
-          <w:hyperlink w:anchor="_Toc216869306" w:history="1">
+          <w:hyperlink w:anchor="_Toc216972162" w:history="1">
             <w:r>
               <w:rPr>
                 <w:rStyle w:val="ab"/>
                 <w:rFonts w:eastAsiaTheme="majorEastAsia"/>
                 <w:noProof/>
               </w:rPr>
-              <w:t>Параметры состояния игры и вычисление итоговой оценки</w:t>
+              <w:t>Оценка силы руки</w:t>
             </w:r>
             <w:r>
               <w:rPr>
@@ -2115,7 +2115,7 @@
                 <w:noProof/>
                 <w:webHidden/>
               </w:rPr>
-              <w:instrText xml:space="preserve"> PAGEREF _Toc216869306 \h </w:instrText>
+              <w:instrText xml:space="preserve"> PAGEREF _Toc216972162 \h </w:instrText>
             </w:r>
             <w:r>
               <w:rPr>
@@ -2135,7 +2135,79 @@
                 <w:noProof/>
                 <w:webHidden/>
               </w:rPr>
-              <w:t>19</w:t>
+              <w:t>17</w:t>
+            </w:r>
+            <w:r>
+              <w:rPr>
+                <w:noProof/>
+                <w:webHidden/>
+              </w:rPr>
+              <w:fldChar w:fldCharType="end"/>
+            </w:r>
+          </w:hyperlink>
+        </w:p>
+        <w:p>
+          <w:pPr>
+            <w:pStyle w:val="21"/>
+            <w:tabs>
+              <w:tab w:val="right" w:leader="dot" w:pos="9345"/>
+            </w:tabs>
+            <w:rPr>
+              <w:rFonts w:asciiTheme="minorHAnsi" w:eastAsiaTheme="minorEastAsia" w:hAnsiTheme="minorHAnsi" w:cstheme="minorBidi"/>
+              <w:noProof/>
+              <w:sz w:val="22"/>
+              <w:szCs w:val="22"/>
+            </w:rPr>
+          </w:pPr>
+          <w:hyperlink w:anchor="_Toc216972163" w:history="1">
+            <w:r>
+              <w:rPr>
+                <w:rStyle w:val="ab"/>
+                <w:rFonts w:eastAsiaTheme="majorEastAsia"/>
+                <w:noProof/>
+              </w:rPr>
+              <w:t>Описание генетического агента</w:t>
+            </w:r>
+            <w:r>
+              <w:rPr>
+                <w:noProof/>
+                <w:webHidden/>
+              </w:rPr>
+              <w:tab/>
+            </w:r>
+            <w:r>
+              <w:rPr>
+                <w:noProof/>
+                <w:webHidden/>
+              </w:rPr>
+              <w:fldChar w:fldCharType="begin"/>
+            </w:r>
+            <w:r>
+              <w:rPr>
+                <w:noProof/>
+                <w:webHidden/>
+              </w:rPr>
+              <w:instrText xml:space="preserve"> PAGEREF _Toc216972163 \h </w:instrText>
+            </w:r>
+            <w:r>
+              <w:rPr>
+                <w:noProof/>
+                <w:webHidden/>
+              </w:rPr>
+            </w:r>
+            <w:r>
+              <w:rPr>
+                <w:noProof/>
+                <w:webHidden/>
+              </w:rPr>
+              <w:fldChar w:fldCharType="separate"/>
+            </w:r>
+            <w:r>
+              <w:rPr>
+                <w:noProof/>
+                <w:webHidden/>
+              </w:rPr>
+              <w:t>18</w:t>
             </w:r>
             <w:r>
               <w:rPr>
@@ -2159,14 +2231,14 @@
               <w:szCs w:val="22"/>
             </w:rPr>
           </w:pPr>
-          <w:hyperlink w:anchor="_Toc216869307" w:history="1">
+          <w:hyperlink w:anchor="_Toc216972164" w:history="1">
             <w:r>
               <w:rPr>
                 <w:rStyle w:val="ab"/>
                 <w:rFonts w:eastAsiaTheme="majorEastAsia"/>
                 <w:noProof/>
               </w:rPr>
-              <w:t>Программная реализация генетического алгоритма</w:t>
+              <w:t>Обучение нейросетевого агента</w:t>
             </w:r>
             <w:r>
               <w:rPr>
@@ -2187,7 +2259,7 @@
                 <w:noProof/>
                 <w:webHidden/>
               </w:rPr>
-              <w:instrText xml:space="preserve"> PAGEREF _Toc216869307 \h </w:instrText>
+              <w:instrText xml:space="preserve"> PAGEREF _Toc216972164 \h </w:instrText>
             </w:r>
             <w:r>
               <w:rPr>
@@ -2207,223 +2279,7 @@
                 <w:noProof/>
                 <w:webHidden/>
               </w:rPr>
-              <w:t>21</w:t>
-            </w:r>
-            <w:r>
-              <w:rPr>
-                <w:noProof/>
-                <w:webHidden/>
-              </w:rPr>
-              <w:fldChar w:fldCharType="end"/>
-            </w:r>
-          </w:hyperlink>
-        </w:p>
-        <w:p>
-          <w:pPr>
-            <w:pStyle w:val="21"/>
-            <w:tabs>
-              <w:tab w:val="right" w:leader="dot" w:pos="9345"/>
-            </w:tabs>
-            <w:rPr>
-              <w:rFonts w:asciiTheme="minorHAnsi" w:eastAsiaTheme="minorEastAsia" w:hAnsiTheme="minorHAnsi" w:cstheme="minorBidi"/>
-              <w:noProof/>
-              <w:sz w:val="22"/>
-              <w:szCs w:val="22"/>
-            </w:rPr>
-          </w:pPr>
-          <w:hyperlink w:anchor="_Toc216869308" w:history="1">
-            <w:r>
-              <w:rPr>
-                <w:rStyle w:val="ab"/>
-                <w:rFonts w:eastAsiaTheme="majorEastAsia"/>
-                <w:noProof/>
-              </w:rPr>
-              <w:t>Описание основных этапов генетического алгоритма</w:t>
-            </w:r>
-            <w:r>
-              <w:rPr>
-                <w:noProof/>
-                <w:webHidden/>
-              </w:rPr>
-              <w:tab/>
-            </w:r>
-            <w:r>
-              <w:rPr>
-                <w:noProof/>
-                <w:webHidden/>
-              </w:rPr>
-              <w:fldChar w:fldCharType="begin"/>
-            </w:r>
-            <w:r>
-              <w:rPr>
-                <w:noProof/>
-                <w:webHidden/>
-              </w:rPr>
-              <w:instrText xml:space="preserve"> PAGEREF _Toc216869308 \h </w:instrText>
-            </w:r>
-            <w:r>
-              <w:rPr>
-                <w:noProof/>
-                <w:webHidden/>
-              </w:rPr>
-            </w:r>
-            <w:r>
-              <w:rPr>
-                <w:noProof/>
-                <w:webHidden/>
-              </w:rPr>
-              <w:fldChar w:fldCharType="separate"/>
-            </w:r>
-            <w:r>
-              <w:rPr>
-                <w:noProof/>
-                <w:webHidden/>
-              </w:rPr>
-              <w:t>22</w:t>
-            </w:r>
-            <w:r>
-              <w:rPr>
-                <w:noProof/>
-                <w:webHidden/>
-              </w:rPr>
-              <w:fldChar w:fldCharType="end"/>
-            </w:r>
-          </w:hyperlink>
-        </w:p>
-        <w:p>
-          <w:pPr>
-            <w:pStyle w:val="21"/>
-            <w:tabs>
-              <w:tab w:val="right" w:leader="dot" w:pos="9345"/>
-            </w:tabs>
-            <w:rPr>
-              <w:rFonts w:asciiTheme="minorHAnsi" w:eastAsiaTheme="minorEastAsia" w:hAnsiTheme="minorHAnsi" w:cstheme="minorBidi"/>
-              <w:noProof/>
-              <w:sz w:val="22"/>
-              <w:szCs w:val="22"/>
-            </w:rPr>
-          </w:pPr>
-          <w:hyperlink w:anchor="_Toc216869309" w:history="1">
-            <w:r>
-              <w:rPr>
-                <w:rStyle w:val="ab"/>
-                <w:rFonts w:eastAsiaTheme="majorEastAsia"/>
-                <w:noProof/>
-              </w:rPr>
-              <w:t>Улучшение генома примитивного бота</w:t>
-            </w:r>
-            <w:r>
-              <w:rPr>
-                <w:noProof/>
-                <w:webHidden/>
-              </w:rPr>
-              <w:tab/>
-            </w:r>
-            <w:r>
-              <w:rPr>
-                <w:noProof/>
-                <w:webHidden/>
-              </w:rPr>
-              <w:fldChar w:fldCharType="begin"/>
-            </w:r>
-            <w:r>
-              <w:rPr>
-                <w:noProof/>
-                <w:webHidden/>
-              </w:rPr>
-              <w:instrText xml:space="preserve"> PAGEREF _Toc216869309 \h </w:instrText>
-            </w:r>
-            <w:r>
-              <w:rPr>
-                <w:noProof/>
-                <w:webHidden/>
-              </w:rPr>
-            </w:r>
-            <w:r>
-              <w:rPr>
-                <w:noProof/>
-                <w:webHidden/>
-              </w:rPr>
-              <w:fldChar w:fldCharType="separate"/>
-            </w:r>
-            <w:r>
-              <w:rPr>
-                <w:noProof/>
-                <w:webHidden/>
-              </w:rPr>
-              <w:t>23</w:t>
-            </w:r>
-            <w:r>
-              <w:rPr>
-                <w:noProof/>
-                <w:webHidden/>
-              </w:rPr>
-              <w:fldChar w:fldCharType="end"/>
-            </w:r>
-          </w:hyperlink>
-        </w:p>
-        <w:p>
-          <w:pPr>
-            <w:pStyle w:val="21"/>
-            <w:tabs>
-              <w:tab w:val="right" w:leader="dot" w:pos="9345"/>
-            </w:tabs>
-            <w:rPr>
-              <w:rFonts w:asciiTheme="minorHAnsi" w:eastAsiaTheme="minorEastAsia" w:hAnsiTheme="minorHAnsi" w:cstheme="minorBidi"/>
-              <w:noProof/>
-              <w:sz w:val="22"/>
-              <w:szCs w:val="22"/>
-            </w:rPr>
-          </w:pPr>
-          <w:hyperlink w:anchor="_Toc216869310" w:history="1">
-            <w:r>
-              <w:rPr>
-                <w:rStyle w:val="ab"/>
-                <w:rFonts w:eastAsiaTheme="majorEastAsia"/>
-                <w:noProof/>
-              </w:rPr>
-              <w:t>Перспективы дальнейшего исследования</w:t>
-            </w:r>
-            <w:r>
-              <w:rPr>
-                <w:noProof/>
-                <w:webHidden/>
-              </w:rPr>
-              <w:tab/>
-            </w:r>
-            <w:r>
-              <w:rPr>
-                <w:noProof/>
-                <w:webHidden/>
-              </w:rPr>
-              <w:fldChar w:fldCharType="begin"/>
-            </w:r>
-            <w:r>
-              <w:rPr>
-                <w:noProof/>
-                <w:webHidden/>
-              </w:rPr>
-              <w:instrText xml:space="preserve"> PAGEREF _Toc216869310 \h </w:instrText>
-            </w:r>
-            <w:r>
-              <w:rPr>
-                <w:noProof/>
-                <w:webHidden/>
-              </w:rPr>
-            </w:r>
-            <w:r>
-              <w:rPr>
-                <w:noProof/>
-                <w:webHidden/>
-              </w:rPr>
-              <w:fldChar w:fldCharType="separate"/>
-            </w:r>
-            <w:r>
-              <w:rPr>
-                <w:noProof/>
-                <w:webHidden/>
-              </w:rPr>
-              <w:t>23</w:t>
+              <w:t>20</w:t>
             </w:r>
             <w:r>
               <w:rPr>
@@ -2447,34 +2303,14 @@
               <w:szCs w:val="22"/>
             </w:rPr>
           </w:pPr>
-          <w:hyperlink w:anchor="_Toc216869311" w:history="1">
+          <w:hyperlink w:anchor="_Toc216972165" w:history="1">
             <w:r>
               <w:rPr>
                 <w:rStyle w:val="ab"/>
                 <w:rFonts w:eastAsiaTheme="majorEastAsia"/>
-                <w:bCs/>
-                <w:noProof/>
-              </w:rPr>
-              <w:t xml:space="preserve">ГЛАВА </w:t>
-            </w:r>
-            <w:r>
-              <w:rPr>
-                <w:rStyle w:val="ab"/>
-                <w:rFonts w:eastAsiaTheme="majorEastAsia"/>
-                <w:bCs/>
-                <w:noProof/>
-                <w:lang w:val="en-US"/>
-              </w:rPr>
-              <w:t>IV</w:t>
-            </w:r>
-            <w:r>
-              <w:rPr>
-                <w:rStyle w:val="ab"/>
-                <w:rFonts w:eastAsiaTheme="majorEastAsia"/>
-                <w:bCs/>
-                <w:noProof/>
-              </w:rPr>
-              <w:t xml:space="preserve"> СРАВНИТЕЛЬНЫЙ АНАЛИЗ</w:t>
+                <w:noProof/>
+              </w:rPr>
+              <w:t>Анализ результатов нейросетевого подхода</w:t>
             </w:r>
             <w:r>
               <w:rPr>
@@ -2495,7 +2331,7 @@
                 <w:noProof/>
                 <w:webHidden/>
               </w:rPr>
-              <w:instrText xml:space="preserve"> PAGEREF _Toc216869311 \h </w:instrText>
+              <w:instrText xml:space="preserve"> PAGEREF _Toc216972165 \h </w:instrText>
             </w:r>
             <w:r>
               <w:rPr>
@@ -2515,7 +2351,7 @@
                 <w:noProof/>
                 <w:webHidden/>
               </w:rPr>
-              <w:t>25</w:t>
+              <w:t>21</w:t>
             </w:r>
             <w:r>
               <w:rPr>
@@ -2539,7 +2375,7 @@
               <w:szCs w:val="22"/>
             </w:rPr>
           </w:pPr>
-          <w:hyperlink w:anchor="_Toc216869312" w:history="1">
+          <w:hyperlink w:anchor="_Toc216972166" w:history="1">
             <w:r>
               <w:rPr>
                 <w:rStyle w:val="ab"/>
@@ -2547,7 +2383,26 @@
                 <w:bCs/>
                 <w:noProof/>
               </w:rPr>
-              <w:t>ЗАКЛЮЧЕНИЕ</w:t>
+              <w:t xml:space="preserve">ГЛАВА </w:t>
+            </w:r>
+            <w:r>
+              <w:rPr>
+                <w:rStyle w:val="ab"/>
+                <w:rFonts w:eastAsiaTheme="majorEastAsia"/>
+                <w:bCs/>
+                <w:noProof/>
+                <w:lang w:val="en-US"/>
+              </w:rPr>
+              <w:t>IV</w:t>
+            </w:r>
+            <w:r>
+              <w:rPr>
+                <w:rStyle w:val="ab"/>
+                <w:rFonts w:eastAsiaTheme="majorEastAsia"/>
+                <w:bCs/>
+                <w:noProof/>
+              </w:rPr>
+              <w:t xml:space="preserve"> СРАВНИТЕЛЬНЫЙ АНАЛИЗ</w:t>
             </w:r>
             <w:r>
               <w:rPr>
@@ -2568,7 +2423,7 @@
                 <w:noProof/>
                 <w:webHidden/>
               </w:rPr>
-              <w:instrText xml:space="preserve"> PAGEREF _Toc216869312 \h </w:instrText>
+              <w:instrText xml:space="preserve"> PAGEREF _Toc216972166 \h </w:instrText>
             </w:r>
             <w:r>
               <w:rPr>
@@ -2588,7 +2443,7 @@
                 <w:noProof/>
                 <w:webHidden/>
               </w:rPr>
-              <w:t>27</w:t>
+              <w:t>23</w:t>
             </w:r>
             <w:r>
               <w:rPr>
@@ -2612,14 +2467,15 @@
               <w:szCs w:val="22"/>
             </w:rPr>
           </w:pPr>
-          <w:hyperlink w:anchor="_Toc216869313" w:history="1">
+          <w:hyperlink w:anchor="_Toc216972167" w:history="1">
             <w:r>
               <w:rPr>
                 <w:rStyle w:val="ab"/>
                 <w:rFonts w:eastAsiaTheme="majorEastAsia"/>
-                <w:noProof/>
-              </w:rPr>
-              <w:t>Список использванных источников</w:t>
+                <w:bCs/>
+                <w:noProof/>
+              </w:rPr>
+              <w:t>ЗАКЛЮЧЕНИЕ</w:t>
             </w:r>
             <w:r>
               <w:rPr>
@@ -2640,7 +2496,7 @@
                 <w:noProof/>
                 <w:webHidden/>
               </w:rPr>
-              <w:instrText xml:space="preserve"> PAGEREF _Toc216869313 \h </w:instrText>
+              <w:instrText xml:space="preserve"> PAGEREF _Toc216972167 \h </w:instrText>
             </w:r>
             <w:r>
               <w:rPr>
@@ -2660,7 +2516,7 @@
                 <w:noProof/>
                 <w:webHidden/>
               </w:rPr>
-              <w:t>28</w:t>
+              <w:t>25</w:t>
             </w:r>
             <w:r>
               <w:rPr>
@@ -2684,13 +2540,85 @@
               <w:szCs w:val="22"/>
             </w:rPr>
           </w:pPr>
-          <w:hyperlink w:anchor="_Toc216869314" w:history="1">
+          <w:hyperlink w:anchor="_Toc216972168" w:history="1">
             <w:r>
               <w:rPr>
                 <w:rStyle w:val="ab"/>
                 <w:rFonts w:eastAsiaTheme="majorEastAsia"/>
                 <w:noProof/>
               </w:rPr>
+              <w:t>Список использванных источников</w:t>
+            </w:r>
+            <w:r>
+              <w:rPr>
+                <w:noProof/>
+                <w:webHidden/>
+              </w:rPr>
+              <w:tab/>
+            </w:r>
+            <w:r>
+              <w:rPr>
+                <w:noProof/>
+                <w:webHidden/>
+              </w:rPr>
+              <w:fldChar w:fldCharType="begin"/>
+            </w:r>
+            <w:r>
+              <w:rPr>
+                <w:noProof/>
+                <w:webHidden/>
+              </w:rPr>
+              <w:instrText xml:space="preserve"> PAGEREF _Toc216972168 \h </w:instrText>
+            </w:r>
+            <w:r>
+              <w:rPr>
+                <w:noProof/>
+                <w:webHidden/>
+              </w:rPr>
+            </w:r>
+            <w:r>
+              <w:rPr>
+                <w:noProof/>
+                <w:webHidden/>
+              </w:rPr>
+              <w:fldChar w:fldCharType="separate"/>
+            </w:r>
+            <w:r>
+              <w:rPr>
+                <w:noProof/>
+                <w:webHidden/>
+              </w:rPr>
+              <w:t>26</w:t>
+            </w:r>
+            <w:r>
+              <w:rPr>
+                <w:noProof/>
+                <w:webHidden/>
+              </w:rPr>
+              <w:fldChar w:fldCharType="end"/>
+            </w:r>
+          </w:hyperlink>
+        </w:p>
+        <w:p>
+          <w:pPr>
+            <w:pStyle w:val="11"/>
+            <w:tabs>
+              <w:tab w:val="right" w:leader="dot" w:pos="9345"/>
+            </w:tabs>
+            <w:rPr>
+              <w:rFonts w:asciiTheme="minorHAnsi" w:eastAsiaTheme="minorEastAsia" w:hAnsiTheme="minorHAnsi" w:cstheme="minorBidi"/>
+              <w:noProof/>
+              <w:sz w:val="22"/>
+              <w:szCs w:val="22"/>
+            </w:rPr>
+          </w:pPr>
+          <w:hyperlink w:anchor="_Toc216972169" w:history="1">
+            <w:r>
+              <w:rPr>
+                <w:rStyle w:val="ab"/>
+                <w:rFonts w:eastAsiaTheme="majorEastAsia"/>
+                <w:noProof/>
+              </w:rPr>
               <w:t>Приложение А</w:t>
             </w:r>
             <w:r>
@@ -2712,7 +2640,7 @@
                 <w:noProof/>
                 <w:webHidden/>
               </w:rPr>
-              <w:instrText xml:space="preserve"> PAGEREF _Toc216869314 \h </w:instrText>
+              <w:instrText xml:space="preserve"> PAGEREF _Toc216972169 \h </w:instrText>
             </w:r>
             <w:r>
               <w:rPr>
@@ -2732,7 +2660,7 @@
                 <w:noProof/>
                 <w:webHidden/>
               </w:rPr>
-              <w:t>29</w:t>
+              <w:t>27</w:t>
             </w:r>
             <w:r>
               <w:rPr>
@@ -2775,7 +2703,6 @@
           <w:b/>
           <w:bCs/>
         </w:rPr>
-        <w:lastRenderedPageBreak/>
         <w:br w:type="page"/>
       </w:r>
     </w:p>
@@ -2783,7 +2710,7 @@
       <w:pPr>
         <w:pStyle w:val="1"/>
       </w:pPr>
-      <w:bookmarkStart w:id="1" w:name="_Toc216869287"/>
+      <w:bookmarkStart w:id="1" w:name="_Toc216972143"/>
       <w:r>
         <w:lastRenderedPageBreak/>
         <w:t>ВВЕДЕНИЕ</w:t>
@@ -2954,7 +2881,7 @@
           <w:caps/>
         </w:rPr>
       </w:pPr>
-      <w:bookmarkStart w:id="2" w:name="_Toc216869288"/>
+      <w:bookmarkStart w:id="2" w:name="_Toc216972144"/>
       <w:r>
         <w:rPr>
           <w:rFonts w:cs="Times New Roman"/>
@@ -2998,7 +2925,7 @@
           <w:szCs w:val="28"/>
         </w:rPr>
       </w:pPr>
-      <w:bookmarkStart w:id="3" w:name="_Toc216869289"/>
+      <w:bookmarkStart w:id="3" w:name="_Toc216972145"/>
       <w:r>
         <w:t>Основные элементы теории игр</w:t>
       </w:r>
@@ -4508,7 +4435,7 @@
           <w:rFonts w:cs="Times New Roman"/>
         </w:rPr>
       </w:pPr>
-      <w:bookmarkStart w:id="4" w:name="_Toc216869290"/>
+      <w:bookmarkStart w:id="4" w:name="_Toc216972146"/>
       <w:r>
         <w:rPr>
           <w:rFonts w:cs="Times New Roman"/>
@@ -4758,7 +4685,7 @@
       <w:pPr>
         <w:pStyle w:val="2"/>
       </w:pPr>
-      <w:bookmarkStart w:id="5" w:name="_Toc216869291"/>
+      <w:bookmarkStart w:id="5" w:name="_Toc216972147"/>
       <w:r>
         <w:t>Метод Монте-Карло</w:t>
       </w:r>
@@ -5003,7 +4930,7 @@
       <w:pPr>
         <w:pStyle w:val="2"/>
       </w:pPr>
-      <w:bookmarkStart w:id="6" w:name="_Toc216869292"/>
+      <w:bookmarkStart w:id="6" w:name="_Toc216972148"/>
       <w:r>
         <w:t>Генетические алгоритмы</w:t>
       </w:r>
@@ -5034,7 +4961,7 @@
       <w:pPr>
         <w:pStyle w:val="2"/>
       </w:pPr>
-      <w:bookmarkStart w:id="7" w:name="_Toc216869293"/>
+      <w:bookmarkStart w:id="7" w:name="_Toc216972149"/>
       <w:r>
         <w:t>Алгоритмы обучения с подкреплением</w:t>
       </w:r>
@@ -5193,7 +5120,7 @@
       <w:pPr>
         <w:pStyle w:val="1"/>
       </w:pPr>
-      <w:bookmarkStart w:id="8" w:name="_Toc216869294"/>
+      <w:bookmarkStart w:id="8" w:name="_Toc216972150"/>
       <w:r>
         <w:t>Покер как игра с нулевой суммой и неполной информацией</w:t>
       </w:r>
@@ -5349,7 +5276,7 @@
       <w:pPr>
         <w:pStyle w:val="2"/>
       </w:pPr>
-      <w:bookmarkStart w:id="9" w:name="_Toc216869295"/>
+      <w:bookmarkStart w:id="9" w:name="_Toc216972151"/>
       <w:r>
         <w:t>Формализация задачи</w:t>
       </w:r>
@@ -6040,7 +5967,7 @@
       <w:pPr>
         <w:pStyle w:val="2"/>
       </w:pPr>
-      <w:bookmarkStart w:id="10" w:name="_Toc216869296"/>
+      <w:bookmarkStart w:id="10" w:name="_Toc216972152"/>
       <w:r>
         <w:t>Правила игры</w:t>
       </w:r>
@@ -6485,7 +6412,7 @@
           <w:szCs w:val="28"/>
         </w:rPr>
       </w:pPr>
-      <w:bookmarkStart w:id="11" w:name="_Toc216869297"/>
+      <w:bookmarkStart w:id="11" w:name="_Toc216972153"/>
       <w:r>
         <w:rPr>
           <w:rFonts w:cs="Times New Roman"/>
@@ -6524,7 +6451,7 @@
       <w:pPr>
         <w:pStyle w:val="1"/>
       </w:pPr>
-      <w:bookmarkStart w:id="12" w:name="_Toc216869298"/>
+      <w:bookmarkStart w:id="12" w:name="_Toc216972154"/>
       <w:r>
         <w:t>Принципы работы искусственных нейронных сетей</w:t>
       </w:r>
@@ -7403,7 +7330,7 @@
       <w:pPr>
         <w:pStyle w:val="1"/>
       </w:pPr>
-      <w:bookmarkStart w:id="13" w:name="_Toc216869299"/>
+      <w:bookmarkStart w:id="13" w:name="_Toc216972155"/>
       <w:r>
         <w:t>Обучение с подкреплением (</w:t>
       </w:r>
@@ -7962,8 +7889,9 @@
     <w:p>
       <w:pPr>
         <w:pStyle w:val="1"/>
-      </w:pPr>
-      <w:bookmarkStart w:id="14" w:name="_Toc216869300"/>
+        <w:spacing w:line="276" w:lineRule="auto"/>
+      </w:pPr>
+      <w:bookmarkStart w:id="14" w:name="_Toc216972156"/>
       <w:r>
         <w:t>Подход на основе Q-обучения (DQN)</w:t>
       </w:r>
@@ -8034,7 +7962,7 @@
         <w:rPr>
           <w:rStyle w:val="citation-25"/>
         </w:rPr>
-        <w:t>Однако методы, основанные только на функции ценности (Value-based), имеют недостатки при работе в пространствах высокой размерности и могут быть нестабильны в стохастических играх с неполной информацией</w:t>
+        <w:t>Однако методы, основанные только на функции ценности, имеют недостатки при работе в пространствах высокой размерности и могут быть нестабильны в стохастических играх с неполной информацией</w:t>
       </w:r>
       <w:r>
         <w:t>. Это приводит к необходимости использования более сложных архитектур, сочетающих преимущества различных подходов.</w:t>
@@ -8043,8 +7971,9 @@
     <w:p>
       <w:pPr>
         <w:pStyle w:val="1"/>
-      </w:pPr>
-      <w:bookmarkStart w:id="15" w:name="_Toc216869301"/>
+        <w:spacing w:line="276" w:lineRule="auto"/>
+      </w:pPr>
+      <w:bookmarkStart w:id="15" w:name="_Toc216972157"/>
       <w:r>
         <w:t>Архитектура Actor-Critic в играх с неполной информацией</w:t>
       </w:r>
@@ -8116,16 +8045,8 @@
         <w:jc w:val="both"/>
       </w:pPr>
       <w:r>
-        <w:rPr>
-          <w:lang w:val="en-US"/>
-        </w:rPr>
-        <w:t>c</w:t>
-      </w:r>
-      <w:proofErr w:type="spellStart"/>
-      <w:r>
-        <w:t>еть</w:t>
-      </w:r>
-      <w:proofErr w:type="spellEnd"/>
+        <w:t>сеть</w:t>
+      </w:r>
       <w:r>
         <w:t xml:space="preserve"> Критика (</w:t>
       </w:r>
@@ -8385,7 +8306,7 @@
           </mc:Choice>
           <mc:Fallback>
             <w:pict>
-              <v:rect w14:anchorId="74232B86" id="Прямоугольник 4" o:spid="_x0000_s1026" style="position:absolute;margin-left:206.4pt;margin-top:64.75pt;width:48.95pt;height:42.05pt;z-index:251659264;visibility:visible;mso-wrap-style:square;mso-wrap-distance-left:9pt;mso-wrap-distance-top:0;mso-wrap-distance-right:9pt;mso-wrap-distance-bottom:0;mso-position-horizontal:absolute;mso-position-horizontal-relative:text;mso-position-vertical:absolute;mso-position-vertical-relative:text;v-text-anchor:middle" o:gfxdata="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" fillcolor="white [3212]" strokecolor="white [3212]" strokeweight="1pt"/>
+              <v:rect w14:anchorId="2DF21AFB" id="Прямоугольник 4" o:spid="_x0000_s1026" style="position:absolute;margin-left:206.4pt;margin-top:64.75pt;width:48.95pt;height:42.05pt;z-index:251659264;visibility:visible;mso-wrap-style:square;mso-wrap-distance-left:9pt;mso-wrap-distance-top:0;mso-wrap-distance-right:9pt;mso-wrap-distance-bottom:0;mso-position-horizontal:absolute;mso-position-horizontal-relative:text;mso-position-vertical:absolute;mso-position-vertical-relative:text;v-text-anchor:middle" o:gfxdata="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" fillcolor="white [3212]" strokecolor="white [3212]" strokeweight="1pt"/>
             </w:pict>
           </mc:Fallback>
         </mc:AlternateContent>
@@ -8440,7 +8361,13 @@
         <w:jc w:val="center"/>
       </w:pPr>
       <w:r>
-        <w:t xml:space="preserve">Рисунок 2.3 Схематичное представление метода </w:t>
+        <w:t xml:space="preserve">Рисунок 2.3 Схематичное представление </w:t>
+      </w:r>
+      <w:r>
+        <w:t>подхода</w:t>
+      </w:r>
+      <w:r>
+        <w:t xml:space="preserve"> </w:t>
       </w:r>
       <w:r>
         <w:rPr>
@@ -8476,10 +8403,8 @@
           <w:bCs/>
           <w:sz w:val="32"/>
           <w:szCs w:val="32"/>
-          <w:lang w:val="en-US"/>
-        </w:rPr>
-      </w:pPr>
-      <w:bookmarkStart w:id="17" w:name="_Toc216869302"/>
+        </w:rPr>
+      </w:pPr>
       <w:r>
         <w:rPr>
           <w:bCs/>
@@ -8497,6 +8422,7 @@
           <w:caps/>
         </w:rPr>
       </w:pPr>
+      <w:bookmarkStart w:id="17" w:name="_Toc216972158"/>
       <w:r>
         <w:rPr>
           <w:rFonts w:cs="Times New Roman"/>
@@ -8566,8 +8492,9 @@
     <w:p>
       <w:pPr>
         <w:pStyle w:val="1"/>
-      </w:pPr>
-      <w:bookmarkStart w:id="18" w:name="_Toc216869303"/>
+        <w:spacing w:line="276" w:lineRule="auto"/>
+      </w:pPr>
+      <w:bookmarkStart w:id="18" w:name="_Toc216972159"/>
       <w:r>
         <w:t>Архитектура и реализация модели игры</w:t>
       </w:r>
@@ -8593,6 +8520,7 @@
       <w:r>
         <w:t xml:space="preserve">Реализованная модель представляет собой вариацию игры, известную как </w:t>
       </w:r>
+      <w:bookmarkStart w:id="19" w:name="_Hlk216961710"/>
       <w:proofErr w:type="spellStart"/>
       <w:r>
         <w:t>Heads-up</w:t>
@@ -8605,6 +8533,7 @@
       <w:r>
         <w:t>Hold'em</w:t>
       </w:r>
+      <w:bookmarkEnd w:id="19"/>
       <w:proofErr w:type="spellEnd"/>
       <w:r>
         <w:t xml:space="preserve"> (HULHE). Выбор именно этой модификации обусловлен необходимостью снижения размерности пространства действий для эффективного обучения агентов в рамках исследования.</w:t>
@@ -9167,18 +9096,19 @@
     <w:p>
       <w:pPr>
         <w:pStyle w:val="1"/>
-      </w:pPr>
-      <w:bookmarkStart w:id="19" w:name="_Toc216869304"/>
+        <w:spacing w:line="276" w:lineRule="auto"/>
+      </w:pPr>
+      <w:bookmarkStart w:id="20" w:name="_Toc216972160"/>
       <w:r>
         <w:t>Формализация и реализация игрового агента</w:t>
       </w:r>
-      <w:bookmarkEnd w:id="19"/>
-    </w:p>
-    <w:p>
-      <w:pPr>
+      <w:bookmarkEnd w:id="20"/>
+    </w:p>
+    <w:p>
+      <w:pPr>
+        <w:spacing w:line="276" w:lineRule="auto"/>
         <w:jc w:val="both"/>
       </w:pPr>
-      <w:bookmarkStart w:id="20" w:name="_Toc216869305"/>
       <w:r>
         <w:t xml:space="preserve">Для реализации агента, обучающегося с подкреплением, была выбрана архитектура Actor-Critic, реализованная с использованием библиотеки </w:t>
       </w:r>
@@ -9209,6 +9139,7 @@
     </w:p>
     <w:p>
       <w:pPr>
+        <w:spacing w:line="276" w:lineRule="auto"/>
         <w:jc w:val="both"/>
       </w:pPr>
       <w:r>
@@ -9250,6 +9181,7 @@
           <w:ilvl w:val="0"/>
           <w:numId w:val="46"/>
         </w:numPr>
+        <w:spacing w:line="276" w:lineRule="auto"/>
         <w:jc w:val="both"/>
       </w:pPr>
       <w:r>
@@ -9271,6 +9203,7 @@
           <w:ilvl w:val="0"/>
           <w:numId w:val="45"/>
         </w:numPr>
+        <w:spacing w:line="276" w:lineRule="auto"/>
         <w:jc w:val="both"/>
       </w:pPr>
       <w:r>
@@ -9345,6 +9278,7 @@
           <w:ilvl w:val="0"/>
           <w:numId w:val="45"/>
         </w:numPr>
+        <w:spacing w:line="276" w:lineRule="auto"/>
         <w:jc w:val="both"/>
       </w:pPr>
       <w:r>
@@ -9378,6 +9312,7 @@
           <w:ilvl w:val="0"/>
           <w:numId w:val="45"/>
         </w:numPr>
+        <w:spacing w:line="276" w:lineRule="auto"/>
         <w:jc w:val="both"/>
       </w:pPr>
       <w:r>
@@ -9432,6 +9367,7 @@
           <w:ilvl w:val="0"/>
           <w:numId w:val="46"/>
         </w:numPr>
+        <w:spacing w:line="276" w:lineRule="auto"/>
         <w:jc w:val="both"/>
       </w:pPr>
       <w:r>
@@ -9513,6 +9449,7 @@
           <w:ilvl w:val="0"/>
           <w:numId w:val="47"/>
         </w:numPr>
+        <w:spacing w:line="276" w:lineRule="auto"/>
         <w:jc w:val="both"/>
       </w:pPr>
       <w:r>
@@ -9615,6 +9552,7 @@
     </w:p>
     <w:p>
       <w:pPr>
+        <w:spacing w:line="276" w:lineRule="auto"/>
         <w:jc w:val="both"/>
       </w:pPr>
       <w:r>
@@ -9637,17 +9575,17 @@
         <w:t xml:space="preserve"> </w:t>
       </w:r>
       <w:r>
-        <w:t xml:space="preserve">реализован буфер опыта, накапливающий данные о состояниях, действиях и наградах. Обновление весов происходит после завершения эпизода с использованием дисконтированной </w:t>
-      </w:r>
-      <w:proofErr w:type="spellStart"/>
-      <w:proofErr w:type="gramStart"/>
-      <w:r>
-        <w:t>награды.Функция</w:t>
-      </w:r>
-      <w:proofErr w:type="spellEnd"/>
-      <w:proofErr w:type="gramEnd"/>
-      <w:r>
-        <w:t xml:space="preserve"> потерь </w:t>
+        <w:t xml:space="preserve">реализован буфер опыта, накапливающий данные о состояниях, действиях и </w:t>
+      </w:r>
+      <w:r>
+        <w:lastRenderedPageBreak/>
+        <w:t>наградах. Обновление весов происходит после завершения эпизода с использованием дисконтированной награды.</w:t>
+      </w:r>
+      <w:r>
+        <w:t xml:space="preserve"> </w:t>
+      </w:r>
+      <w:r>
+        <w:t xml:space="preserve">Функция потерь </w:t>
       </w:r>
       <m:oMath>
         <m:r>
@@ -9658,7 +9596,15 @@
         </m:r>
       </m:oMath>
       <w:r>
-        <w:t xml:space="preserve"> комбинирует три компонент</w:t>
+        <w:t xml:space="preserve"> комбини</w:t>
+      </w:r>
+      <w:proofErr w:type="spellStart"/>
+      <w:r>
+        <w:t>рует</w:t>
+      </w:r>
+      <w:proofErr w:type="spellEnd"/>
+      <w:r>
+        <w:t xml:space="preserve"> три компонент</w:t>
       </w:r>
       <w:r>
         <w:t>ы</w:t>
@@ -9672,6 +9618,7 @@
     </w:p>
     <w:p>
       <w:pPr>
+        <w:spacing w:line="276" w:lineRule="auto"/>
         <w:jc w:val="both"/>
       </w:pPr>
       <m:oMathPara>
@@ -9799,10 +9746,10 @@
     </w:p>
     <w:p>
       <w:pPr>
+        <w:spacing w:line="276" w:lineRule="auto"/>
         <w:jc w:val="both"/>
       </w:pPr>
       <w:r>
-        <w:lastRenderedPageBreak/>
         <w:t xml:space="preserve">где:  </w:t>
       </w:r>
     </w:p>
@@ -9813,6 +9760,7 @@
           <w:ilvl w:val="0"/>
           <w:numId w:val="48"/>
         </w:numPr>
+        <w:spacing w:line="276" w:lineRule="auto"/>
         <w:jc w:val="both"/>
       </w:pPr>
       <m:oMath>
@@ -9951,6 +9899,7 @@
           <w:ilvl w:val="0"/>
           <w:numId w:val="48"/>
         </w:numPr>
+        <w:spacing w:line="276" w:lineRule="auto"/>
         <w:jc w:val="both"/>
       </w:pPr>
       <m:oMath>
@@ -10033,6 +9982,7 @@
           <w:ilvl w:val="0"/>
           <w:numId w:val="48"/>
         </w:numPr>
+        <w:spacing w:line="276" w:lineRule="auto"/>
         <w:jc w:val="both"/>
       </w:pPr>
       <m:oMath>
@@ -10189,6 +10139,7 @@
     </w:p>
     <w:p>
       <w:pPr>
+        <w:spacing w:line="276" w:lineRule="auto"/>
         <w:jc w:val="both"/>
       </w:pPr>
       <w:r>
@@ -10205,16 +10156,23 @@
       <w:pPr>
         <w:pStyle w:val="2"/>
       </w:pPr>
+      <w:bookmarkStart w:id="21" w:name="_Toc216972161"/>
       <w:r>
         <w:t>Механизм сохранения и восстановления состояния модели</w:t>
       </w:r>
-    </w:p>
-    <w:p>
-      <w:pPr>
+      <w:bookmarkEnd w:id="21"/>
+    </w:p>
+    <w:p>
+      <w:pPr>
+        <w:spacing w:line="276" w:lineRule="auto"/>
         <w:jc w:val="both"/>
       </w:pPr>
       <w:r>
-        <w:t>Одной из фундаментальных проблем применения алгоритмов обучения с подкреплением (RL) в играх с неполной информацией является низкая скорость сходимости. Из-за высокой дисперсии результатов в покере и стохастической природы раздач агенту необходимо провести сотни тысяч эпизодов для выявления устойчивых закономерностей и формирования оптимальной стратегии. В связи с этим, критически важным компонентом программной реализации является система сохранения промежуточных состояний.</w:t>
+        <w:t xml:space="preserve">Одной из фундаментальных проблем применения алгоритмов обучения с подкреплением (RL) в играх с неполной информацией является низкая скорость сходимости. Из-за высокой дисперсии результатов в покере и стохастической природы раздач агенту необходимо провести сотни тысяч </w:t>
+      </w:r>
+      <w:r>
+        <w:lastRenderedPageBreak/>
+        <w:t>эпизодов для выявления устойчивых закономерностей и формирования оптимальной стратегии. В связи с этим, критически важным компонентом программной реализации является система сохранения промежуточных состояний.</w:t>
       </w:r>
     </w:p>
     <w:p>
@@ -10258,7 +10216,6 @@
         <w:jc w:val="both"/>
       </w:pPr>
       <w:r>
-        <w:lastRenderedPageBreak/>
         <w:t xml:space="preserve">Метод </w:t>
       </w:r>
       <w:proofErr w:type="spellStart"/>
@@ -10353,11 +10310,15 @@
     <w:p>
       <w:pPr>
         <w:pStyle w:val="2"/>
-      </w:pPr>
+        <w:rPr>
+          <w:lang w:val="en-US"/>
+        </w:rPr>
+      </w:pPr>
+      <w:bookmarkStart w:id="22" w:name="_Toc216972162"/>
       <w:r>
         <w:t>Оценка силы руки</w:t>
       </w:r>
-      <w:bookmarkEnd w:id="20"/>
+      <w:bookmarkEnd w:id="22"/>
     </w:p>
     <w:p>
       <w:pPr>
@@ -11599,6 +11560,7 @@
         <w:jc w:val="both"/>
       </w:pPr>
       <w:r>
+        <w:lastRenderedPageBreak/>
         <w:t>Тогда сила руки</w:t>
       </w:r>
       <w:r>
@@ -12057,7 +12019,6 @@
             <w:rFonts w:ascii="Cambria Math" w:hAnsi="Cambria Math"/>
             <w:lang w:val="en-US"/>
           </w:rPr>
-          <w:lastRenderedPageBreak/>
           <m:t>O</m:t>
         </m:r>
         <m:d>
@@ -12565,28 +12526,74 @@
         <w:t>py</w:t>
       </w:r>
       <w:proofErr w:type="spellEnd"/>
-      <w:r>
-        <w:t>.</w:t>
-      </w:r>
     </w:p>
     <w:p>
       <w:pPr>
         <w:spacing w:line="276" w:lineRule="auto"/>
         <w:jc w:val="both"/>
       </w:pPr>
+      <w:r>
+        <w:t xml:space="preserve">В качестве оптимизации и экономии вычислительных ресурсов использовалась библиотека </w:t>
+      </w:r>
+      <w:r>
+        <w:rPr>
+          <w:i/>
+          <w:iCs/>
+          <w:lang w:val="en-US"/>
+        </w:rPr>
+        <w:t>eval</w:t>
+      </w:r>
+      <w:r>
+        <w:rPr>
+          <w:i/>
+          <w:iCs/>
+        </w:rPr>
+        <w:t>7</w:t>
+      </w:r>
+      <w:r>
+        <w:t xml:space="preserve"> </w:t>
+      </w:r>
+      <w:r>
+        <w:t xml:space="preserve">для оценки силы руки игрока. </w:t>
+      </w:r>
     </w:p>
     <w:p>
       <w:pPr>
         <w:pStyle w:val="2"/>
       </w:pPr>
-      <w:bookmarkStart w:id="21" w:name="_Toc216869306"/>
-      <w:r>
-        <w:t xml:space="preserve">Параметры состояния игры </w:t>
-      </w:r>
-      <w:r>
-        <w:t>и вычисление итоговой оценки</w:t>
-      </w:r>
-      <w:bookmarkEnd w:id="21"/>
+      <w:bookmarkStart w:id="23" w:name="_Toc216972163"/>
+      <w:r>
+        <w:t>Описание генетического агента</w:t>
+      </w:r>
+      <w:bookmarkEnd w:id="23"/>
+    </w:p>
+    <w:p>
+      <w:pPr>
+        <w:rPr>
+          <w:i/>
+          <w:iCs/>
+        </w:rPr>
+      </w:pPr>
+      <w:r>
+        <w:t xml:space="preserve">Модель генетического агента представлена в классе </w:t>
+      </w:r>
+      <w:proofErr w:type="spellStart"/>
+      <w:r>
+        <w:rPr>
+          <w:i/>
+          <w:iCs/>
+          <w:lang w:val="en-US"/>
+        </w:rPr>
+        <w:t>SimpleGeneticBot</w:t>
+      </w:r>
+      <w:proofErr w:type="spellEnd"/>
+      <w:r>
+        <w:rPr>
+          <w:i/>
+          <w:iCs/>
+        </w:rPr>
+        <w:t>.</w:t>
+      </w:r>
     </w:p>
     <w:p>
       <w:pPr>
@@ -12786,7 +12793,11 @@
         <w:t>насколько сильно бот склонен рисковать</w:t>
       </w:r>
       <w:r>
-        <w:t>: чем больше ставка по отношению к оставшемуся стеку, тем более осторожно бот должен себя вести.</w:t>
+        <w:t xml:space="preserve">: чем </w:t>
+      </w:r>
+      <w:r>
+        <w:lastRenderedPageBreak/>
+        <w:t>больше ставка по отношению к оставшемуся стеку, тем более осторожно бот должен себя вести.</w:t>
       </w:r>
     </w:p>
     <w:p>
@@ -12977,7 +12988,6 @@
         <w:jc w:val="both"/>
       </w:pPr>
       <w:r>
-        <w:lastRenderedPageBreak/>
         <w:t xml:space="preserve">Таким образом, разные геномы задают разные стили игры: осторожный игрок будет иметь большой коэффициент у последнего </w:t>
       </w:r>
       <w:r>
@@ -13027,6 +13037,8 @@
       </w:r>
       <w:r>
         <w:rPr>
+          <w:i/>
+          <w:iCs/>
           <w:lang w:val="en-US"/>
         </w:rPr>
         <w:t>fold</w:t>
@@ -13036,6 +13048,8 @@
       </w:r>
       <w:r>
         <w:rPr>
+          <w:i/>
+          <w:iCs/>
           <w:lang w:val="en-US"/>
         </w:rPr>
         <w:t>call</w:t>
@@ -13045,6 +13059,8 @@
       </w:r>
       <w:r>
         <w:rPr>
+          <w:i/>
+          <w:iCs/>
           <w:lang w:val="en-US"/>
         </w:rPr>
         <w:t>raise</w:t>
@@ -13555,7 +13571,10 @@
               <w:spacing w:line="276" w:lineRule="auto"/>
             </w:pPr>
             <w:r>
-              <w:t>0.9</w:t>
+              <w:t>0.</w:t>
+            </w:r>
+            <w:r>
+              <w:t>8</w:t>
             </w:r>
           </w:p>
         </w:tc>
@@ -13585,7 +13604,10 @@
               <w:spacing w:line="276" w:lineRule="auto"/>
             </w:pPr>
             <w:r>
-              <w:t>0.2</w:t>
+              <w:t>0.</w:t>
+            </w:r>
+            <w:r>
+              <w:t>1</w:t>
             </w:r>
           </w:p>
         </w:tc>
@@ -13673,7 +13695,10 @@
               <w:spacing w:line="276" w:lineRule="auto"/>
             </w:pPr>
             <w:r>
-              <w:t>0.2</w:t>
+              <w:t>0.</w:t>
+            </w:r>
+            <w:r>
+              <w:t>15</w:t>
             </w:r>
           </w:p>
         </w:tc>
@@ -13688,7 +13713,10 @@
               <w:spacing w:line="276" w:lineRule="auto"/>
             </w:pPr>
             <w:r>
-              <w:t>0.1</w:t>
+              <w:t>0.</w:t>
+            </w:r>
+            <w:r>
+              <w:t>05</w:t>
             </w:r>
           </w:p>
         </w:tc>
@@ -13703,7 +13731,10 @@
               <w:spacing w:line="276" w:lineRule="auto"/>
             </w:pPr>
             <w:r>
-              <w:t>0.9</w:t>
+              <w:t>0.</w:t>
+            </w:r>
+            <w:r>
+              <w:t>8</w:t>
             </w:r>
           </w:p>
         </w:tc>
@@ -13776,7 +13807,10 @@
               <w:spacing w:line="276" w:lineRule="auto"/>
             </w:pPr>
             <w:r>
-              <w:t>0.4</w:t>
+              <w:t>0.</w:t>
+            </w:r>
+            <w:r>
+              <w:t>2</w:t>
             </w:r>
           </w:p>
         </w:tc>
@@ -13791,7 +13825,10 @@
               <w:spacing w:line="276" w:lineRule="auto"/>
             </w:pPr>
             <w:r>
-              <w:t>0.9</w:t>
+              <w:t>0.</w:t>
+            </w:r>
+            <w:r>
+              <w:t>6</w:t>
             </w:r>
           </w:p>
         </w:tc>
@@ -13806,7 +13843,10 @@
               <w:spacing w:line="276" w:lineRule="auto"/>
             </w:pPr>
             <w:r>
-              <w:t>0.4</w:t>
+              <w:t>0.</w:t>
+            </w:r>
+            <w:r>
+              <w:t>2</w:t>
             </w:r>
           </w:p>
         </w:tc>
@@ -13879,7 +13919,10 @@
               <w:spacing w:line="276" w:lineRule="auto"/>
             </w:pPr>
             <w:r>
-              <w:t>0.5</w:t>
+              <w:t>0.</w:t>
+            </w:r>
+            <w:r>
+              <w:t>33</w:t>
             </w:r>
           </w:p>
         </w:tc>
@@ -13894,7 +13937,10 @@
               <w:spacing w:line="276" w:lineRule="auto"/>
             </w:pPr>
             <w:r>
-              <w:t>0.5</w:t>
+              <w:t>0.</w:t>
+            </w:r>
+            <w:r>
+              <w:t>33</w:t>
             </w:r>
           </w:p>
         </w:tc>
@@ -13909,7 +13955,10 @@
               <w:spacing w:line="276" w:lineRule="auto"/>
             </w:pPr>
             <w:r>
-              <w:t>0.5</w:t>
+              <w:t>0.</w:t>
+            </w:r>
+            <w:r>
+              <w:t>33</w:t>
             </w:r>
           </w:p>
         </w:tc>
@@ -13984,7 +14033,10 @@
               <w:spacing w:line="276" w:lineRule="auto"/>
             </w:pPr>
             <w:r>
-              <w:t>0.9</w:t>
+              <w:t>0.</w:t>
+            </w:r>
+            <w:r>
+              <w:t>45</w:t>
             </w:r>
           </w:p>
         </w:tc>
@@ -13999,7 +14051,10 @@
               <w:spacing w:line="276" w:lineRule="auto"/>
             </w:pPr>
             <w:r>
-              <w:t>0.9</w:t>
+              <w:t>0.</w:t>
+            </w:r>
+            <w:r>
+              <w:t>45</w:t>
             </w:r>
           </w:p>
         </w:tc>
@@ -14014,7 +14069,10 @@
               <w:spacing w:line="276" w:lineRule="auto"/>
             </w:pPr>
             <w:r>
-              <w:t>0.2</w:t>
+              <w:t>0.</w:t>
+            </w:r>
+            <w:r>
+              <w:t>1</w:t>
             </w:r>
           </w:p>
         </w:tc>
@@ -14052,68 +14110,60 @@
         <w:jc w:val="both"/>
       </w:pPr>
       <w:r>
-        <w:t xml:space="preserve">Было симулировано </w:t>
-      </w:r>
-      <w:r>
-        <w:t>100</w:t>
-      </w:r>
-      <w:r>
-        <w:t xml:space="preserve"> игр</w:t>
-      </w:r>
-      <w:r>
-        <w:t xml:space="preserve"> продолжительностью </w:t>
-      </w:r>
-      <w:r>
-        <w:t>50</w:t>
-      </w:r>
-      <w:r>
-        <w:t xml:space="preserve"> раундов или до победы одного из игроков с применением в качестве игроков ботов с данными стратегиями</w:t>
-      </w:r>
-      <w:r>
-        <w:t>.</w:t>
-      </w:r>
-      <w:r>
-        <w:t xml:space="preserve"> По результатам экспериментов был</w:t>
-      </w:r>
-      <w:r>
-        <w:t>и</w:t>
+        <w:lastRenderedPageBreak/>
+        <w:t xml:space="preserve">Для определения оптимального </w:t>
+      </w:r>
+      <w:r>
+        <w:t>соперника</w:t>
+      </w:r>
+      <w:r>
+        <w:t xml:space="preserve"> для обучения нейросетевого агента была проведена серия экспериментов с использованием эвристических стратегий, описанных в Таблице 3.2. Целью эксперимента являлось выявление наиболее эффективной стратегии, способной служить «эталоном» для оценки качества</w:t>
       </w:r>
       <w:r>
         <w:t xml:space="preserve"> </w:t>
       </w:r>
       <w:r>
-        <w:t>построены</w:t>
-      </w:r>
-      <w:r>
-        <w:t xml:space="preserve"> следующи</w:t>
-      </w:r>
-      <w:r>
-        <w:t>е</w:t>
-      </w:r>
-      <w:r>
-        <w:t xml:space="preserve"> график</w:t>
-      </w:r>
-      <w:r>
-        <w:t>и</w:t>
-      </w:r>
-      <w:r>
-        <w:t>:</w:t>
+        <w:t>обучения.</w:t>
       </w:r>
     </w:p>
     <w:p>
       <w:pPr>
         <w:spacing w:line="276" w:lineRule="auto"/>
+        <w:jc w:val="both"/>
+      </w:pPr>
+      <w:r>
+        <w:t>Был проведен турнир, состоящий из 1000 игровых симуляций</w:t>
+      </w:r>
+      <w:r>
+        <w:t xml:space="preserve"> по 30 раундов</w:t>
+      </w:r>
+      <w:r>
+        <w:t>, в котором стратегии соревновались друг с другом. Критерием эффективности выступало итоговое количество побед в раздачах.</w:t>
+      </w:r>
+      <w:r>
+        <w:t xml:space="preserve"> Результаты эксперимента представлены в виде диаграммы (рис. 3.1).</w:t>
+      </w:r>
+    </w:p>
+    <w:p>
+      <w:pPr>
+        <w:spacing w:line="276" w:lineRule="auto"/>
+        <w:jc w:val="both"/>
+      </w:pPr>
+    </w:p>
+    <w:p>
+      <w:pPr>
+        <w:spacing w:line="276" w:lineRule="auto"/>
+        <w:jc w:val="both"/>
       </w:pPr>
       <w:r>
         <w:rPr>
           <w:noProof/>
         </w:rPr>
-        <w:lastRenderedPageBreak/>
         <w:drawing>
-          <wp:inline distT="0" distB="0" distL="0" distR="0" wp14:anchorId="09A44386" wp14:editId="3158CED3">
-            <wp:extent cx="5940425" cy="2698115"/>
-            <wp:effectExtent l="0" t="0" r="3175" b="6985"/>
-            <wp:docPr id="777038832" name="Рисунок 1"/>
+          <wp:inline distT="0" distB="0" distL="0" distR="0" wp14:anchorId="7926542D" wp14:editId="4C674779">
+            <wp:extent cx="5940425" cy="3477895"/>
+            <wp:effectExtent l="0" t="0" r="3175" b="8255"/>
+            <wp:docPr id="7" name="Рисунок 7"/>
             <wp:cNvGraphicFramePr>
               <a:graphicFrameLocks xmlns:a="http://schemas.openxmlformats.org/drawingml/2006/main" noChangeAspect="1"/>
             </wp:cNvGraphicFramePr>
@@ -14121,7 +14171,7 @@
               <a:graphicData uri="http://schemas.openxmlformats.org/drawingml/2006/picture">
                 <pic:pic xmlns:pic="http://schemas.openxmlformats.org/drawingml/2006/picture">
                   <pic:nvPicPr>
-                    <pic:cNvPr id="777038832" name=""/>
+                    <pic:cNvPr id="1" name=""/>
                     <pic:cNvPicPr/>
                   </pic:nvPicPr>
                   <pic:blipFill>
@@ -14133,7 +14183,7 @@
                   <pic:spPr>
                     <a:xfrm>
                       <a:off x="0" y="0"/>
-                      <a:ext cx="5940425" cy="2698115"/>
+                      <a:ext cx="5940425" cy="3477895"/>
                     </a:xfrm>
                     <a:prstGeom prst="rect">
                       <a:avLst/>
@@ -14166,16 +14216,248 @@
     <w:p>
       <w:pPr>
         <w:spacing w:line="276" w:lineRule="auto"/>
-      </w:pPr>
-      <w:r>
-        <w:rPr>
-          <w:noProof/>
-        </w:rPr>
+        <w:jc w:val="both"/>
+      </w:pPr>
+      <w:r>
+        <w:t>Анализ результатов</w:t>
+      </w:r>
+      <w:r>
+        <w:t xml:space="preserve"> </w:t>
+      </w:r>
+      <w:r>
+        <w:t>показал, что стратегия «Агрессор» демонстрирует наилучшие показатели, значительно опережая</w:t>
+      </w:r>
+      <w:r>
+        <w:t xml:space="preserve"> стратегии</w:t>
+      </w:r>
+      <w:r>
+        <w:t xml:space="preserve"> «Боязлив</w:t>
+      </w:r>
+      <w:r>
+        <w:t>ы</w:t>
+      </w:r>
+      <w:r>
+        <w:t>й</w:t>
+      </w:r>
+      <w:r>
+        <w:t>»</w:t>
+      </w:r>
+      <w:r>
+        <w:t xml:space="preserve"> </w:t>
+      </w:r>
+      <w:r>
+        <w:t>и «Сбалансированн</w:t>
+      </w:r>
+      <w:r>
+        <w:t>ый</w:t>
+      </w:r>
+      <w:r>
+        <w:t xml:space="preserve">». Это объясняется спецификой </w:t>
+      </w:r>
+      <w:proofErr w:type="spellStart"/>
+      <w:r>
+        <w:t>Heads-up</w:t>
+      </w:r>
+      <w:proofErr w:type="spellEnd"/>
+      <w:r>
+        <w:t xml:space="preserve"> покера, где агрессия позволяет часто забирать банк без вскрытия карт. На основании этого стратегия «Агрессор» была выбрана в качестве основного оппонента для обучения и тестирования нейросетевого агента.</w:t>
+      </w:r>
+    </w:p>
+    <w:p>
+      <w:pPr>
+        <w:pStyle w:val="1"/>
+      </w:pPr>
+      <w:bookmarkStart w:id="24" w:name="_Toc216972164"/>
+      <w:r>
+        <w:t>Обучение нейросетевого агента</w:t>
+      </w:r>
+      <w:bookmarkEnd w:id="24"/>
+    </w:p>
+    <w:p>
+      <w:pPr>
+        <w:spacing w:line="276" w:lineRule="auto"/>
+        <w:jc w:val="both"/>
+      </w:pPr>
+      <w:r>
+        <w:t xml:space="preserve">Процесс обучения агента, основанного на методе Actor-Critic, проходил в несколько этапов, от простых соперников к сложным. Такой подход позволяет нейросети сначала усвоить базовые правила игры, а затем переходить к поиску </w:t>
+      </w:r>
+      <w:r>
+        <w:t>оптимальных стратегий</w:t>
+      </w:r>
+      <w:r>
+        <w:t>.</w:t>
+      </w:r>
+    </w:p>
+    <w:p>
+      <w:pPr>
+        <w:spacing w:line="276" w:lineRule="auto"/>
+        <w:jc w:val="both"/>
+      </w:pPr>
+      <w:r>
+        <w:lastRenderedPageBreak/>
+        <w:t>Этап 1: Обучение против случайного агента (</w:t>
+      </w:r>
+      <w:proofErr w:type="spellStart"/>
+      <w:r>
+        <w:rPr>
+          <w:i/>
+          <w:iCs/>
+        </w:rPr>
+        <w:t>RandomPlayer</w:t>
+      </w:r>
+      <w:proofErr w:type="spellEnd"/>
+      <w:r>
+        <w:t>)</w:t>
+      </w:r>
+      <w:r>
+        <w:t>.</w:t>
+      </w:r>
+      <w:r>
+        <w:t xml:space="preserve"> На начальном этапе нейросеть обучалась против агента, выбирающего действия (</w:t>
+      </w:r>
+      <w:proofErr w:type="spellStart"/>
+      <w:r>
+        <w:rPr>
+          <w:i/>
+          <w:iCs/>
+        </w:rPr>
+        <w:t>Fold</w:t>
+      </w:r>
+      <w:proofErr w:type="spellEnd"/>
+      <w:r>
+        <w:t xml:space="preserve">, </w:t>
+      </w:r>
+      <w:r>
+        <w:rPr>
+          <w:i/>
+          <w:iCs/>
+        </w:rPr>
+        <w:t>Call</w:t>
+      </w:r>
+      <w:r>
+        <w:t xml:space="preserve">, </w:t>
+      </w:r>
+      <w:proofErr w:type="spellStart"/>
+      <w:r>
+        <w:rPr>
+          <w:i/>
+          <w:iCs/>
+        </w:rPr>
+        <w:t>Raise</w:t>
+      </w:r>
+      <w:proofErr w:type="spellEnd"/>
+      <w:r>
+        <w:t xml:space="preserve">) равновероятно. Было проведено 1000 эпизодов. Целью этапа являлась проверка корректности работы алгоритма градиентного спуска и способности агента выучить простейшую зависимость: сильная рука должна приводить к ставке, слабая </w:t>
+      </w:r>
+      <w:r>
+        <w:t>–</w:t>
+      </w:r>
+      <w:r>
+        <w:t xml:space="preserve"> к сбросу. Агент </w:t>
+      </w:r>
+      <w:r>
+        <w:t>сразу же</w:t>
+      </w:r>
+      <w:r>
+        <w:t xml:space="preserve"> достиг показателя </w:t>
+      </w:r>
+      <w:r>
+        <w:t>выигрышей в</w:t>
+      </w:r>
+      <w:r>
+        <w:t xml:space="preserve"> </w:t>
+      </w:r>
+      <w:r>
+        <w:t>100</w:t>
+      </w:r>
+      <w:r>
+        <w:t>%.</w:t>
+      </w:r>
+      <w:r>
+        <w:t xml:space="preserve"> Это говорит о том, что случайный выбор действия – самая неэффективная стратегия в данной игре. </w:t>
+      </w:r>
+    </w:p>
+    <w:p>
+      <w:pPr>
+        <w:spacing w:line="276" w:lineRule="auto"/>
+        <w:jc w:val="both"/>
+      </w:pPr>
+      <w:r>
+        <w:t>Этап 2</w:t>
+      </w:r>
+      <w:r>
+        <w:t>. О</w:t>
+      </w:r>
+      <w:r>
+        <w:t>бучение против пассивного агента</w:t>
+      </w:r>
+      <w:r>
+        <w:t>.</w:t>
+      </w:r>
+      <w:r>
+        <w:t xml:space="preserve"> Далее оппонентом выступал </w:t>
+      </w:r>
+      <w:proofErr w:type="spellStart"/>
+      <w:r>
+        <w:rPr>
+          <w:i/>
+          <w:iCs/>
+        </w:rPr>
+        <w:t>CallingPlayer</w:t>
+      </w:r>
+      <w:proofErr w:type="spellEnd"/>
+      <w:r>
+        <w:t xml:space="preserve"> </w:t>
+      </w:r>
+      <w:r>
+        <w:t>–</w:t>
+      </w:r>
+      <w:r>
+        <w:t xml:space="preserve"> агент, который всегда уравнивает ставки, но никогда не повышает первым. Было проведено 30 000 игр. Данный тип противника требует от нейросети умения эксплуатировать пассивность: ставить много с сильными руками и не блефовать. </w:t>
+      </w:r>
+      <w:r>
+        <w:t xml:space="preserve">Как можно заметить на графике (рис. 3.2) </w:t>
+      </w:r>
+      <w:proofErr w:type="spellStart"/>
+      <w:r>
+        <w:t>нейросетевой</w:t>
+      </w:r>
+      <w:proofErr w:type="spellEnd"/>
+      <w:r>
+        <w:t xml:space="preserve"> агент по истечению 5000 игр стал стабильно играть лучше агента </w:t>
+      </w:r>
+      <w:proofErr w:type="spellStart"/>
+      <w:r>
+        <w:rPr>
+          <w:lang w:val="en-US"/>
+        </w:rPr>
+        <w:t>CallingPlayer</w:t>
+      </w:r>
+      <w:proofErr w:type="spellEnd"/>
+      <w:r>
+        <w:t>.</w:t>
+      </w:r>
+      <w:r>
+        <w:rPr>
+          <w:lang w:val="en-US"/>
+        </w:rPr>
+        <w:t xml:space="preserve"> </w:t>
+      </w:r>
+    </w:p>
+    <w:p>
+      <w:pPr>
+        <w:spacing w:line="276" w:lineRule="auto"/>
+        <w:jc w:val="both"/>
+        <w:rPr>
+          <w:lang w:val="en-US"/>
+        </w:rPr>
+      </w:pPr>
+      <w:r>
         <w:drawing>
-          <wp:inline distT="0" distB="0" distL="0" distR="0" wp14:anchorId="540C642D" wp14:editId="6B90BF0F">
-            <wp:extent cx="5940425" cy="2670810"/>
+          <wp:inline distT="0" distB="0" distL="0" distR="0" wp14:anchorId="6181ECDD" wp14:editId="32FF97C9">
+            <wp:extent cx="5940425" cy="3056255"/>
             <wp:effectExtent l="0" t="0" r="3175" b="0"/>
-            <wp:docPr id="1727510872" name="Рисунок 1"/>
+            <wp:docPr id="8" name="Рисунок 8"/>
             <wp:cNvGraphicFramePr>
               <a:graphicFrameLocks xmlns:a="http://schemas.openxmlformats.org/drawingml/2006/main" noChangeAspect="1"/>
             </wp:cNvGraphicFramePr>
@@ -14183,7 +14465,7 @@
               <a:graphicData uri="http://schemas.openxmlformats.org/drawingml/2006/picture">
                 <pic:pic xmlns:pic="http://schemas.openxmlformats.org/drawingml/2006/picture">
                   <pic:nvPicPr>
-                    <pic:cNvPr id="1727510872" name=""/>
+                    <pic:cNvPr id="1" name=""/>
                     <pic:cNvPicPr/>
                   </pic:nvPicPr>
                   <pic:blipFill>
@@ -14195,7 +14477,7 @@
                   <pic:spPr>
                     <a:xfrm>
                       <a:off x="0" y="0"/>
-                      <a:ext cx="5940425" cy="2670810"/>
+                      <a:ext cx="5940425" cy="3056255"/>
                     </a:xfrm>
                     <a:prstGeom prst="rect">
                       <a:avLst/>
@@ -14214,31 +14496,38 @@
         <w:jc w:val="center"/>
       </w:pPr>
       <w:r>
-        <w:t>Рисунок 3.2 Результаты стратегий ботов по количеству выигранных фишек.</w:t>
+        <w:t>Рисунок 3.</w:t>
+      </w:r>
+      <w:r>
+        <w:t>2</w:t>
+      </w:r>
+      <w:r>
+        <w:t xml:space="preserve"> – График </w:t>
+      </w:r>
+      <w:r>
+        <w:t>процента побед нейросетевого агента против</w:t>
+      </w:r>
+      <w:r>
+        <w:t xml:space="preserve"> </w:t>
+      </w:r>
+      <w:proofErr w:type="spellStart"/>
+      <w:r>
+        <w:rPr>
+          <w:i/>
+          <w:iCs/>
+        </w:rPr>
+        <w:t>CallingPlayer</w:t>
+      </w:r>
+      <w:proofErr w:type="spellEnd"/>
+      <w:r>
+        <w:t>.</w:t>
       </w:r>
     </w:p>
     <w:p>
       <w:pPr>
         <w:spacing w:line="276" w:lineRule="auto"/>
-      </w:pPr>
-    </w:p>
-    <w:p>
-      <w:pPr>
-        <w:spacing w:line="276" w:lineRule="auto"/>
-      </w:pPr>
-      <w:r>
-        <w:t xml:space="preserve">На основании полученных результатов можно сделать вывод, что самыми эффективными стратегиями из вышеперечисленных является стратегия Агрессор и Маньяк. Самой неэффективной стратегией по истечению 100 игр оказалась стратегия боязливый. </w:t>
-      </w:r>
-    </w:p>
-    <w:p>
-      <w:pPr>
-        <w:pStyle w:val="1"/>
-      </w:pPr>
-      <w:bookmarkStart w:id="22" w:name="_Toc216869307"/>
-      <w:r>
-        <w:t>Программная реализация генетического алгоритма</w:t>
-      </w:r>
-      <w:bookmarkEnd w:id="22"/>
+        <w:jc w:val="center"/>
+      </w:pPr>
     </w:p>
     <w:p>
       <w:pPr>
@@ -14246,35 +14535,20 @@
         <w:jc w:val="both"/>
       </w:pPr>
       <w:r>
-        <w:t xml:space="preserve">В данном разделе представлена программная реализация генетического алгоритма, применённого для обучения покерных ботов. Основной целью данной реализации стало создание такого механизма, при котором боты могли бы улучшать своё поведение в игре, основываясь на опыте, накопленном в ходе множества симуляций. Для этого использовались принципы эволюционных вычислений </w:t>
-      </w:r>
-      <w:r>
-        <w:t>– селекция</w:t>
-      </w:r>
-      <w:r>
-        <w:t xml:space="preserve">, </w:t>
-      </w:r>
-      <w:r>
-        <w:t>кроссинговер и отбор</w:t>
-      </w:r>
-      <w:r>
-        <w:t>.</w:t>
-      </w:r>
-      <w:r>
-        <w:t xml:space="preserve"> </w:t>
-      </w:r>
-    </w:p>
-    <w:p>
-      <w:pPr>
-        <w:pStyle w:val="2"/>
-        <w:jc w:val="both"/>
-      </w:pPr>
-      <w:bookmarkStart w:id="23" w:name="_Toc216869308"/>
-      <w:r>
-        <w:lastRenderedPageBreak/>
-        <w:t>Описание основных этапов генетического алгоритма</w:t>
-      </w:r>
-      <w:bookmarkEnd w:id="23"/>
+        <w:t xml:space="preserve">Этап 3: Обучение против стратегии </w:t>
+      </w:r>
+      <w:r>
+        <w:t>«Агрессор».</w:t>
+      </w:r>
+      <w:r>
+        <w:t xml:space="preserve"> Финальным и наиболее сложным этапом стало обучение против лучшей эвристической стратегии </w:t>
+      </w:r>
+      <w:r>
+        <w:t xml:space="preserve">– </w:t>
+      </w:r>
+      <w:r>
+        <w:t>«Агрессор». Было проведено 30 000 симуляций. Агрессивный бот оказывает постоянное давление на нейросеть, часто повышая ставки, что затрудняет обучение «Критика» из-за высокой дисперсии результатов.</w:t>
+      </w:r>
     </w:p>
     <w:p>
       <w:pPr>
@@ -14282,23 +14556,48 @@
         <w:jc w:val="both"/>
       </w:pPr>
       <w:r>
-        <w:t>Первым этапом применения генетического алгоритма является этап создания популяции. В программе данный этап реализован в качестве создания ботов со случайными весами в геноме. Также, перед запуском процесса эволюции определены эталонные боты, которые имеют уже проверенные стратегии</w:t>
-      </w:r>
-      <w:r>
-        <w:t xml:space="preserve">. </w:t>
-      </w:r>
-      <w:r>
-        <w:t>Они используются в качестве неизменяемых соперников для сравнения новых кандидатов.</w:t>
-      </w:r>
-      <w:r>
-        <w:t xml:space="preserve"> Данный приём позволяет оценить относительное качество новых стратегий,</w:t>
-      </w:r>
-      <w:r>
-        <w:t xml:space="preserve"> </w:t>
-      </w:r>
-      <w:r>
-        <w:t xml:space="preserve">избежать переобучения ботов друг на друга. </w:t>
-      </w:r>
+        <w:t xml:space="preserve">По итогам 30 000 эпизодов </w:t>
+      </w:r>
+      <w:proofErr w:type="spellStart"/>
+      <w:r>
+        <w:t>нейросетевой</w:t>
+      </w:r>
+      <w:proofErr w:type="spellEnd"/>
+      <w:r>
+        <w:t xml:space="preserve"> агент вышел с показателем </w:t>
+      </w:r>
+      <w:r>
+        <w:t>побед</w:t>
+      </w:r>
+      <w:r>
+        <w:t xml:space="preserve"> около 45%.</w:t>
+      </w:r>
+    </w:p>
+    <w:p>
+      <w:pPr>
+        <w:spacing w:line="276" w:lineRule="auto"/>
+        <w:jc w:val="center"/>
+      </w:pPr>
+      <w:r>
+        <w:lastRenderedPageBreak/>
+        <w:t>Рисунок 3.</w:t>
+      </w:r>
+      <w:r>
+        <w:t>3</w:t>
+      </w:r>
+      <w:r>
+        <w:t xml:space="preserve"> – Динамика результативности нейросетевого агента против стратегии «Агрессор»</w:t>
+      </w:r>
+    </w:p>
+    <w:p>
+      <w:pPr>
+        <w:pStyle w:val="1"/>
+      </w:pPr>
+      <w:bookmarkStart w:id="25" w:name="_Toc216972165"/>
+      <w:r>
+        <w:t>Анализ результатов нейросетевого подхода</w:t>
+      </w:r>
+      <w:bookmarkEnd w:id="25"/>
     </w:p>
     <w:p>
       <w:pPr>
@@ -14306,143 +14605,26 @@
         <w:jc w:val="both"/>
       </w:pPr>
       <w:r>
-        <w:t xml:space="preserve">В качестве </w:t>
-      </w:r>
-      <w:r>
-        <w:t>функции</w:t>
+        <w:t xml:space="preserve">Достижение показателя в 45% побед против сильнейшей жестко заданной </w:t>
+      </w:r>
+      <w:r>
+        <w:rPr>
+          <w:b/>
+          <w:bCs/>
+        </w:rPr>
+        <w:t>стратегии является значимым результатом, учитывая ограниченность</w:t>
+      </w:r>
+      <w:r>
+        <w:t xml:space="preserve"> ресурсов обучения. Тот факт, что агент не проигрывает «всухую», а удерживает паритет, говорит о том, что нейросеть научилась базовым принципам защиты и выбора рук.</w:t>
       </w:r>
       <w:r>
         <w:t xml:space="preserve"> </w:t>
       </w:r>
       <w:r>
-        <w:t xml:space="preserve">полезности была выбрана функция, оценивающая занимаемую позицию в конце предыдущей игры. Чем позже бот вышел из игры, тем лучшую позицию он имеет. В случае, если игра завершилась не победой одного из ботов, а из-за ограничения </w:t>
-      </w:r>
-      <w:r>
-        <w:t>по</w:t>
-      </w:r>
-      <w:r>
-        <w:t xml:space="preserve"> количеств</w:t>
-      </w:r>
-      <w:r>
-        <w:t>у</w:t>
-      </w:r>
-      <w:r>
-        <w:t xml:space="preserve"> игр, позиции ранжировались по количеству оставшихся фишек у игрок</w:t>
-      </w:r>
-      <w:r>
-        <w:t>ов</w:t>
-      </w:r>
-      <w:r>
-        <w:t>.</w:t>
-      </w:r>
-      <w:r>
-        <w:t xml:space="preserve"> Кроме того, помимо этого вводился штраф за слишком пассивную игру.</w:t>
-      </w:r>
-      <w:r>
-        <w:t xml:space="preserve"> В процессе игры подсчитывалось количество скинутых карт и количество возможных ставок. После чего вычислялось доля скинутых карт по формуле:</w:t>
-      </w:r>
-    </w:p>
-    <w:p>
-      <w:pPr>
-        <w:spacing w:line="276" w:lineRule="auto"/>
-        <w:jc w:val="center"/>
-      </w:pPr>
-      <m:oMathPara>
-        <m:oMath>
-          <m:r>
-            <w:rPr>
-              <w:rFonts w:ascii="Cambria Math" w:hAnsi="Cambria Math"/>
-            </w:rPr>
-            <m:t>s</m:t>
-          </m:r>
-          <m:r>
-            <w:rPr>
-              <w:rFonts w:ascii="Cambria Math" w:hAnsi="Cambria Math"/>
-              <w:lang w:val="en-US"/>
-            </w:rPr>
-            <m:t>core</m:t>
-          </m:r>
-          <m:r>
-            <w:rPr>
-              <w:rFonts w:ascii="Cambria Math" w:hAnsi="Cambria Math"/>
-            </w:rPr>
-            <m:t>=</m:t>
-          </m:r>
-          <m:f>
-            <m:fPr>
-              <m:ctrlPr>
-                <w:rPr>
-                  <w:rFonts w:ascii="Cambria Math" w:hAnsi="Cambria Math"/>
-                  <w:i/>
-                </w:rPr>
-              </m:ctrlPr>
-            </m:fPr>
-            <m:num>
-              <m:r>
-                <w:rPr>
-                  <w:rFonts w:ascii="Cambria Math" w:hAnsi="Cambria Math"/>
-                </w:rPr>
-                <m:t>количество скинутых карт</m:t>
-              </m:r>
-            </m:num>
-            <m:den>
-              <m:r>
-                <w:rPr>
-                  <w:rFonts w:ascii="Cambria Math" w:hAnsi="Cambria Math"/>
-                </w:rPr>
-                <m:t>количество потенциальных ставок</m:t>
-              </m:r>
-            </m:den>
-          </m:f>
-          <m:r>
-            <w:rPr>
-              <w:rFonts w:ascii="Cambria Math" w:hAnsi="Cambria Math"/>
-            </w:rPr>
-            <m:t>.</m:t>
-          </m:r>
-        </m:oMath>
-      </m:oMathPara>
-    </w:p>
-    <w:p>
-      <w:pPr>
-        <w:spacing w:line="276" w:lineRule="auto"/>
-        <w:jc w:val="both"/>
-      </w:pPr>
-      <w:r>
-        <w:t>Если данная оценка превышала пороговое значение равное 0.9, боту присваивался штраф в виде уменьшения значения функции полезности на 2.</w:t>
-      </w:r>
-    </w:p>
-    <w:p>
-      <w:pPr>
-        <w:spacing w:line="276" w:lineRule="auto"/>
-        <w:jc w:val="both"/>
-      </w:pPr>
-      <w:r>
-        <w:t xml:space="preserve">Данный момент является ключевым, так как </w:t>
-      </w:r>
-      <w:r>
-        <w:t>в противном случае оптимальной стратегией может оказаться простое избегание игры</w:t>
-      </w:r>
-      <w:r>
-        <w:t>.</w:t>
-      </w:r>
-    </w:p>
-    <w:p>
-      <w:pPr>
-        <w:spacing w:line="276" w:lineRule="auto"/>
-        <w:jc w:val="both"/>
-      </w:pPr>
-      <w:r>
-        <w:t xml:space="preserve">Основная симуляция </w:t>
-      </w:r>
-      <w:r>
-        <w:t>–</w:t>
-      </w:r>
-      <w:r>
-        <w:t xml:space="preserve"> это запуск серии игр между кандидатами и эталонными ботами</w:t>
-      </w:r>
-      <w:r>
-        <w:t>. Каждая симуляция была организована по следующим правилам:</w:t>
+        <w:t>Однако отсутствие доминирования над эвристическим алгоритмом обусловлено следующими факторами:</w:t>
+      </w:r>
+      <w:r>
+        <w:t xml:space="preserve"> </w:t>
       </w:r>
     </w:p>
     <w:p>
@@ -14450,19 +14632,28 @@
         <w:pStyle w:val="ac"/>
         <w:numPr>
           <w:ilvl w:val="0"/>
-          <w:numId w:val="31"/>
+          <w:numId w:val="50"/>
         </w:numPr>
         <w:spacing w:line="276" w:lineRule="auto"/>
         <w:jc w:val="both"/>
       </w:pPr>
       <w:r>
-        <w:t>к</w:t>
-      </w:r>
-      <w:r>
-        <w:t>оличество игроков новой популяции ботов равняется 8</w:t>
-      </w:r>
-      <w:r>
-        <w:t>;</w:t>
+        <w:t>Недостаточный объем выборки</w:t>
+      </w:r>
+      <w:r>
+        <w:t>.</w:t>
+      </w:r>
+      <w:r>
+        <w:t xml:space="preserve"> </w:t>
+      </w:r>
+      <w:r>
+        <w:t>А</w:t>
+      </w:r>
+      <w:r>
+        <w:t>лгоритмы обучения с подкреплением, такие как Actor-Critic, требуют миллионов эпизодов для сходимости в стохастических средах. Выборка в 30 000 игр является минимальной для задачи покера.</w:t>
+      </w:r>
+      <w:r>
+        <w:t xml:space="preserve"> </w:t>
       </w:r>
     </w:p>
     <w:p>
@@ -14470,22 +14661,50 @@
         <w:pStyle w:val="ac"/>
         <w:numPr>
           <w:ilvl w:val="0"/>
-          <w:numId w:val="31"/>
+          <w:numId w:val="50"/>
         </w:numPr>
         <w:spacing w:line="276" w:lineRule="auto"/>
         <w:jc w:val="both"/>
       </w:pPr>
       <w:r>
-        <w:t>с</w:t>
-      </w:r>
-      <w:r>
-        <w:t>лучайным образом выбирается один из эталонных ботов</w:t>
-      </w:r>
-      <w:r>
-        <w:t>;</w:t>
-      </w:r>
-      <w:r>
-        <w:t xml:space="preserve"> </w:t>
+        <w:t>Ограниченность представления состояния</w:t>
+      </w:r>
+      <w:r>
+        <w:t>.</w:t>
+      </w:r>
+      <w:r>
+        <w:t xml:space="preserve"> Текущий вектор состояния </w:t>
+      </w:r>
+      <m:oMath>
+        <m:sSub>
+          <m:sSubPr>
+            <m:ctrlPr>
+              <w:rPr>
+                <w:rFonts w:ascii="Cambria Math" w:hAnsi="Cambria Math"/>
+                <w:i/>
+              </w:rPr>
+            </m:ctrlPr>
+          </m:sSubPr>
+          <m:e>
+            <m:r>
+              <w:rPr>
+                <w:rFonts w:ascii="Cambria Math" w:hAnsi="Cambria Math"/>
+              </w:rPr>
+              <m:t>S</m:t>
+            </m:r>
+          </m:e>
+          <m:sub>
+            <m:r>
+              <w:rPr>
+                <w:rFonts w:ascii="Cambria Math" w:hAnsi="Cambria Math"/>
+              </w:rPr>
+              <m:t>actor</m:t>
+            </m:r>
+          </m:sub>
+        </m:sSub>
+      </m:oMath>
+      <w:r>
+        <w:t xml:space="preserve"> подает на вход сети только мгновенные параметры (текущая ставка, стадия). Он не учитывает временную динамику, что критически важно для распознавания блефа. Отсутствие рекуррентных слоев (LSTM/GRU) в архитектуре не позволяет агенту эффективно запоминать контекст агрессии оппонента.</w:t>
       </w:r>
     </w:p>
     <w:p>
@@ -14493,1017 +14712,44 @@
         <w:pStyle w:val="ac"/>
         <w:numPr>
           <w:ilvl w:val="0"/>
-          <w:numId w:val="31"/>
+          <w:numId w:val="50"/>
         </w:numPr>
         <w:spacing w:line="276" w:lineRule="auto"/>
         <w:jc w:val="both"/>
       </w:pPr>
       <w:r>
-        <w:t>п</w:t>
-      </w:r>
-      <w:r>
-        <w:t>роводится партия между новой популяцией и этим ботом</w:t>
-      </w:r>
-      <w:r>
-        <w:t>;</w:t>
-      </w:r>
-    </w:p>
-    <w:p>
-      <w:pPr>
-        <w:pStyle w:val="ac"/>
-        <w:numPr>
-          <w:ilvl w:val="0"/>
-          <w:numId w:val="31"/>
-        </w:numPr>
+        <w:t xml:space="preserve">Статичность </w:t>
+      </w:r>
+      <w:proofErr w:type="spellStart"/>
+      <w:r>
+        <w:t>гиперпараметров</w:t>
+      </w:r>
+      <w:proofErr w:type="spellEnd"/>
+      <w:r>
+        <w:t>.</w:t>
+      </w:r>
+      <w:r>
+        <w:t xml:space="preserve"> Обучение проводилось с фиксированным шагом обучения и коэффициентом энтропии, что могло привести к застреванию в локальном оптимуме.</w:t>
+      </w:r>
+      <w:r>
+        <w:t xml:space="preserve"> </w:t>
+      </w:r>
+    </w:p>
+    <w:p>
+      <w:pPr>
         <w:spacing w:line="276" w:lineRule="auto"/>
         <w:jc w:val="both"/>
       </w:pPr>
       <w:r>
-        <w:t>в</w:t>
-      </w:r>
-      <w:r>
-        <w:t xml:space="preserve"> зависимости от места в предыдущей популяции каждое место имеет критическое значение количество сброшенных карт подряд, кроме эталонного бота. </w:t>
-      </w:r>
-    </w:p>
-    <w:p>
-      <w:pPr>
-        <w:spacing w:line="276" w:lineRule="auto"/>
-        <w:ind w:left="66"/>
-        <w:jc w:val="both"/>
-      </w:pPr>
-      <w:r>
-        <w:t>Такой подход позволяет уменьшить переобучение на конкретного соперника и добавляет случайность в процесс оценки.</w:t>
-      </w:r>
-      <w:r>
-        <w:t xml:space="preserve"> Последний пункт вводился с целью уменьшения пассивности игроков. </w:t>
-      </w:r>
-    </w:p>
-    <w:p>
-      <w:pPr>
-        <w:spacing w:line="276" w:lineRule="auto"/>
-        <w:ind w:left="66"/>
-        <w:jc w:val="both"/>
-      </w:pPr>
-      <w:r>
-        <w:t>После проведения турнира, выбираются лучшие боты (</w:t>
-      </w:r>
-      <w:r>
-        <w:t>по позиции</w:t>
-      </w:r>
-      <w:r>
-        <w:t>)</w:t>
-      </w:r>
-      <w:r>
-        <w:t>, после чего создаётся новая популяция по следующим правилам:</w:t>
-      </w:r>
-    </w:p>
-    <w:p>
-      <w:pPr>
-        <w:pStyle w:val="ac"/>
-        <w:numPr>
-          <w:ilvl w:val="0"/>
-          <w:numId w:val="32"/>
-        </w:numPr>
+        <w:t>Несмотря на эти ограничения, эксперимент подтвердил гипотезу о возможности применения методов RL для создания конкурентоспособных агентов в HULHE без использования экспертных знаний, исключительно на основе взаимодействия со средой.</w:t>
+      </w:r>
+    </w:p>
+    <w:p>
+      <w:pPr>
         <w:spacing w:line="276" w:lineRule="auto"/>
         <w:jc w:val="both"/>
       </w:pPr>
       <w:r>
-        <w:t>д</w:t>
-      </w:r>
-      <w:r>
-        <w:t>ва лучших бота копируются напрямую</w:t>
-      </w:r>
-      <w:r>
-        <w:t>;</w:t>
-      </w:r>
-    </w:p>
-    <w:p>
-      <w:pPr>
-        <w:pStyle w:val="ac"/>
-        <w:numPr>
-          <w:ilvl w:val="0"/>
-          <w:numId w:val="32"/>
-        </w:numPr>
-        <w:spacing w:line="276" w:lineRule="auto"/>
-        <w:jc w:val="both"/>
-      </w:pPr>
-      <w:r>
-        <w:t>т</w:t>
-      </w:r>
-      <w:r>
-        <w:t>ри новых бота формируются при помощи кроссовера и мутации</w:t>
-      </w:r>
-      <w:r>
-        <w:t>;</w:t>
-      </w:r>
-    </w:p>
-    <w:p>
-      <w:pPr>
-        <w:pStyle w:val="ac"/>
-        <w:numPr>
-          <w:ilvl w:val="0"/>
-          <w:numId w:val="32"/>
-        </w:numPr>
-        <w:spacing w:line="276" w:lineRule="auto"/>
-        <w:jc w:val="both"/>
-      </w:pPr>
-      <w:r>
-        <w:t>о</w:t>
-      </w:r>
-      <w:r>
-        <w:t>дин бот создаётся мутацией лучшего бота</w:t>
-      </w:r>
-      <w:r>
-        <w:t>;</w:t>
-      </w:r>
-    </w:p>
-    <w:p>
-      <w:pPr>
-        <w:pStyle w:val="ac"/>
-        <w:numPr>
-          <w:ilvl w:val="0"/>
-          <w:numId w:val="32"/>
-        </w:numPr>
-        <w:spacing w:line="276" w:lineRule="auto"/>
-        <w:jc w:val="both"/>
-      </w:pPr>
-      <w:r>
-        <w:lastRenderedPageBreak/>
-        <w:t>о</w:t>
-      </w:r>
-      <w:r>
-        <w:t>дин бот создаётся полностью случайно</w:t>
-      </w:r>
-      <w:r>
-        <w:t>.</w:t>
-      </w:r>
-    </w:p>
-    <w:p>
-      <w:pPr>
-        <w:spacing w:line="276" w:lineRule="auto"/>
-        <w:jc w:val="both"/>
-      </w:pPr>
-      <w:r>
-        <w:t>Таким образом, новое поколение содержит:</w:t>
-      </w:r>
-    </w:p>
-    <w:p>
-      <w:pPr>
-        <w:pStyle w:val="ac"/>
-        <w:numPr>
-          <w:ilvl w:val="0"/>
-          <w:numId w:val="33"/>
-        </w:numPr>
-        <w:spacing w:line="276" w:lineRule="auto"/>
-        <w:jc w:val="both"/>
-      </w:pPr>
-      <w:r>
-        <w:t>сохранение лучших решений</w:t>
-      </w:r>
-      <w:r>
-        <w:rPr>
-          <w:lang w:val="en-US"/>
-        </w:rPr>
-        <w:t>;</w:t>
-      </w:r>
-    </w:p>
-    <w:p>
-      <w:pPr>
-        <w:pStyle w:val="ac"/>
-        <w:numPr>
-          <w:ilvl w:val="0"/>
-          <w:numId w:val="33"/>
-        </w:numPr>
-        <w:spacing w:line="276" w:lineRule="auto"/>
-        <w:jc w:val="both"/>
-      </w:pPr>
-      <w:r>
-        <w:t>мягкое изменение существующих решений</w:t>
-      </w:r>
-      <w:r>
-        <w:rPr>
-          <w:lang w:val="en-US"/>
-        </w:rPr>
-        <w:t>;</w:t>
-      </w:r>
-    </w:p>
-    <w:p>
-      <w:pPr>
-        <w:pStyle w:val="ac"/>
-        <w:numPr>
-          <w:ilvl w:val="0"/>
-          <w:numId w:val="33"/>
-        </w:numPr>
-        <w:spacing w:line="276" w:lineRule="auto"/>
-        <w:jc w:val="both"/>
-      </w:pPr>
-      <w:r>
-        <w:t>поиск новых решений.</w:t>
-      </w:r>
-    </w:p>
-    <w:p>
-      <w:pPr>
-        <w:spacing w:line="276" w:lineRule="auto"/>
-        <w:jc w:val="both"/>
-      </w:pPr>
-      <w:r>
-        <w:t>Процесс к</w:t>
-      </w:r>
-      <w:r>
-        <w:t>россинговер</w:t>
-      </w:r>
-      <w:r>
-        <w:t>а</w:t>
-      </w:r>
-      <w:r>
-        <w:t xml:space="preserve"> реализован в виде функции </w:t>
-      </w:r>
-      <w:proofErr w:type="gramStart"/>
-      <w:r>
-        <w:rPr>
-          <w:i/>
-          <w:iCs/>
-          <w:lang w:val="en-US"/>
-        </w:rPr>
-        <w:t>crossover</w:t>
-      </w:r>
-      <w:r>
-        <w:rPr>
-          <w:i/>
-          <w:iCs/>
-        </w:rPr>
-        <w:t>(</w:t>
-      </w:r>
-      <w:proofErr w:type="gramEnd"/>
-      <w:r>
-        <w:rPr>
-          <w:i/>
-          <w:iCs/>
-        </w:rPr>
-        <w:t>)</w:t>
-      </w:r>
-      <w:r>
-        <w:rPr>
-          <w:i/>
-          <w:iCs/>
-        </w:rPr>
-        <w:t xml:space="preserve"> </w:t>
-      </w:r>
-      <w:r>
-        <w:t xml:space="preserve">принимающая в качестве параметров два гена и возвращающая значение нового гена по принципу нахождения среднего арифметического генов родителей. </w:t>
-      </w:r>
-    </w:p>
-    <w:p>
-      <w:pPr>
-        <w:spacing w:line="276" w:lineRule="auto"/>
-        <w:jc w:val="both"/>
-        <w:rPr>
-          <w:i/>
-          <w:iCs/>
-        </w:rPr>
-      </w:pPr>
-      <w:r>
-        <w:t xml:space="preserve">Процесс мутации реализован в виде функции </w:t>
-      </w:r>
-      <w:proofErr w:type="gramStart"/>
-      <w:r>
-        <w:rPr>
-          <w:i/>
-          <w:iCs/>
-          <w:lang w:val="en-US"/>
-        </w:rPr>
-        <w:t>mutate</w:t>
-      </w:r>
-      <w:r>
-        <w:rPr>
-          <w:i/>
-          <w:iCs/>
-        </w:rPr>
-        <w:t>(</w:t>
-      </w:r>
-      <w:proofErr w:type="gramEnd"/>
-      <w:r>
-        <w:rPr>
-          <w:i/>
-          <w:iCs/>
-        </w:rPr>
-        <w:t>)</w:t>
-      </w:r>
-      <w:r>
-        <w:t xml:space="preserve">, принимающей в качестве параметров значение вероятности мутации </w:t>
-      </w:r>
-      <w:r>
-        <w:rPr>
-          <w:i/>
-          <w:iCs/>
-          <w:lang w:val="en-US"/>
-        </w:rPr>
-        <w:t>mutation</w:t>
-      </w:r>
-      <w:r>
-        <w:rPr>
-          <w:i/>
-          <w:iCs/>
-        </w:rPr>
-        <w:t>_</w:t>
-      </w:r>
-      <w:r>
-        <w:rPr>
-          <w:i/>
-          <w:iCs/>
-          <w:lang w:val="en-US"/>
-        </w:rPr>
-        <w:t>rate</w:t>
-      </w:r>
-      <w:r>
-        <w:rPr>
-          <w:i/>
-          <w:iCs/>
-        </w:rPr>
-        <w:t>()</w:t>
-      </w:r>
-      <w:r>
-        <w:rPr>
-          <w:i/>
-          <w:iCs/>
-        </w:rPr>
-        <w:t xml:space="preserve"> </w:t>
-      </w:r>
-      <w:r>
-        <w:t xml:space="preserve">и значение силы мутации </w:t>
-      </w:r>
-      <w:r>
-        <w:rPr>
-          <w:i/>
-          <w:iCs/>
-          <w:lang w:val="en-US"/>
-        </w:rPr>
-        <w:t>mutation</w:t>
-      </w:r>
-      <w:r>
-        <w:rPr>
-          <w:i/>
-          <w:iCs/>
-        </w:rPr>
-        <w:t>_</w:t>
-      </w:r>
-      <w:r>
-        <w:rPr>
-          <w:i/>
-          <w:iCs/>
-          <w:lang w:val="en-US"/>
-        </w:rPr>
-        <w:t>strength</w:t>
-      </w:r>
-      <w:r>
-        <w:rPr>
-          <w:i/>
-          <w:iCs/>
-        </w:rPr>
-        <w:t xml:space="preserve">(). </w:t>
-      </w:r>
-    </w:p>
-    <w:p>
-      <w:pPr>
-        <w:pStyle w:val="2"/>
-      </w:pPr>
-      <w:bookmarkStart w:id="24" w:name="_Toc216869309"/>
-      <w:r>
-        <w:t>Улучшение генома примитивного бота</w:t>
-      </w:r>
-      <w:bookmarkEnd w:id="24"/>
-    </w:p>
-    <w:p>
-      <w:pPr>
-        <w:spacing w:line="276" w:lineRule="auto"/>
-      </w:pPr>
-      <w:r>
-        <w:t>Для усовершенствования генетической модели бота можно добавить </w:t>
-      </w:r>
-      <w:r>
-        <w:t xml:space="preserve">три </w:t>
-      </w:r>
-      <w:r>
-        <w:t>новых гена, расширяющих его стратегические возможности</w:t>
-      </w:r>
-      <w:r>
-        <w:t>:</w:t>
-      </w:r>
-    </w:p>
-    <w:p>
-      <w:pPr>
-        <w:pStyle w:val="ac"/>
-        <w:numPr>
-          <w:ilvl w:val="0"/>
-          <w:numId w:val="23"/>
-        </w:numPr>
-        <w:spacing w:line="276" w:lineRule="auto"/>
-        <w:jc w:val="both"/>
-      </w:pPr>
-      <w:r>
-        <w:rPr>
-          <w:b/>
-          <w:bCs/>
-        </w:rPr>
-        <w:t>Пороговые значения для решений</w:t>
-      </w:r>
-      <w:r>
-        <w:t xml:space="preserve">. </w:t>
-      </w:r>
-      <w:r>
-        <w:t>Два гена могут регулировать критерии для действий </w:t>
-      </w:r>
-      <w:proofErr w:type="spellStart"/>
-      <w:r>
-        <w:rPr>
-          <w:i/>
-          <w:iCs/>
-        </w:rPr>
-        <w:t>raise</w:t>
-      </w:r>
-      <w:proofErr w:type="spellEnd"/>
-      <w:r>
-        <w:t> и </w:t>
-      </w:r>
-      <w:proofErr w:type="spellStart"/>
-      <w:r>
-        <w:rPr>
-          <w:i/>
-          <w:iCs/>
-        </w:rPr>
-        <w:t>call</w:t>
-      </w:r>
-      <w:proofErr w:type="spellEnd"/>
-      <w:r>
-        <w:t>, задавая минимальные значения, при которых бот делает ставку или отвечает на неё.</w:t>
-      </w:r>
-    </w:p>
-    <w:p>
-      <w:pPr>
-        <w:pStyle w:val="ac"/>
-        <w:numPr>
-          <w:ilvl w:val="0"/>
-          <w:numId w:val="23"/>
-        </w:numPr>
-        <w:spacing w:line="276" w:lineRule="auto"/>
-        <w:jc w:val="both"/>
-      </w:pPr>
-      <w:r>
-        <w:rPr>
-          <w:b/>
-          <w:bCs/>
-        </w:rPr>
-        <w:t>Фактор вложенных фишек (жадность)</w:t>
-      </w:r>
-      <w:r>
-        <w:rPr>
-          <w:b/>
-          <w:bCs/>
-        </w:rPr>
-        <w:t xml:space="preserve">. </w:t>
-      </w:r>
-      <w:r>
-        <w:t>Третий ген определяет степень риск</w:t>
-      </w:r>
-      <w:r>
-        <w:rPr>
-          <w:b/>
-          <w:bCs/>
-        </w:rPr>
-        <w:t>а</w:t>
-      </w:r>
-      <w:r>
-        <w:t xml:space="preserve"> в зависимости от уже поставленных фишек. Чем выше этот параметр, тем менее склонен бот к </w:t>
-      </w:r>
-      <w:r>
-        <w:t>сбрасыванию карт</w:t>
-      </w:r>
-      <w:r>
-        <w:t xml:space="preserve"> на поздних этапах торговли — его "жадность" заставляет продолжать игру, стремясь отыграть предыдущие вложения.</w:t>
-      </w:r>
-    </w:p>
-    <w:p>
-      <w:pPr>
-        <w:spacing w:line="276" w:lineRule="auto"/>
-        <w:jc w:val="both"/>
-      </w:pPr>
-      <w:r>
-        <w:t>В качестве параметра состояния игры для 2 пункта, можно, как и в случае с весом во втором геноме формулу:</w:t>
-      </w:r>
-    </w:p>
-    <w:p>
-      <w:pPr>
-        <w:spacing w:line="276" w:lineRule="auto"/>
-        <w:jc w:val="center"/>
-      </w:pPr>
-      <m:oMathPara>
-        <m:oMath>
-          <m:r>
-            <w:rPr>
-              <w:rFonts w:ascii="Cambria Math" w:hAnsi="Cambria Math"/>
-              <w:lang w:val="en-US"/>
-            </w:rPr>
-            <m:t>score</m:t>
-          </m:r>
-          <m:r>
-            <w:rPr>
-              <w:rFonts w:ascii="Cambria Math" w:hAnsi="Cambria Math"/>
-            </w:rPr>
-            <m:t>=</m:t>
-          </m:r>
-          <m:f>
-            <m:fPr>
-              <m:ctrlPr>
-                <w:rPr>
-                  <w:rFonts w:ascii="Cambria Math" w:hAnsi="Cambria Math"/>
-                  <w:i/>
-                </w:rPr>
-              </m:ctrlPr>
-            </m:fPr>
-            <m:num>
-              <m:r>
-                <w:rPr>
-                  <w:rFonts w:ascii="Cambria Math" w:hAnsi="Cambria Math"/>
-                </w:rPr>
-                <m:t>количество поставленных фишек</m:t>
-              </m:r>
-            </m:num>
-            <m:den>
-              <m:r>
-                <w:rPr>
-                  <w:rFonts w:ascii="Cambria Math" w:hAnsi="Cambria Math"/>
-                </w:rPr>
-                <m:t xml:space="preserve">количество поставленных +количество оставшихся фишек </m:t>
-              </m:r>
-            </m:den>
-          </m:f>
-          <m:r>
-            <w:rPr>
-              <w:rFonts w:ascii="Cambria Math" w:hAnsi="Cambria Math"/>
-            </w:rPr>
-            <m:t>.</m:t>
-          </m:r>
-        </m:oMath>
-      </m:oMathPara>
-    </w:p>
-    <w:p>
-      <w:pPr>
-        <w:spacing w:line="276" w:lineRule="auto"/>
-        <w:rPr>
-          <w:szCs w:val="28"/>
-        </w:rPr>
-      </w:pPr>
-      <w:r>
-        <w:rPr>
-          <w:szCs w:val="28"/>
-        </w:rPr>
-        <w:t xml:space="preserve"> </w:t>
-      </w:r>
-    </w:p>
-    <w:p>
-      <w:pPr>
-        <w:spacing w:line="276" w:lineRule="auto"/>
-        <w:rPr>
-          <w:szCs w:val="28"/>
-        </w:rPr>
-      </w:pPr>
-      <w:r>
-        <w:rPr>
-          <w:szCs w:val="28"/>
-        </w:rPr>
-        <w:t xml:space="preserve">Тогда </w:t>
-      </w:r>
-      <w:r>
-        <w:rPr>
-          <w:szCs w:val="28"/>
-        </w:rPr>
-        <w:t>рассчитать значение функции полезности можно следующим образом:</w:t>
-      </w:r>
-    </w:p>
-    <w:p>
-      <w:pPr>
-        <w:spacing w:line="276" w:lineRule="auto"/>
-        <w:jc w:val="both"/>
-        <w:rPr>
-          <w:i/>
-          <w:iCs/>
-          <w:lang w:val="en-US"/>
-        </w:rPr>
-      </w:pPr>
-      <w:r>
-        <w:rPr>
-          <w:i/>
-          <w:iCs/>
-          <w:lang w:val="en-US"/>
-        </w:rPr>
-        <w:t xml:space="preserve">score = </w:t>
-      </w:r>
-      <w:r>
-        <w:rPr>
-          <w:i/>
-          <w:iCs/>
-          <w:lang w:val="en-US"/>
-        </w:rPr>
-        <w:t>(</w:t>
-      </w:r>
-      <w:proofErr w:type="spellStart"/>
-      <w:proofErr w:type="gramStart"/>
-      <w:r>
-        <w:rPr>
-          <w:i/>
-          <w:iCs/>
-          <w:lang w:val="en-US"/>
-        </w:rPr>
-        <w:t>self.genome</w:t>
-      </w:r>
-      <w:proofErr w:type="spellEnd"/>
-      <w:proofErr w:type="gramEnd"/>
-      <w:r>
-        <w:rPr>
-          <w:i/>
-          <w:iCs/>
-          <w:lang w:val="en-US"/>
-        </w:rPr>
-        <w:t xml:space="preserve">[0] * </w:t>
-      </w:r>
-      <w:proofErr w:type="spellStart"/>
-      <w:r>
-        <w:rPr>
-          <w:i/>
-          <w:iCs/>
-          <w:lang w:val="en-US"/>
-        </w:rPr>
-        <w:t>hand_strength</w:t>
-      </w:r>
-      <w:proofErr w:type="spellEnd"/>
-      <w:r>
-        <w:rPr>
-          <w:i/>
-          <w:iCs/>
-          <w:lang w:val="en-US"/>
-        </w:rPr>
-        <w:t xml:space="preserve"> </w:t>
-      </w:r>
-      <w:r>
-        <w:rPr>
-          <w:i/>
-          <w:iCs/>
-          <w:lang w:val="en-US"/>
-        </w:rPr>
-        <w:t xml:space="preserve"> + </w:t>
-      </w:r>
-      <w:proofErr w:type="spellStart"/>
-      <w:r>
-        <w:rPr>
-          <w:i/>
-          <w:iCs/>
-          <w:lang w:val="en-US"/>
-        </w:rPr>
-        <w:t>self.genome</w:t>
-      </w:r>
-      <w:proofErr w:type="spellEnd"/>
-      <w:r>
-        <w:rPr>
-          <w:i/>
-          <w:iCs/>
-          <w:lang w:val="en-US"/>
-        </w:rPr>
-        <w:t xml:space="preserve">[1] * </w:t>
-      </w:r>
-      <w:proofErr w:type="spellStart"/>
-      <w:r>
-        <w:rPr>
-          <w:i/>
-          <w:iCs/>
-          <w:lang w:val="en-US"/>
-        </w:rPr>
-        <w:t>bluff_rand</w:t>
-      </w:r>
-      <w:proofErr w:type="spellEnd"/>
-      <w:r>
-        <w:rPr>
-          <w:i/>
-          <w:iCs/>
-          <w:lang w:val="en-US"/>
-        </w:rPr>
-        <w:t xml:space="preserve"> -</w:t>
-      </w:r>
-      <w:proofErr w:type="spellStart"/>
-      <w:r>
-        <w:rPr>
-          <w:i/>
-          <w:iCs/>
-          <w:lang w:val="en-US"/>
-        </w:rPr>
-        <w:t>self.genome</w:t>
-      </w:r>
-      <w:proofErr w:type="spellEnd"/>
-      <w:r>
-        <w:rPr>
-          <w:i/>
-          <w:iCs/>
-          <w:lang w:val="en-US"/>
-        </w:rPr>
-        <w:t xml:space="preserve">[2] * </w:t>
-      </w:r>
-      <w:proofErr w:type="spellStart"/>
-      <w:r>
-        <w:rPr>
-          <w:i/>
-          <w:iCs/>
-          <w:lang w:val="en-US"/>
-        </w:rPr>
-        <w:t>self.game_bet</w:t>
-      </w:r>
-      <w:proofErr w:type="spellEnd"/>
-      <w:r>
-        <w:rPr>
-          <w:i/>
-          <w:iCs/>
-          <w:lang w:val="en-US"/>
-        </w:rPr>
-        <w:t xml:space="preserve"> / (</w:t>
-      </w:r>
-      <w:proofErr w:type="spellStart"/>
-      <w:r>
-        <w:rPr>
-          <w:i/>
-          <w:iCs/>
-          <w:lang w:val="en-US"/>
-        </w:rPr>
-        <w:t>self.game_bet</w:t>
-      </w:r>
-      <w:proofErr w:type="spellEnd"/>
-      <w:r>
-        <w:rPr>
-          <w:i/>
-          <w:iCs/>
-          <w:lang w:val="en-US"/>
-        </w:rPr>
-        <w:t xml:space="preserve"> + </w:t>
-      </w:r>
-      <w:proofErr w:type="spellStart"/>
-      <w:r>
-        <w:rPr>
-          <w:i/>
-          <w:iCs/>
-          <w:lang w:val="en-US"/>
-        </w:rPr>
-        <w:t>self.stack</w:t>
-      </w:r>
-      <w:proofErr w:type="spellEnd"/>
-      <w:r>
-        <w:rPr>
-          <w:i/>
-          <w:iCs/>
-          <w:lang w:val="en-US"/>
-        </w:rPr>
-        <w:t>)</w:t>
-      </w:r>
-      <w:r>
-        <w:rPr>
-          <w:i/>
-          <w:iCs/>
-          <w:lang w:val="en-US"/>
-        </w:rPr>
-        <w:t xml:space="preserve"> + </w:t>
-      </w:r>
-      <w:proofErr w:type="spellStart"/>
-      <w:r>
-        <w:rPr>
-          <w:i/>
-          <w:iCs/>
-          <w:lang w:val="en-US"/>
-        </w:rPr>
-        <w:t>self.genome</w:t>
-      </w:r>
-      <w:proofErr w:type="spellEnd"/>
-      <w:r>
-        <w:rPr>
-          <w:i/>
-          <w:iCs/>
-          <w:lang w:val="en-US"/>
-        </w:rPr>
-        <w:t xml:space="preserve">[3] * </w:t>
-      </w:r>
-      <w:proofErr w:type="spellStart"/>
-      <w:r>
-        <w:rPr>
-          <w:i/>
-          <w:iCs/>
-          <w:lang w:val="en-US"/>
-        </w:rPr>
-        <w:t>self.game_bet</w:t>
-      </w:r>
-      <w:proofErr w:type="spellEnd"/>
-      <w:r>
-        <w:rPr>
-          <w:i/>
-          <w:iCs/>
-          <w:lang w:val="en-US"/>
-        </w:rPr>
-        <w:t xml:space="preserve"> / (</w:t>
-      </w:r>
-      <w:proofErr w:type="spellStart"/>
-      <w:r>
-        <w:rPr>
-          <w:i/>
-          <w:iCs/>
-          <w:lang w:val="en-US"/>
-        </w:rPr>
-        <w:t>self.game_bet</w:t>
-      </w:r>
-      <w:proofErr w:type="spellEnd"/>
-      <w:r>
-        <w:rPr>
-          <w:i/>
-          <w:iCs/>
-          <w:lang w:val="en-US"/>
-        </w:rPr>
-        <w:t xml:space="preserve"> + </w:t>
-      </w:r>
-      <w:proofErr w:type="spellStart"/>
-      <w:r>
-        <w:rPr>
-          <w:i/>
-          <w:iCs/>
-          <w:lang w:val="en-US"/>
-        </w:rPr>
-        <w:t>self.stack</w:t>
-      </w:r>
-      <w:proofErr w:type="spellEnd"/>
-      <w:r>
-        <w:rPr>
-          <w:i/>
-          <w:iCs/>
-          <w:lang w:val="en-US"/>
-        </w:rPr>
-        <w:t>)</w:t>
-      </w:r>
-      <w:r>
-        <w:rPr>
-          <w:i/>
-          <w:iCs/>
-          <w:lang w:val="en-US"/>
-        </w:rPr>
-        <w:t>) / (</w:t>
-      </w:r>
-      <w:proofErr w:type="spellStart"/>
-      <w:r>
-        <w:rPr>
-          <w:i/>
-          <w:iCs/>
-          <w:lang w:val="en-US"/>
-        </w:rPr>
-        <w:t>len</w:t>
-      </w:r>
-      <w:proofErr w:type="spellEnd"/>
-      <w:r>
-        <w:rPr>
-          <w:i/>
-          <w:iCs/>
-          <w:lang w:val="en-US"/>
-        </w:rPr>
-        <w:t>(</w:t>
-      </w:r>
-      <w:proofErr w:type="spellStart"/>
-      <w:r>
-        <w:rPr>
-          <w:i/>
-          <w:iCs/>
-          <w:lang w:val="en-US"/>
-        </w:rPr>
-        <w:t>self.genome</w:t>
-      </w:r>
-      <w:proofErr w:type="spellEnd"/>
-      <w:r>
-        <w:rPr>
-          <w:i/>
-          <w:iCs/>
-          <w:lang w:val="en-US"/>
-        </w:rPr>
-        <w:t>) – 2)</w:t>
-      </w:r>
-    </w:p>
-    <w:p>
-      <w:pPr>
-        <w:spacing w:line="276" w:lineRule="auto"/>
-        <w:jc w:val="both"/>
-        <w:rPr>
-          <w:i/>
-          <w:iCs/>
-        </w:rPr>
-      </w:pPr>
-      <w:r>
-        <w:t xml:space="preserve">Остальные особенности эволюции остаются без изменения. </w:t>
-      </w:r>
-      <w:r>
-        <w:rPr>
-          <w:i/>
-          <w:iCs/>
-        </w:rPr>
-        <w:t xml:space="preserve"> </w:t>
-      </w:r>
-    </w:p>
-    <w:p>
-      <w:pPr>
-        <w:pStyle w:val="2"/>
-        <w:rPr>
-          <w:bCs/>
-          <w:sz w:val="32"/>
-          <w:szCs w:val="32"/>
-        </w:rPr>
-      </w:pPr>
-      <w:bookmarkStart w:id="25" w:name="_Toc216869310"/>
-      <w:r>
-        <w:t>Перспективы дальнейшего исследования</w:t>
-      </w:r>
-      <w:bookmarkEnd w:id="25"/>
-    </w:p>
-    <w:p>
-      <w:r>
-        <w:t>В качестве дальнейшего развития данной темы могут выступать следующие пути совершенствования данных моделей:</w:t>
-      </w:r>
-    </w:p>
-    <w:p>
-      <w:pPr>
-        <w:pStyle w:val="ac"/>
-        <w:numPr>
-          <w:ilvl w:val="0"/>
-          <w:numId w:val="34"/>
-        </w:numPr>
-      </w:pPr>
-      <w:r>
-        <w:t>полная симуляция карточной игры техасский холдем</w:t>
-      </w:r>
-      <w:r>
-        <w:t>;</w:t>
-      </w:r>
-    </w:p>
-    <w:p>
-      <w:pPr>
-        <w:pStyle w:val="ac"/>
-        <w:numPr>
-          <w:ilvl w:val="0"/>
-          <w:numId w:val="34"/>
-        </w:numPr>
-      </w:pPr>
-      <w:r>
-        <w:t>усовершенствование генома ботов</w:t>
-      </w:r>
-      <w:r>
-        <w:rPr>
-          <w:lang w:val="en-US"/>
-        </w:rPr>
-        <w:t>;</w:t>
-      </w:r>
-    </w:p>
-    <w:p>
-      <w:pPr>
-        <w:pStyle w:val="ac"/>
-        <w:numPr>
-          <w:ilvl w:val="0"/>
-          <w:numId w:val="34"/>
-        </w:numPr>
-      </w:pPr>
-      <w:r>
-        <w:t xml:space="preserve">усовершенствование и подбор </w:t>
-      </w:r>
-      <w:proofErr w:type="spellStart"/>
-      <w:r>
-        <w:t>гиперпараметров</w:t>
-      </w:r>
-      <w:proofErr w:type="spellEnd"/>
-      <w:r>
-        <w:t>, отвечающих наилучшим результатам</w:t>
-      </w:r>
-      <w:r>
-        <w:t>;</w:t>
-      </w:r>
-    </w:p>
-    <w:p>
-      <w:pPr>
-        <w:pStyle w:val="ac"/>
-        <w:numPr>
-          <w:ilvl w:val="0"/>
-          <w:numId w:val="34"/>
-        </w:numPr>
-      </w:pPr>
-      <w:r>
-        <w:lastRenderedPageBreak/>
-        <w:t>оптимизация кода.</w:t>
-      </w:r>
-    </w:p>
-    <w:p>
-      <w:r>
-        <w:t xml:space="preserve">Например, в качестве второго пункта можно задуматься над тем, чтобы ввести дополнительные гены, соответствующие определённым стратегиям игры для каждого участника за столом. Таким образом бот будет понимать и узнавать стратегии других игроков и исходя из этого </w:t>
-      </w:r>
-      <w:r>
-        <w:t>принимать верные решения по поводу ставок.</w:t>
-      </w:r>
-    </w:p>
-    <w:p>
-      <w:r>
         <w:br w:type="page"/>
       </w:r>
     </w:p>
@@ -15517,7 +14763,7 @@
         </w:rPr>
       </w:pPr>
       <w:bookmarkStart w:id="26" w:name="_Toc185599522"/>
-      <w:bookmarkStart w:id="27" w:name="_Toc216869311"/>
+      <w:bookmarkStart w:id="27" w:name="_Toc216972166"/>
       <w:r>
         <w:rPr>
           <w:rFonts w:cs="Times New Roman"/>
@@ -15817,7 +15063,7 @@
           <w:bCs/>
         </w:rPr>
       </w:pPr>
-      <w:bookmarkStart w:id="28" w:name="_Toc216869312"/>
+      <w:bookmarkStart w:id="28" w:name="_Toc216972167"/>
       <w:r>
         <w:rPr>
           <w:rFonts w:cs="Times New Roman"/>
@@ -15840,19 +15086,161 @@
         <w:rPr>
           <w:szCs w:val="28"/>
         </w:rPr>
-        <w:t xml:space="preserve">В ходе выполнения курсовой работы была рассмотрена задача поиска оптимальных стратегий в играх с нулевой суммой и неполной информацией на примере покера (Техасский холдем). Был проведён обзор современных методов решения подобных задач, среди которых особое внимание уделялось генетическим алгоритмам </w:t>
-      </w:r>
-      <w:r>
-        <w:rPr>
-          <w:szCs w:val="28"/>
-        </w:rPr>
-        <w:t>–</w:t>
-      </w:r>
-      <w:r>
-        <w:rPr>
-          <w:szCs w:val="28"/>
-        </w:rPr>
-        <w:t xml:space="preserve"> эволюционному подходу, позволяющему эффективно искать решения в условиях ограниченности информации и огромного пространства возможных стратегий.</w:t>
+        <w:t>В ходе выполнения курсовой работы была рассмотрена задача поиска оптимальных стратегий в играх с нулевой суммой и неполной информацией на примере</w:t>
+      </w:r>
+      <w:r>
+        <w:rPr>
+          <w:szCs w:val="28"/>
+        </w:rPr>
+        <w:t xml:space="preserve"> разновидности игры</w:t>
+      </w:r>
+      <w:r>
+        <w:rPr>
+          <w:szCs w:val="28"/>
+        </w:rPr>
+        <w:t xml:space="preserve"> покер</w:t>
+      </w:r>
+      <w:r>
+        <w:rPr>
+          <w:szCs w:val="28"/>
+        </w:rPr>
+        <w:t xml:space="preserve"> – </w:t>
+      </w:r>
+      <w:r>
+        <w:rPr>
+          <w:szCs w:val="28"/>
+          <w:lang w:val="en-US"/>
+        </w:rPr>
+        <w:t>Heads</w:t>
+      </w:r>
+      <w:r>
+        <w:rPr>
+          <w:szCs w:val="28"/>
+        </w:rPr>
+        <w:t>-</w:t>
+      </w:r>
+      <w:r>
+        <w:rPr>
+          <w:szCs w:val="28"/>
+          <w:lang w:val="en-US"/>
+        </w:rPr>
+        <w:t>up</w:t>
+      </w:r>
+      <w:r>
+        <w:rPr>
+          <w:szCs w:val="28"/>
+        </w:rPr>
+        <w:t xml:space="preserve"> </w:t>
+      </w:r>
+      <w:r>
+        <w:rPr>
+          <w:szCs w:val="28"/>
+          <w:lang w:val="en-US"/>
+        </w:rPr>
+        <w:t>Limited</w:t>
+      </w:r>
+      <w:r>
+        <w:rPr>
+          <w:szCs w:val="28"/>
+        </w:rPr>
+        <w:t xml:space="preserve"> </w:t>
+      </w:r>
+      <w:r>
+        <w:rPr>
+          <w:szCs w:val="28"/>
+          <w:lang w:val="en-US"/>
+        </w:rPr>
+        <w:t>Texas</w:t>
+      </w:r>
+      <w:r>
+        <w:rPr>
+          <w:szCs w:val="28"/>
+        </w:rPr>
+        <w:t xml:space="preserve"> </w:t>
+      </w:r>
+      <w:r>
+        <w:rPr>
+          <w:szCs w:val="28"/>
+          <w:lang w:val="en-US"/>
+        </w:rPr>
+        <w:t>Hold</w:t>
+      </w:r>
+      <w:r>
+        <w:rPr>
+          <w:szCs w:val="28"/>
+        </w:rPr>
+        <w:t>'</w:t>
+      </w:r>
+      <w:proofErr w:type="spellStart"/>
+      <w:r>
+        <w:rPr>
+          <w:szCs w:val="28"/>
+          <w:lang w:val="en-US"/>
+        </w:rPr>
+        <w:t>em</w:t>
+      </w:r>
+      <w:proofErr w:type="spellEnd"/>
+      <w:r>
+        <w:rPr>
+          <w:szCs w:val="28"/>
+        </w:rPr>
+        <w:t xml:space="preserve">. Был проведён обзор современных методов решения подобных задач, среди которых особое внимание уделялось </w:t>
+      </w:r>
+      <w:proofErr w:type="spellStart"/>
+      <w:r>
+        <w:rPr>
+          <w:szCs w:val="28"/>
+        </w:rPr>
+        <w:t>нейросетевым</w:t>
+      </w:r>
+      <w:proofErr w:type="spellEnd"/>
+      <w:r>
+        <w:rPr>
+          <w:szCs w:val="28"/>
+        </w:rPr>
+        <w:t xml:space="preserve"> методам</w:t>
+      </w:r>
+      <w:r>
+        <w:rPr>
+          <w:szCs w:val="28"/>
+        </w:rPr>
+        <w:t>, позволяющ</w:t>
+      </w:r>
+      <w:r>
+        <w:rPr>
+          <w:szCs w:val="28"/>
+        </w:rPr>
+        <w:t>им</w:t>
+      </w:r>
+      <w:r>
+        <w:rPr>
+          <w:szCs w:val="28"/>
+        </w:rPr>
+        <w:t xml:space="preserve"> эффективно искать решения в условиях ограниченности информации и </w:t>
+      </w:r>
+      <w:r>
+        <w:rPr>
+          <w:szCs w:val="28"/>
+        </w:rPr>
+        <w:t>большого</w:t>
+      </w:r>
+      <w:r>
+        <w:rPr>
+          <w:szCs w:val="28"/>
+        </w:rPr>
+        <w:t xml:space="preserve"> пространства возможных с</w:t>
+      </w:r>
+      <w:r>
+        <w:rPr>
+          <w:szCs w:val="28"/>
+        </w:rPr>
+        <w:t>остояний</w:t>
+      </w:r>
+      <w:r>
+        <w:rPr>
+          <w:szCs w:val="28"/>
+        </w:rPr>
+        <w:t>.</w:t>
       </w:r>
     </w:p>
     <w:p>
@@ -15947,7 +15335,7 @@
       <w:pPr>
         <w:pStyle w:val="1"/>
       </w:pPr>
-      <w:bookmarkStart w:id="29" w:name="_Toc216869313"/>
+      <w:bookmarkStart w:id="29" w:name="_Toc216972168"/>
       <w:r>
         <w:lastRenderedPageBreak/>
         <w:t>Список использванных источников</w:t>
@@ -16277,7 +15665,7 @@
           <w:szCs w:val="24"/>
         </w:rPr>
       </w:pPr>
-      <w:bookmarkStart w:id="31" w:name="_Toc216869314"/>
+      <w:bookmarkStart w:id="31" w:name="_Toc216972169"/>
       <w:r>
         <w:lastRenderedPageBreak/>
         <w:t>Приложение А</w:t>
@@ -16794,6 +16182,119 @@
     </w:lvl>
   </w:abstractNum>
   <w:abstractNum w:abstractNumId="3" w15:restartNumberingAfterBreak="0">
+    <w:nsid w:val="043B0639"/>
+    <w:multiLevelType w:val="hybridMultilevel"/>
+    <w:tmpl w:val="D28E0F3E"/>
+    <w:lvl w:ilvl="0" w:tplc="F43677E2">
+      <w:start w:val="1"/>
+      <w:numFmt w:val="bullet"/>
+      <w:lvlText w:val=""/>
+      <w:lvlJc w:val="left"/>
+      <w:pPr>
+        <w:ind w:left="720" w:hanging="360"/>
+      </w:pPr>
+      <w:rPr>
+        <w:rFonts w:ascii="Symbol" w:hAnsi="Symbol" w:hint="default"/>
+      </w:rPr>
+    </w:lvl>
+    <w:lvl w:ilvl="1" w:tplc="04190003" w:tentative="1">
+      <w:start w:val="1"/>
+      <w:numFmt w:val="bullet"/>
+      <w:lvlText w:val="o"/>
+      <w:lvlJc w:val="left"/>
+      <w:pPr>
+        <w:ind w:left="1440" w:hanging="360"/>
+      </w:pPr>
+      <w:rPr>
+        <w:rFonts w:ascii="Courier New" w:hAnsi="Courier New" w:cs="Courier New" w:hint="default"/>
+      </w:rPr>
+    </w:lvl>
+    <w:lvl w:ilvl="2" w:tplc="04190005" w:tentative="1">
+      <w:start w:val="1"/>
+      <w:numFmt w:val="bullet"/>
+      <w:lvlText w:val=""/>
+      <w:lvlJc w:val="left"/>
+      <w:pPr>
+        <w:ind w:left="2160" w:hanging="360"/>
+      </w:pPr>
+      <w:rPr>
+        <w:rFonts w:ascii="Wingdings" w:hAnsi="Wingdings" w:hint="default"/>
+      </w:rPr>
+    </w:lvl>
+    <w:lvl w:ilvl="3" w:tplc="04190001" w:tentative="1">
+      <w:start w:val="1"/>
+      <w:numFmt w:val="bullet"/>
+      <w:lvlText w:val=""/>
+      <w:lvlJc w:val="left"/>
+      <w:pPr>
+        <w:ind w:left="2880" w:hanging="360"/>
+      </w:pPr>
+      <w:rPr>
+        <w:rFonts w:ascii="Symbol" w:hAnsi="Symbol" w:hint="default"/>
+      </w:rPr>
+    </w:lvl>
+    <w:lvl w:ilvl="4" w:tplc="04190003" w:tentative="1">
+      <w:start w:val="1"/>
+      <w:numFmt w:val="bullet"/>
+      <w:lvlText w:val="o"/>
+      <w:lvlJc w:val="left"/>
+      <w:pPr>
+        <w:ind w:left="3600" w:hanging="360"/>
+      </w:pPr>
+      <w:rPr>
+        <w:rFonts w:ascii="Courier New" w:hAnsi="Courier New" w:cs="Courier New" w:hint="default"/>
+      </w:rPr>
+    </w:lvl>
+    <w:lvl w:ilvl="5" w:tplc="04190005" w:tentative="1">
+      <w:start w:val="1"/>
+      <w:numFmt w:val="bullet"/>
+      <w:lvlText w:val=""/>
+      <w:lvlJc w:val="left"/>
+      <w:pPr>
+        <w:ind w:left="4320" w:hanging="360"/>
+      </w:pPr>
+      <w:rPr>
+        <w:rFonts w:ascii="Wingdings" w:hAnsi="Wingdings" w:hint="default"/>
+      </w:rPr>
+    </w:lvl>
+    <w:lvl w:ilvl="6" w:tplc="04190001" w:tentative="1">
+      <w:start w:val="1"/>
+      <w:numFmt w:val="bullet"/>
+      <w:lvlText w:val=""/>
+      <w:lvlJc w:val="left"/>
+      <w:pPr>
+        <w:ind w:left="5040" w:hanging="360"/>
+      </w:pPr>
+      <w:rPr>
+        <w:rFonts w:ascii="Symbol" w:hAnsi="Symbol" w:hint="default"/>
+      </w:rPr>
+    </w:lvl>
+    <w:lvl w:ilvl="7" w:tplc="04190003" w:tentative="1">
+      <w:start w:val="1"/>
+      <w:numFmt w:val="bullet"/>
+      <w:lvlText w:val="o"/>
+      <w:lvlJc w:val="left"/>
+      <w:pPr>
+        <w:ind w:left="5760" w:hanging="360"/>
+      </w:pPr>
+      <w:rPr>
+        <w:rFonts w:ascii="Courier New" w:hAnsi="Courier New" w:cs="Courier New" w:hint="default"/>
+      </w:rPr>
+    </w:lvl>
+    <w:lvl w:ilvl="8" w:tplc="04190005" w:tentative="1">
+      <w:start w:val="1"/>
+      <w:numFmt w:val="bullet"/>
+      <w:lvlText w:val=""/>
+      <w:lvlJc w:val="left"/>
+      <w:pPr>
+        <w:ind w:left="6480" w:hanging="360"/>
+      </w:pPr>
+      <w:rPr>
+        <w:rFonts w:ascii="Wingdings" w:hAnsi="Wingdings" w:hint="default"/>
+      </w:rPr>
+    </w:lvl>
+  </w:abstractNum>
+  <w:abstractNum w:abstractNumId="4" w15:restartNumberingAfterBreak="0">
     <w:nsid w:val="04444FB0"/>
     <w:multiLevelType w:val="hybridMultilevel"/>
     <w:tmpl w:val="9A0AD832"/>
@@ -16906,7 +16407,7 @@
       </w:rPr>
     </w:lvl>
   </w:abstractNum>
-  <w:abstractNum w:abstractNumId="4" w15:restartNumberingAfterBreak="0">
+  <w:abstractNum w:abstractNumId="5" w15:restartNumberingAfterBreak="0">
     <w:nsid w:val="09397980"/>
     <w:multiLevelType w:val="hybridMultilevel"/>
     <w:tmpl w:val="48F2E2E6"/>
@@ -16995,7 +16496,7 @@
       </w:pPr>
     </w:lvl>
   </w:abstractNum>
-  <w:abstractNum w:abstractNumId="5" w15:restartNumberingAfterBreak="0">
+  <w:abstractNum w:abstractNumId="6" w15:restartNumberingAfterBreak="0">
     <w:nsid w:val="0BAF61DA"/>
     <w:multiLevelType w:val="hybridMultilevel"/>
     <w:tmpl w:val="5C883CA2"/>
@@ -17108,7 +16609,7 @@
       </w:rPr>
     </w:lvl>
   </w:abstractNum>
-  <w:abstractNum w:abstractNumId="6" w15:restartNumberingAfterBreak="0">
+  <w:abstractNum w:abstractNumId="7" w15:restartNumberingAfterBreak="0">
     <w:nsid w:val="17071417"/>
     <w:multiLevelType w:val="multilevel"/>
     <w:tmpl w:val="F8160A36"/>
@@ -17257,7 +16758,7 @@
       </w:rPr>
     </w:lvl>
   </w:abstractNum>
-  <w:abstractNum w:abstractNumId="7" w15:restartNumberingAfterBreak="0">
+  <w:abstractNum w:abstractNumId="8" w15:restartNumberingAfterBreak="0">
     <w:nsid w:val="19120C99"/>
     <w:multiLevelType w:val="multilevel"/>
     <w:tmpl w:val="FFF88BA2"/>
@@ -17370,7 +16871,7 @@
       </w:pPr>
     </w:lvl>
   </w:abstractNum>
-  <w:abstractNum w:abstractNumId="8" w15:restartNumberingAfterBreak="0">
+  <w:abstractNum w:abstractNumId="9" w15:restartNumberingAfterBreak="0">
     <w:nsid w:val="1AC0750E"/>
     <w:multiLevelType w:val="hybridMultilevel"/>
     <w:tmpl w:val="F0348526"/>
@@ -17483,7 +16984,7 @@
       </w:rPr>
     </w:lvl>
   </w:abstractNum>
-  <w:abstractNum w:abstractNumId="9" w15:restartNumberingAfterBreak="0">
+  <w:abstractNum w:abstractNumId="10" w15:restartNumberingAfterBreak="0">
     <w:nsid w:val="25637CEC"/>
     <w:multiLevelType w:val="hybridMultilevel"/>
     <w:tmpl w:val="6FF47244"/>
@@ -17596,7 +17097,7 @@
       </w:rPr>
     </w:lvl>
   </w:abstractNum>
-  <w:abstractNum w:abstractNumId="10" w15:restartNumberingAfterBreak="0">
+  <w:abstractNum w:abstractNumId="11" w15:restartNumberingAfterBreak="0">
     <w:nsid w:val="26496B10"/>
     <w:multiLevelType w:val="hybridMultilevel"/>
     <w:tmpl w:val="49E2D292"/>
@@ -17709,7 +17210,7 @@
       </w:rPr>
     </w:lvl>
   </w:abstractNum>
-  <w:abstractNum w:abstractNumId="11" w15:restartNumberingAfterBreak="0">
+  <w:abstractNum w:abstractNumId="12" w15:restartNumberingAfterBreak="0">
     <w:nsid w:val="290A28E3"/>
     <w:multiLevelType w:val="hybridMultilevel"/>
     <w:tmpl w:val="7C4265FC"/>
@@ -17822,7 +17323,7 @@
       </w:rPr>
     </w:lvl>
   </w:abstractNum>
-  <w:abstractNum w:abstractNumId="12" w15:restartNumberingAfterBreak="0">
+  <w:abstractNum w:abstractNumId="13" w15:restartNumberingAfterBreak="0">
     <w:nsid w:val="2AB52DD8"/>
     <w:multiLevelType w:val="hybridMultilevel"/>
     <w:tmpl w:val="F9CCD1B8"/>
@@ -17935,7 +17436,7 @@
       </w:rPr>
     </w:lvl>
   </w:abstractNum>
-  <w:abstractNum w:abstractNumId="13" w15:restartNumberingAfterBreak="0">
+  <w:abstractNum w:abstractNumId="14" w15:restartNumberingAfterBreak="0">
     <w:nsid w:val="2B05121F"/>
     <w:multiLevelType w:val="hybridMultilevel"/>
     <w:tmpl w:val="DCE848B8"/>
@@ -18048,7 +17549,7 @@
       </w:rPr>
     </w:lvl>
   </w:abstractNum>
-  <w:abstractNum w:abstractNumId="14" w15:restartNumberingAfterBreak="0">
+  <w:abstractNum w:abstractNumId="15" w15:restartNumberingAfterBreak="0">
     <w:nsid w:val="2D13646C"/>
     <w:multiLevelType w:val="hybridMultilevel"/>
     <w:tmpl w:val="8EE208AA"/>
@@ -18161,7 +17662,7 @@
       </w:rPr>
     </w:lvl>
   </w:abstractNum>
-  <w:abstractNum w:abstractNumId="15" w15:restartNumberingAfterBreak="0">
+  <w:abstractNum w:abstractNumId="16" w15:restartNumberingAfterBreak="0">
     <w:nsid w:val="2FB61EBF"/>
     <w:multiLevelType w:val="hybridMultilevel"/>
     <w:tmpl w:val="7E483050"/>
@@ -18274,7 +17775,7 @@
       </w:rPr>
     </w:lvl>
   </w:abstractNum>
-  <w:abstractNum w:abstractNumId="16" w15:restartNumberingAfterBreak="0">
+  <w:abstractNum w:abstractNumId="17" w15:restartNumberingAfterBreak="0">
     <w:nsid w:val="2FFF06B9"/>
     <w:multiLevelType w:val="hybridMultilevel"/>
     <w:tmpl w:val="3AAE7486"/>
@@ -18387,7 +17888,7 @@
       </w:rPr>
     </w:lvl>
   </w:abstractNum>
-  <w:abstractNum w:abstractNumId="17" w15:restartNumberingAfterBreak="0">
+  <w:abstractNum w:abstractNumId="18" w15:restartNumberingAfterBreak="0">
     <w:nsid w:val="36842FF5"/>
     <w:multiLevelType w:val="hybridMultilevel"/>
     <w:tmpl w:val="9990B494"/>
@@ -18477,7 +17978,7 @@
       </w:pPr>
     </w:lvl>
   </w:abstractNum>
-  <w:abstractNum w:abstractNumId="18" w15:restartNumberingAfterBreak="0">
+  <w:abstractNum w:abstractNumId="19" w15:restartNumberingAfterBreak="0">
     <w:nsid w:val="38887C01"/>
     <w:multiLevelType w:val="hybridMultilevel"/>
     <w:tmpl w:val="F6F48988"/>
@@ -18590,7 +18091,7 @@
       </w:rPr>
     </w:lvl>
   </w:abstractNum>
-  <w:abstractNum w:abstractNumId="19" w15:restartNumberingAfterBreak="0">
+  <w:abstractNum w:abstractNumId="20" w15:restartNumberingAfterBreak="0">
     <w:nsid w:val="3A575448"/>
     <w:multiLevelType w:val="hybridMultilevel"/>
     <w:tmpl w:val="C460089A"/>
@@ -18703,7 +18204,7 @@
       </w:rPr>
     </w:lvl>
   </w:abstractNum>
-  <w:abstractNum w:abstractNumId="20" w15:restartNumberingAfterBreak="0">
+  <w:abstractNum w:abstractNumId="21" w15:restartNumberingAfterBreak="0">
     <w:nsid w:val="3C0018B8"/>
     <w:multiLevelType w:val="multilevel"/>
     <w:tmpl w:val="0FB88CD2"/>
@@ -18820,7 +18321,7 @@
       </w:pPr>
     </w:lvl>
   </w:abstractNum>
-  <w:abstractNum w:abstractNumId="21" w15:restartNumberingAfterBreak="0">
+  <w:abstractNum w:abstractNumId="22" w15:restartNumberingAfterBreak="0">
     <w:nsid w:val="3EC132BD"/>
     <w:multiLevelType w:val="hybridMultilevel"/>
     <w:tmpl w:val="65946514"/>
@@ -18933,7 +18434,7 @@
       </w:rPr>
     </w:lvl>
   </w:abstractNum>
-  <w:abstractNum w:abstractNumId="22" w15:restartNumberingAfterBreak="0">
+  <w:abstractNum w:abstractNumId="23" w15:restartNumberingAfterBreak="0">
     <w:nsid w:val="4011057E"/>
     <w:multiLevelType w:val="hybridMultilevel"/>
     <w:tmpl w:val="3AE4AFF8"/>
@@ -19046,7 +18547,7 @@
       </w:rPr>
     </w:lvl>
   </w:abstractNum>
-  <w:abstractNum w:abstractNumId="23" w15:restartNumberingAfterBreak="0">
+  <w:abstractNum w:abstractNumId="24" w15:restartNumberingAfterBreak="0">
     <w:nsid w:val="41132DB3"/>
     <w:multiLevelType w:val="hybridMultilevel"/>
     <w:tmpl w:val="D39A3A02"/>
@@ -19159,7 +18660,7 @@
       </w:rPr>
     </w:lvl>
   </w:abstractNum>
-  <w:abstractNum w:abstractNumId="24" w15:restartNumberingAfterBreak="0">
+  <w:abstractNum w:abstractNumId="25" w15:restartNumberingAfterBreak="0">
     <w:nsid w:val="41FA549B"/>
     <w:multiLevelType w:val="hybridMultilevel"/>
     <w:tmpl w:val="F81018A6"/>
@@ -19272,7 +18773,7 @@
       </w:rPr>
     </w:lvl>
   </w:abstractNum>
-  <w:abstractNum w:abstractNumId="25" w15:restartNumberingAfterBreak="0">
+  <w:abstractNum w:abstractNumId="26" w15:restartNumberingAfterBreak="0">
     <w:nsid w:val="42D64448"/>
     <w:multiLevelType w:val="hybridMultilevel"/>
     <w:tmpl w:val="9E28FDB8"/>
@@ -19361,7 +18862,7 @@
       </w:pPr>
     </w:lvl>
   </w:abstractNum>
-  <w:abstractNum w:abstractNumId="26" w15:restartNumberingAfterBreak="0">
+  <w:abstractNum w:abstractNumId="27" w15:restartNumberingAfterBreak="0">
     <w:nsid w:val="46532BE5"/>
     <w:multiLevelType w:val="hybridMultilevel"/>
     <w:tmpl w:val="37DAF8C0"/>
@@ -19474,7 +18975,120 @@
       </w:rPr>
     </w:lvl>
   </w:abstractNum>
-  <w:abstractNum w:abstractNumId="27" w15:restartNumberingAfterBreak="0">
+  <w:abstractNum w:abstractNumId="28" w15:restartNumberingAfterBreak="0">
+    <w:nsid w:val="47C34A67"/>
+    <w:multiLevelType w:val="hybridMultilevel"/>
+    <w:tmpl w:val="13AADE30"/>
+    <w:lvl w:ilvl="0" w:tplc="04190001">
+      <w:start w:val="1"/>
+      <w:numFmt w:val="bullet"/>
+      <w:lvlText w:val=""/>
+      <w:lvlJc w:val="left"/>
+      <w:pPr>
+        <w:ind w:left="720" w:hanging="360"/>
+      </w:pPr>
+      <w:rPr>
+        <w:rFonts w:ascii="Symbol" w:hAnsi="Symbol" w:hint="default"/>
+      </w:rPr>
+    </w:lvl>
+    <w:lvl w:ilvl="1" w:tplc="04190003" w:tentative="1">
+      <w:start w:val="1"/>
+      <w:numFmt w:val="bullet"/>
+      <w:lvlText w:val="o"/>
+      <w:lvlJc w:val="left"/>
+      <w:pPr>
+        <w:ind w:left="1440" w:hanging="360"/>
+      </w:pPr>
+      <w:rPr>
+        <w:rFonts w:ascii="Courier New" w:hAnsi="Courier New" w:cs="Courier New" w:hint="default"/>
+      </w:rPr>
+    </w:lvl>
+    <w:lvl w:ilvl="2" w:tplc="04190005" w:tentative="1">
+      <w:start w:val="1"/>
+      <w:numFmt w:val="bullet"/>
+      <w:lvlText w:val=""/>
+      <w:lvlJc w:val="left"/>
+      <w:pPr>
+        <w:ind w:left="2160" w:hanging="360"/>
+      </w:pPr>
+      <w:rPr>
+        <w:rFonts w:ascii="Wingdings" w:hAnsi="Wingdings" w:hint="default"/>
+      </w:rPr>
+    </w:lvl>
+    <w:lvl w:ilvl="3" w:tplc="04190001" w:tentative="1">
+      <w:start w:val="1"/>
+      <w:numFmt w:val="bullet"/>
+      <w:lvlText w:val=""/>
+      <w:lvlJc w:val="left"/>
+      <w:pPr>
+        <w:ind w:left="2880" w:hanging="360"/>
+      </w:pPr>
+      <w:rPr>
+        <w:rFonts w:ascii="Symbol" w:hAnsi="Symbol" w:hint="default"/>
+      </w:rPr>
+    </w:lvl>
+    <w:lvl w:ilvl="4" w:tplc="04190003" w:tentative="1">
+      <w:start w:val="1"/>
+      <w:numFmt w:val="bullet"/>
+      <w:lvlText w:val="o"/>
+      <w:lvlJc w:val="left"/>
+      <w:pPr>
+        <w:ind w:left="3600" w:hanging="360"/>
+      </w:pPr>
+      <w:rPr>
+        <w:rFonts w:ascii="Courier New" w:hAnsi="Courier New" w:cs="Courier New" w:hint="default"/>
+      </w:rPr>
+    </w:lvl>
+    <w:lvl w:ilvl="5" w:tplc="04190005" w:tentative="1">
+      <w:start w:val="1"/>
+      <w:numFmt w:val="bullet"/>
+      <w:lvlText w:val=""/>
+      <w:lvlJc w:val="left"/>
+      <w:pPr>
+        <w:ind w:left="4320" w:hanging="360"/>
+      </w:pPr>
+      <w:rPr>
+        <w:rFonts w:ascii="Wingdings" w:hAnsi="Wingdings" w:hint="default"/>
+      </w:rPr>
+    </w:lvl>
+    <w:lvl w:ilvl="6" w:tplc="04190001" w:tentative="1">
+      <w:start w:val="1"/>
+      <w:numFmt w:val="bullet"/>
+      <w:lvlText w:val=""/>
+      <w:lvlJc w:val="left"/>
+      <w:pPr>
+        <w:ind w:left="5040" w:hanging="360"/>
+      </w:pPr>
+      <w:rPr>
+        <w:rFonts w:ascii="Symbol" w:hAnsi="Symbol" w:hint="default"/>
+      </w:rPr>
+    </w:lvl>
+    <w:lvl w:ilvl="7" w:tplc="04190003" w:tentative="1">
+      <w:start w:val="1"/>
+      <w:numFmt w:val="bullet"/>
+      <w:lvlText w:val="o"/>
+      <w:lvlJc w:val="left"/>
+      <w:pPr>
+        <w:ind w:left="5760" w:hanging="360"/>
+      </w:pPr>
+      <w:rPr>
+        <w:rFonts w:ascii="Courier New" w:hAnsi="Courier New" w:cs="Courier New" w:hint="default"/>
+      </w:rPr>
+    </w:lvl>
+    <w:lvl w:ilvl="8" w:tplc="04190005" w:tentative="1">
+      <w:start w:val="1"/>
+      <w:numFmt w:val="bullet"/>
+      <w:lvlText w:val=""/>
+      <w:lvlJc w:val="left"/>
+      <w:pPr>
+        <w:ind w:left="6480" w:hanging="360"/>
+      </w:pPr>
+      <w:rPr>
+        <w:rFonts w:ascii="Wingdings" w:hAnsi="Wingdings" w:hint="default"/>
+      </w:rPr>
+    </w:lvl>
+  </w:abstractNum>
+  <w:abstractNum w:abstractNumId="29" w15:restartNumberingAfterBreak="0">
     <w:nsid w:val="51283DD6"/>
     <w:multiLevelType w:val="multilevel"/>
     <w:tmpl w:val="E2F8F9C8"/>
@@ -19623,7 +19237,7 @@
       </w:rPr>
     </w:lvl>
   </w:abstractNum>
-  <w:abstractNum w:abstractNumId="28" w15:restartNumberingAfterBreak="0">
+  <w:abstractNum w:abstractNumId="30" w15:restartNumberingAfterBreak="0">
     <w:nsid w:val="529C020C"/>
     <w:multiLevelType w:val="hybridMultilevel"/>
     <w:tmpl w:val="42E84A16"/>
@@ -19712,7 +19326,7 @@
       </w:pPr>
     </w:lvl>
   </w:abstractNum>
-  <w:abstractNum w:abstractNumId="29" w15:restartNumberingAfterBreak="0">
+  <w:abstractNum w:abstractNumId="31" w15:restartNumberingAfterBreak="0">
     <w:nsid w:val="53EB1F8C"/>
     <w:multiLevelType w:val="multilevel"/>
     <w:tmpl w:val="D0C8456A"/>
@@ -19861,7 +19475,7 @@
       </w:rPr>
     </w:lvl>
   </w:abstractNum>
-  <w:abstractNum w:abstractNumId="30" w15:restartNumberingAfterBreak="0">
+  <w:abstractNum w:abstractNumId="32" w15:restartNumberingAfterBreak="0">
     <w:nsid w:val="54A179C3"/>
     <w:multiLevelType w:val="hybridMultilevel"/>
     <w:tmpl w:val="745A229C"/>
@@ -19950,7 +19564,7 @@
       </w:pPr>
     </w:lvl>
   </w:abstractNum>
-  <w:abstractNum w:abstractNumId="31" w15:restartNumberingAfterBreak="0">
+  <w:abstractNum w:abstractNumId="33" w15:restartNumberingAfterBreak="0">
     <w:nsid w:val="56472014"/>
     <w:multiLevelType w:val="multilevel"/>
     <w:tmpl w:val="8F566EDE"/>
@@ -20099,7 +19713,7 @@
       </w:rPr>
     </w:lvl>
   </w:abstractNum>
-  <w:abstractNum w:abstractNumId="32" w15:restartNumberingAfterBreak="0">
+  <w:abstractNum w:abstractNumId="34" w15:restartNumberingAfterBreak="0">
     <w:nsid w:val="5B12159E"/>
     <w:multiLevelType w:val="multilevel"/>
     <w:tmpl w:val="E57C679C"/>
@@ -20248,7 +19862,7 @@
       </w:rPr>
     </w:lvl>
   </w:abstractNum>
-  <w:abstractNum w:abstractNumId="33" w15:restartNumberingAfterBreak="0">
+  <w:abstractNum w:abstractNumId="35" w15:restartNumberingAfterBreak="0">
     <w:nsid w:val="5B3F47EB"/>
     <w:multiLevelType w:val="hybridMultilevel"/>
     <w:tmpl w:val="3E06CF68"/>
@@ -20339,7 +19953,7 @@
       </w:pPr>
     </w:lvl>
   </w:abstractNum>
-  <w:abstractNum w:abstractNumId="34" w15:restartNumberingAfterBreak="0">
+  <w:abstractNum w:abstractNumId="36" w15:restartNumberingAfterBreak="0">
     <w:nsid w:val="5EE255DD"/>
     <w:multiLevelType w:val="hybridMultilevel"/>
     <w:tmpl w:val="B986CE48"/>
@@ -20452,7 +20066,7 @@
       </w:rPr>
     </w:lvl>
   </w:abstractNum>
-  <w:abstractNum w:abstractNumId="35" w15:restartNumberingAfterBreak="0">
+  <w:abstractNum w:abstractNumId="37" w15:restartNumberingAfterBreak="0">
     <w:nsid w:val="617C29C1"/>
     <w:multiLevelType w:val="multilevel"/>
     <w:tmpl w:val="F940AB36"/>
@@ -20601,7 +20215,7 @@
       </w:rPr>
     </w:lvl>
   </w:abstractNum>
-  <w:abstractNum w:abstractNumId="36" w15:restartNumberingAfterBreak="0">
+  <w:abstractNum w:abstractNumId="38" w15:restartNumberingAfterBreak="0">
     <w:nsid w:val="624E0A7E"/>
     <w:multiLevelType w:val="multilevel"/>
     <w:tmpl w:val="687E0010"/>
@@ -20750,7 +20364,7 @@
       </w:rPr>
     </w:lvl>
   </w:abstractNum>
-  <w:abstractNum w:abstractNumId="37" w15:restartNumberingAfterBreak="0">
+  <w:abstractNum w:abstractNumId="39" w15:restartNumberingAfterBreak="0">
     <w:nsid w:val="63D65889"/>
     <w:multiLevelType w:val="hybridMultilevel"/>
     <w:tmpl w:val="9CE8FEAE"/>
@@ -20839,7 +20453,7 @@
       </w:pPr>
     </w:lvl>
   </w:abstractNum>
-  <w:abstractNum w:abstractNumId="38" w15:restartNumberingAfterBreak="0">
+  <w:abstractNum w:abstractNumId="40" w15:restartNumberingAfterBreak="0">
     <w:nsid w:val="662448D8"/>
     <w:multiLevelType w:val="hybridMultilevel"/>
     <w:tmpl w:val="7D3CFC42"/>
@@ -20925,7 +20539,7 @@
       </w:pPr>
     </w:lvl>
   </w:abstractNum>
-  <w:abstractNum w:abstractNumId="39" w15:restartNumberingAfterBreak="0">
+  <w:abstractNum w:abstractNumId="41" w15:restartNumberingAfterBreak="0">
     <w:nsid w:val="6E295AE2"/>
     <w:multiLevelType w:val="hybridMultilevel"/>
     <w:tmpl w:val="92CAE4AA"/>
@@ -21014,7 +20628,7 @@
       </w:pPr>
     </w:lvl>
   </w:abstractNum>
-  <w:abstractNum w:abstractNumId="40" w15:restartNumberingAfterBreak="0">
+  <w:abstractNum w:abstractNumId="42" w15:restartNumberingAfterBreak="0">
     <w:nsid w:val="6F5B3F5A"/>
     <w:multiLevelType w:val="hybridMultilevel"/>
     <w:tmpl w:val="3A94A1CC"/>
@@ -21127,7 +20741,7 @@
       </w:rPr>
     </w:lvl>
   </w:abstractNum>
-  <w:abstractNum w:abstractNumId="41" w15:restartNumberingAfterBreak="0">
+  <w:abstractNum w:abstractNumId="43" w15:restartNumberingAfterBreak="0">
     <w:nsid w:val="70652C08"/>
     <w:multiLevelType w:val="hybridMultilevel"/>
     <w:tmpl w:val="D0FA9E34"/>
@@ -21240,7 +20854,7 @@
       </w:rPr>
     </w:lvl>
   </w:abstractNum>
-  <w:abstractNum w:abstractNumId="42" w15:restartNumberingAfterBreak="0">
+  <w:abstractNum w:abstractNumId="44" w15:restartNumberingAfterBreak="0">
     <w:nsid w:val="7079344B"/>
     <w:multiLevelType w:val="hybridMultilevel"/>
     <w:tmpl w:val="83F61D2E"/>
@@ -21329,7 +20943,7 @@
       </w:pPr>
     </w:lvl>
   </w:abstractNum>
-  <w:abstractNum w:abstractNumId="43" w15:restartNumberingAfterBreak="0">
+  <w:abstractNum w:abstractNumId="45" w15:restartNumberingAfterBreak="0">
     <w:nsid w:val="720A2BBC"/>
     <w:multiLevelType w:val="hybridMultilevel"/>
     <w:tmpl w:val="75A0F0D0"/>
@@ -21442,7 +21056,7 @@
       </w:rPr>
     </w:lvl>
   </w:abstractNum>
-  <w:abstractNum w:abstractNumId="44" w15:restartNumberingAfterBreak="0">
+  <w:abstractNum w:abstractNumId="46" w15:restartNumberingAfterBreak="0">
     <w:nsid w:val="7525640D"/>
     <w:multiLevelType w:val="multilevel"/>
     <w:tmpl w:val="0D027D6E"/>
@@ -21591,7 +21205,7 @@
       </w:rPr>
     </w:lvl>
   </w:abstractNum>
-  <w:abstractNum w:abstractNumId="45" w15:restartNumberingAfterBreak="0">
+  <w:abstractNum w:abstractNumId="47" w15:restartNumberingAfterBreak="0">
     <w:nsid w:val="779D064E"/>
     <w:multiLevelType w:val="multilevel"/>
     <w:tmpl w:val="ECF65998"/>
@@ -21740,7 +21354,7 @@
       </w:rPr>
     </w:lvl>
   </w:abstractNum>
-  <w:abstractNum w:abstractNumId="46" w15:restartNumberingAfterBreak="0">
+  <w:abstractNum w:abstractNumId="48" w15:restartNumberingAfterBreak="0">
     <w:nsid w:val="7A0E2CFE"/>
     <w:multiLevelType w:val="hybridMultilevel"/>
     <w:tmpl w:val="D840ADCE"/>
@@ -21829,7 +21443,7 @@
       </w:pPr>
     </w:lvl>
   </w:abstractNum>
-  <w:abstractNum w:abstractNumId="47" w15:restartNumberingAfterBreak="0">
+  <w:abstractNum w:abstractNumId="49" w15:restartNumberingAfterBreak="0">
     <w:nsid w:val="7EED14BF"/>
     <w:multiLevelType w:val="hybridMultilevel"/>
     <w:tmpl w:val="D4F8B7F0"/>
@@ -21943,46 +21557,46 @@
     </w:lvl>
   </w:abstractNum>
   <w:num w:numId="1">
-    <w:abstractNumId w:val="28"/>
+    <w:abstractNumId w:val="30"/>
   </w:num>
   <w:num w:numId="2">
-    <w:abstractNumId w:val="17"/>
+    <w:abstractNumId w:val="18"/>
   </w:num>
   <w:num w:numId="3">
-    <w:abstractNumId w:val="34"/>
+    <w:abstractNumId w:val="36"/>
   </w:num>
   <w:num w:numId="4">
-    <w:abstractNumId w:val="4"/>
+    <w:abstractNumId w:val="5"/>
   </w:num>
   <w:num w:numId="5">
-    <w:abstractNumId w:val="18"/>
+    <w:abstractNumId w:val="19"/>
   </w:num>
   <w:num w:numId="6">
-    <w:abstractNumId w:val="27"/>
+    <w:abstractNumId w:val="29"/>
   </w:num>
   <w:num w:numId="7">
-    <w:abstractNumId w:val="7"/>
+    <w:abstractNumId w:val="8"/>
   </w:num>
   <w:num w:numId="8">
-    <w:abstractNumId w:val="35"/>
+    <w:abstractNumId w:val="37"/>
   </w:num>
   <w:num w:numId="9">
-    <w:abstractNumId w:val="31"/>
+    <w:abstractNumId w:val="33"/>
   </w:num>
   <w:num w:numId="10">
     <w:abstractNumId w:val="2"/>
   </w:num>
   <w:num w:numId="11">
-    <w:abstractNumId w:val="23"/>
+    <w:abstractNumId w:val="24"/>
   </w:num>
   <w:num w:numId="12">
-    <w:abstractNumId w:val="20"/>
+    <w:abstractNumId w:val="21"/>
   </w:num>
   <w:num w:numId="13">
-    <w:abstractNumId w:val="44"/>
+    <w:abstractNumId w:val="46"/>
   </w:num>
   <w:num w:numId="14">
-    <w:abstractNumId w:val="9"/>
+    <w:abstractNumId w:val="10"/>
   </w:num>
   <w:num w:numId="15">
     <w:abstractNumId w:val="1"/>
@@ -21991,99 +21605,105 @@
     <w:abstractNumId w:val="0"/>
   </w:num>
   <w:num w:numId="17">
+    <w:abstractNumId w:val="7"/>
+  </w:num>
+  <w:num w:numId="18">
+    <w:abstractNumId w:val="27"/>
+  </w:num>
+  <w:num w:numId="19">
+    <w:abstractNumId w:val="13"/>
+  </w:num>
+  <w:num w:numId="20">
+    <w:abstractNumId w:val="14"/>
+  </w:num>
+  <w:num w:numId="21">
+    <w:abstractNumId w:val="41"/>
+  </w:num>
+  <w:num w:numId="22">
+    <w:abstractNumId w:val="32"/>
+  </w:num>
+  <w:num w:numId="23">
+    <w:abstractNumId w:val="40"/>
+  </w:num>
+  <w:num w:numId="24">
+    <w:abstractNumId w:val="23"/>
+  </w:num>
+  <w:num w:numId="25">
+    <w:abstractNumId w:val="49"/>
+  </w:num>
+  <w:num w:numId="26">
+    <w:abstractNumId w:val="12"/>
+  </w:num>
+  <w:num w:numId="27">
+    <w:abstractNumId w:val="34"/>
+  </w:num>
+  <w:num w:numId="28">
+    <w:abstractNumId w:val="47"/>
+  </w:num>
+  <w:num w:numId="29">
+    <w:abstractNumId w:val="20"/>
+  </w:num>
+  <w:num w:numId="30">
+    <w:abstractNumId w:val="45"/>
+  </w:num>
+  <w:num w:numId="31">
+    <w:abstractNumId w:val="42"/>
+  </w:num>
+  <w:num w:numId="32">
     <w:abstractNumId w:val="6"/>
   </w:num>
-  <w:num w:numId="18">
+  <w:num w:numId="33">
+    <w:abstractNumId w:val="17"/>
+  </w:num>
+  <w:num w:numId="34">
+    <w:abstractNumId w:val="25"/>
+  </w:num>
+  <w:num w:numId="35">
+    <w:abstractNumId w:val="15"/>
+  </w:num>
+  <w:num w:numId="36">
     <w:abstractNumId w:val="26"/>
   </w:num>
-  <w:num w:numId="19">
-    <w:abstractNumId w:val="12"/>
+  <w:num w:numId="37">
+    <w:abstractNumId w:val="11"/>
   </w:num>
-  <w:num w:numId="20">
-    <w:abstractNumId w:val="13"/>
+  <w:num w:numId="38">
+    <w:abstractNumId w:val="43"/>
   </w:num>
-  <w:num w:numId="21">
+  <w:num w:numId="39">
+    <w:abstractNumId w:val="9"/>
+  </w:num>
+  <w:num w:numId="40">
+    <w:abstractNumId w:val="44"/>
+  </w:num>
+  <w:num w:numId="41">
+    <w:abstractNumId w:val="35"/>
+  </w:num>
+  <w:num w:numId="42">
+    <w:abstractNumId w:val="38"/>
+  </w:num>
+  <w:num w:numId="43">
+    <w:abstractNumId w:val="31"/>
+  </w:num>
+  <w:num w:numId="44">
+    <w:abstractNumId w:val="22"/>
+  </w:num>
+  <w:num w:numId="45">
+    <w:abstractNumId w:val="16"/>
+  </w:num>
+  <w:num w:numId="46">
+    <w:abstractNumId w:val="48"/>
+  </w:num>
+  <w:num w:numId="47">
     <w:abstractNumId w:val="39"/>
   </w:num>
-  <w:num w:numId="22">
-    <w:abstractNumId w:val="30"/>
+  <w:num w:numId="48">
+    <w:abstractNumId w:val="4"/>
   </w:num>
-  <w:num w:numId="23">
-    <w:abstractNumId w:val="38"/>
+  <w:num w:numId="49">
+    <w:abstractNumId w:val="28"/>
   </w:num>
-  <w:num w:numId="24">
-    <w:abstractNumId w:val="22"/>
-  </w:num>
-  <w:num w:numId="25">
-    <w:abstractNumId w:val="47"/>
-  </w:num>
-  <w:num w:numId="26">
-    <w:abstractNumId w:val="11"/>
-  </w:num>
-  <w:num w:numId="27">
-    <w:abstractNumId w:val="32"/>
-  </w:num>
-  <w:num w:numId="28">
-    <w:abstractNumId w:val="45"/>
-  </w:num>
-  <w:num w:numId="29">
-    <w:abstractNumId w:val="19"/>
-  </w:num>
-  <w:num w:numId="30">
-    <w:abstractNumId w:val="43"/>
-  </w:num>
-  <w:num w:numId="31">
-    <w:abstractNumId w:val="40"/>
-  </w:num>
-  <w:num w:numId="32">
-    <w:abstractNumId w:val="5"/>
-  </w:num>
-  <w:num w:numId="33">
-    <w:abstractNumId w:val="16"/>
-  </w:num>
-  <w:num w:numId="34">
-    <w:abstractNumId w:val="24"/>
-  </w:num>
-  <w:num w:numId="35">
-    <w:abstractNumId w:val="14"/>
-  </w:num>
-  <w:num w:numId="36">
-    <w:abstractNumId w:val="25"/>
-  </w:num>
-  <w:num w:numId="37">
-    <w:abstractNumId w:val="10"/>
-  </w:num>
-  <w:num w:numId="38">
-    <w:abstractNumId w:val="41"/>
-  </w:num>
-  <w:num w:numId="39">
-    <w:abstractNumId w:val="8"/>
-  </w:num>
-  <w:num w:numId="40">
-    <w:abstractNumId w:val="42"/>
-  </w:num>
-  <w:num w:numId="41">
-    <w:abstractNumId w:val="33"/>
-  </w:num>
-  <w:num w:numId="42">
-    <w:abstractNumId w:val="36"/>
-  </w:num>
-  <w:num w:numId="43">
-    <w:abstractNumId w:val="29"/>
-  </w:num>
-  <w:num w:numId="44">
-    <w:abstractNumId w:val="21"/>
-  </w:num>
-  <w:num w:numId="45">
-    <w:abstractNumId w:val="15"/>
-  </w:num>
-  <w:num w:numId="46">
-    <w:abstractNumId w:val="46"/>
-  </w:num>
-  <w:num w:numId="47">
-    <w:abstractNumId w:val="37"/>
-  </w:num>
-  <w:num w:numId="48">
+  <w:num w:numId="50">
     <w:abstractNumId w:val="3"/>
   </w:num>
 </w:numbering>

</xml_diff>